<commit_message>
runtime exception bug fix
</commit_message>
<xml_diff>
--- a/readme.docx
+++ b/readme.docx
@@ -174,6 +174,13 @@
           <w:pPr>
             <w:pStyle w:val="10"/>
           </w:pPr>
+          <w:r>
+            <w:rPr>
+              <w:rFonts w:hint="eastAsia"/>
+              <w:b/>
+            </w:rPr>
+            <w:t xml:space="preserve">1. </w:t>
+          </w:r>
           <w:r>
             <w:rPr>
               <w:rFonts w:hint="eastAsia"/>
@@ -201,6 +208,13 @@
               <w:rFonts w:hint="eastAsia"/>
               <w:b/>
             </w:rPr>
+            <w:t xml:space="preserve">2. </w:t>
+          </w:r>
+          <w:r>
+            <w:rPr>
+              <w:rFonts w:hint="eastAsia"/>
+              <w:b/>
+            </w:rPr>
             <w:t>File List</w:t>
           </w:r>
           <w:r>
@@ -218,6 +232,13 @@
           <w:pPr>
             <w:pStyle w:val="10"/>
           </w:pPr>
+          <w:r>
+            <w:rPr>
+              <w:rFonts w:hint="eastAsia"/>
+              <w:b/>
+            </w:rPr>
+            <w:t xml:space="preserve">3. </w:t>
+          </w:r>
           <w:r>
             <w:rPr>
               <w:rFonts w:hint="eastAsia"/>
@@ -245,6 +266,13 @@
               <w:rFonts w:hint="eastAsia"/>
               <w:b/>
             </w:rPr>
+            <w:t xml:space="preserve">4. </w:t>
+          </w:r>
+          <w:r>
+            <w:rPr>
+              <w:rFonts w:hint="eastAsia"/>
+              <w:b/>
+            </w:rPr>
             <w:t>Bing Account Key</w:t>
           </w:r>
           <w:r>
@@ -262,6 +290,13 @@
           <w:pPr>
             <w:pStyle w:val="10"/>
           </w:pPr>
+          <w:r>
+            <w:rPr>
+              <w:rFonts w:hint="eastAsia"/>
+              <w:b/>
+            </w:rPr>
+            <w:t xml:space="preserve">5. </w:t>
+          </w:r>
           <w:r>
             <w:rPr>
               <w:rFonts w:hint="eastAsia"/>
@@ -289,6 +324,13 @@
               <w:rFonts w:hint="eastAsia"/>
               <w:b/>
             </w:rPr>
+            <w:t xml:space="preserve">6. </w:t>
+          </w:r>
+          <w:r>
+            <w:rPr>
+              <w:rFonts w:hint="eastAsia"/>
+              <w:b/>
+            </w:rPr>
             <w:t>Detail of our query expansion algorithm</w:t>
           </w:r>
           <w:r>
@@ -306,6 +348,13 @@
           <w:pPr>
             <w:pStyle w:val="10"/>
           </w:pPr>
+          <w:r>
+            <w:rPr>
+              <w:rFonts w:hint="eastAsia"/>
+              <w:b/>
+            </w:rPr>
+            <w:t xml:space="preserve">7. </w:t>
+          </w:r>
           <w:r>
             <w:rPr>
               <w:rFonts w:hint="eastAsia"/>
@@ -349,6 +398,13 @@
               <w:b/>
             </w:rPr>
           </w:pPr>
+          <w:r>
+            <w:rPr>
+              <w:rFonts w:hint="eastAsia"/>
+              <w:b/>
+            </w:rPr>
+            <w:t xml:space="preserve">8. </w:t>
+          </w:r>
           <w:r>
             <w:rPr>
               <w:rFonts w:hint="eastAsia"/>
@@ -5305,7 +5361,23 @@
           <w:sz w:val="24"/>
           <w:szCs w:val="24"/>
         </w:rPr>
-        <w:t xml:space="preserve"> the pre-processing stage here, we will discuss them shortly), using the set of results which are labeled relevant or not, we can then choose the two terms to add into our query.</w:t>
+        <w:t xml:space="preserve"> the pre-processing stage here, we will discuss </w:t>
+      </w:r>
+      <w:r>
+        <w:rPr>
+          <w:rFonts w:ascii="Cambria Math" w:hAnsi="Cambria Math" w:hint="eastAsia"/>
+          <w:sz w:val="24"/>
+          <w:szCs w:val="24"/>
+        </w:rPr>
+        <w:t>it</w:t>
+      </w:r>
+      <w:r>
+        <w:rPr>
+          <w:rFonts w:ascii="Cambria Math" w:hAnsi="Cambria Math" w:hint="eastAsia"/>
+          <w:sz w:val="24"/>
+          <w:szCs w:val="24"/>
+        </w:rPr>
+        <w:t xml:space="preserve"> shortly), using the set of results which are labeled relevant or not, we can then choose the two terms to add into our query.</w:t>
       </w:r>
     </w:p>
     <w:p>
@@ -5326,6 +5398,3113 @@
         </w:rPr>
         <w:t xml:space="preserve">    </w:t>
       </w:r>
+      <w:r>
+        <w:rPr>
+          <w:rFonts w:ascii="Cambria Math" w:hAnsi="Cambria Math" w:hint="eastAsia"/>
+          <w:sz w:val="24"/>
+          <w:szCs w:val="24"/>
+        </w:rPr>
+        <w:t>Recalls that the rocchio algorithm is as follow:</w:t>
+      </w:r>
+    </w:p>
+    <w:p>
+      <w:pPr>
+        <w:pStyle w:val="a3"/>
+        <w:ind w:left="840" w:firstLineChars="0" w:firstLine="0"/>
+        <w:rPr>
+          <w:rFonts w:ascii="Cambria Math" w:hAnsi="Cambria Math" w:hint="eastAsia"/>
+          <w:sz w:val="24"/>
+          <w:szCs w:val="24"/>
+        </w:rPr>
+      </w:pPr>
+    </w:p>
+    <w:p>
+      <w:pPr>
+        <w:pStyle w:val="a3"/>
+        <w:ind w:left="840" w:firstLineChars="0" w:firstLine="0"/>
+        <w:rPr>
+          <w:rFonts w:ascii="Cambria Math" w:hAnsi="Cambria Math" w:hint="eastAsia"/>
+          <w:sz w:val="24"/>
+          <w:szCs w:val="24"/>
+        </w:rPr>
+      </w:pPr>
+      <w:r>
+        <w:rPr>
+          <w:rFonts w:ascii="Cambria Math" w:hAnsi="Cambria Math" w:hint="eastAsia"/>
+          <w:sz w:val="24"/>
+          <w:szCs w:val="24"/>
+        </w:rPr>
+        <w:t xml:space="preserve">               </w:t>
+      </w:r>
+      <m:oMath>
+        <m:acc>
+          <m:accPr>
+            <m:chr m:val="⃗"/>
+            <m:ctrlPr>
+              <w:rPr>
+                <w:rFonts w:ascii="Cambria Math" w:hAnsi="Cambria Math"/>
+                <w:sz w:val="24"/>
+                <w:szCs w:val="24"/>
+              </w:rPr>
+            </m:ctrlPr>
+          </m:accPr>
+          <m:e>
+            <m:sSub>
+              <m:sSubPr>
+                <m:ctrlPr>
+                  <w:rPr>
+                    <w:rFonts w:ascii="Cambria Math" w:hAnsi="Cambria Math"/>
+                    <w:sz w:val="24"/>
+                    <w:szCs w:val="24"/>
+                  </w:rPr>
+                </m:ctrlPr>
+              </m:sSubPr>
+              <m:e>
+                <m:r>
+                  <m:rPr>
+                    <m:sty m:val="p"/>
+                  </m:rPr>
+                  <w:rPr>
+                    <w:rFonts w:ascii="Cambria Math" w:hAnsi="Cambria Math"/>
+                    <w:sz w:val="24"/>
+                    <w:szCs w:val="24"/>
+                  </w:rPr>
+                  <m:t>q</m:t>
+                </m:r>
+              </m:e>
+              <m:sub>
+                <m:r>
+                  <m:rPr>
+                    <m:sty m:val="p"/>
+                  </m:rPr>
+                  <w:rPr>
+                    <w:rFonts w:ascii="Cambria Math" w:hAnsi="Cambria Math"/>
+                    <w:sz w:val="24"/>
+                    <w:szCs w:val="24"/>
+                  </w:rPr>
+                  <m:t>m+1</m:t>
+                </m:r>
+              </m:sub>
+            </m:sSub>
+          </m:e>
+        </m:acc>
+        <m:r>
+          <m:rPr>
+            <m:sty m:val="p"/>
+          </m:rPr>
+          <w:rPr>
+            <w:rFonts w:ascii="Cambria Math" w:hAnsi="Cambria Math"/>
+            <w:sz w:val="24"/>
+            <w:szCs w:val="24"/>
+          </w:rPr>
+          <m:t>= α</m:t>
+        </m:r>
+        <m:acc>
+          <m:accPr>
+            <m:chr m:val="⃗"/>
+            <m:ctrlPr>
+              <w:rPr>
+                <w:rFonts w:ascii="Cambria Math" w:hAnsi="Cambria Math"/>
+                <w:sz w:val="24"/>
+                <w:szCs w:val="24"/>
+              </w:rPr>
+            </m:ctrlPr>
+          </m:accPr>
+          <m:e>
+            <m:sSub>
+              <m:sSubPr>
+                <m:ctrlPr>
+                  <w:rPr>
+                    <w:rFonts w:ascii="Cambria Math" w:hAnsi="Cambria Math"/>
+                    <w:sz w:val="24"/>
+                    <w:szCs w:val="24"/>
+                  </w:rPr>
+                </m:ctrlPr>
+              </m:sSubPr>
+              <m:e>
+                <m:r>
+                  <m:rPr>
+                    <m:sty m:val="p"/>
+                  </m:rPr>
+                  <w:rPr>
+                    <w:rFonts w:ascii="Cambria Math" w:hAnsi="Cambria Math"/>
+                    <w:sz w:val="24"/>
+                    <w:szCs w:val="24"/>
+                  </w:rPr>
+                  <m:t>q</m:t>
+                </m:r>
+              </m:e>
+              <m:sub>
+                <m:r>
+                  <m:rPr>
+                    <m:sty m:val="p"/>
+                  </m:rPr>
+                  <w:rPr>
+                    <w:rFonts w:ascii="Cambria Math" w:hAnsi="Cambria Math"/>
+                    <w:sz w:val="24"/>
+                    <w:szCs w:val="24"/>
+                  </w:rPr>
+                  <m:t>m</m:t>
+                </m:r>
+              </m:sub>
+            </m:sSub>
+          </m:e>
+        </m:acc>
+        <m:r>
+          <m:rPr>
+            <m:sty m:val="p"/>
+          </m:rPr>
+          <w:rPr>
+            <w:rFonts w:ascii="Cambria Math" w:hAnsi="Cambria Math"/>
+            <w:sz w:val="24"/>
+            <w:szCs w:val="24"/>
+          </w:rPr>
+          <m:t>+ β</m:t>
+        </m:r>
+        <m:f>
+          <m:fPr>
+            <m:ctrlPr>
+              <w:rPr>
+                <w:rFonts w:ascii="Cambria Math" w:hAnsi="Cambria Math"/>
+                <w:sz w:val="24"/>
+                <w:szCs w:val="24"/>
+              </w:rPr>
+            </m:ctrlPr>
+          </m:fPr>
+          <m:num>
+            <m:r>
+              <m:rPr>
+                <m:sty m:val="p"/>
+              </m:rPr>
+              <w:rPr>
+                <w:rFonts w:ascii="Cambria Math" w:hAnsi="Cambria Math"/>
+                <w:sz w:val="24"/>
+                <w:szCs w:val="24"/>
+              </w:rPr>
+              <m:t>1</m:t>
+            </m:r>
+          </m:num>
+          <m:den>
+            <m:d>
+              <m:dPr>
+                <m:begChr m:val="|"/>
+                <m:endChr m:val="|"/>
+                <m:ctrlPr>
+                  <w:rPr>
+                    <w:rFonts w:ascii="Cambria Math" w:hAnsi="Cambria Math"/>
+                    <w:sz w:val="24"/>
+                    <w:szCs w:val="24"/>
+                  </w:rPr>
+                </m:ctrlPr>
+              </m:dPr>
+              <m:e>
+                <m:sSub>
+                  <m:sSubPr>
+                    <m:ctrlPr>
+                      <w:rPr>
+                        <w:rFonts w:ascii="Cambria Math" w:hAnsi="Cambria Math"/>
+                        <w:sz w:val="24"/>
+                        <w:szCs w:val="24"/>
+                      </w:rPr>
+                    </m:ctrlPr>
+                  </m:sSubPr>
+                  <m:e>
+                    <m:r>
+                      <m:rPr>
+                        <m:sty m:val="p"/>
+                      </m:rPr>
+                      <w:rPr>
+                        <w:rFonts w:ascii="Cambria Math" w:hAnsi="Cambria Math"/>
+                        <w:sz w:val="24"/>
+                        <w:szCs w:val="24"/>
+                      </w:rPr>
+                      <m:t>D</m:t>
+                    </m:r>
+                  </m:e>
+                  <m:sub>
+                    <m:r>
+                      <m:rPr>
+                        <m:sty m:val="p"/>
+                      </m:rPr>
+                      <w:rPr>
+                        <w:rFonts w:ascii="Cambria Math" w:hAnsi="Cambria Math"/>
+                        <w:sz w:val="24"/>
+                        <w:szCs w:val="24"/>
+                      </w:rPr>
+                      <m:t>r</m:t>
+                    </m:r>
+                  </m:sub>
+                </m:sSub>
+              </m:e>
+            </m:d>
+          </m:den>
+        </m:f>
+        <m:r>
+          <m:rPr>
+            <m:sty m:val="p"/>
+          </m:rPr>
+          <w:rPr>
+            <w:rFonts w:ascii="Cambria Math" w:hAnsi="Cambria Math"/>
+            <w:sz w:val="24"/>
+            <w:szCs w:val="24"/>
+          </w:rPr>
+          <m:t xml:space="preserve"> </m:t>
+        </m:r>
+        <m:nary>
+          <m:naryPr>
+            <m:chr m:val="∑"/>
+            <m:limLoc m:val="undOvr"/>
+            <m:supHide m:val="on"/>
+            <m:ctrlPr>
+              <w:rPr>
+                <w:rFonts w:ascii="Cambria Math" w:hAnsi="Cambria Math"/>
+                <w:sz w:val="24"/>
+                <w:szCs w:val="24"/>
+              </w:rPr>
+            </m:ctrlPr>
+          </m:naryPr>
+          <m:sub>
+            <m:acc>
+              <m:accPr>
+                <m:chr m:val="⃗"/>
+                <m:ctrlPr>
+                  <w:rPr>
+                    <w:rFonts w:ascii="Cambria Math" w:hAnsi="Cambria Math"/>
+                    <w:sz w:val="24"/>
+                    <w:szCs w:val="24"/>
+                  </w:rPr>
+                </m:ctrlPr>
+              </m:accPr>
+              <m:e>
+                <m:sSub>
+                  <m:sSubPr>
+                    <m:ctrlPr>
+                      <w:rPr>
+                        <w:rFonts w:ascii="Cambria Math" w:hAnsi="Cambria Math"/>
+                        <w:sz w:val="24"/>
+                        <w:szCs w:val="24"/>
+                      </w:rPr>
+                    </m:ctrlPr>
+                  </m:sSubPr>
+                  <m:e>
+                    <m:r>
+                      <m:rPr>
+                        <m:sty m:val="p"/>
+                      </m:rPr>
+                      <w:rPr>
+                        <w:rFonts w:ascii="Cambria Math" w:hAnsi="Cambria Math"/>
+                        <w:sz w:val="24"/>
+                        <w:szCs w:val="24"/>
+                      </w:rPr>
+                      <m:t>d</m:t>
+                    </m:r>
+                  </m:e>
+                  <m:sub>
+                    <m:r>
+                      <m:rPr>
+                        <m:sty m:val="p"/>
+                      </m:rPr>
+                      <w:rPr>
+                        <w:rFonts w:ascii="Cambria Math" w:hAnsi="Cambria Math"/>
+                        <w:sz w:val="24"/>
+                        <w:szCs w:val="24"/>
+                      </w:rPr>
+                      <m:t>j</m:t>
+                    </m:r>
+                  </m:sub>
+                </m:sSub>
+              </m:e>
+            </m:acc>
+            <m:r>
+              <m:rPr>
+                <m:sty m:val="p"/>
+              </m:rPr>
+              <w:rPr>
+                <w:rFonts w:ascii="Cambria Math" w:hAnsi="Cambria Math"/>
+                <w:sz w:val="24"/>
+                <w:szCs w:val="24"/>
+              </w:rPr>
+              <m:t>ϵ</m:t>
+            </m:r>
+            <m:sSub>
+              <m:sSubPr>
+                <m:ctrlPr>
+                  <w:rPr>
+                    <w:rFonts w:ascii="Cambria Math" w:hAnsi="Cambria Math"/>
+                    <w:sz w:val="24"/>
+                    <w:szCs w:val="24"/>
+                  </w:rPr>
+                </m:ctrlPr>
+              </m:sSubPr>
+              <m:e>
+                <m:r>
+                  <m:rPr>
+                    <m:sty m:val="p"/>
+                  </m:rPr>
+                  <w:rPr>
+                    <w:rFonts w:ascii="Cambria Math" w:hAnsi="Cambria Math"/>
+                    <w:sz w:val="24"/>
+                    <w:szCs w:val="24"/>
+                  </w:rPr>
+                  <m:t>D</m:t>
+                </m:r>
+              </m:e>
+              <m:sub>
+                <m:r>
+                  <m:rPr>
+                    <m:sty m:val="p"/>
+                  </m:rPr>
+                  <w:rPr>
+                    <w:rFonts w:ascii="Cambria Math" w:hAnsi="Cambria Math"/>
+                    <w:sz w:val="24"/>
+                    <w:szCs w:val="24"/>
+                  </w:rPr>
+                  <m:t>r</m:t>
+                </m:r>
+              </m:sub>
+            </m:sSub>
+          </m:sub>
+          <m:sup/>
+          <m:e>
+            <m:acc>
+              <m:accPr>
+                <m:chr m:val="⃗"/>
+                <m:ctrlPr>
+                  <w:rPr>
+                    <w:rFonts w:ascii="Cambria Math" w:hAnsi="Cambria Math"/>
+                    <w:sz w:val="24"/>
+                    <w:szCs w:val="24"/>
+                  </w:rPr>
+                </m:ctrlPr>
+              </m:accPr>
+              <m:e>
+                <m:sSub>
+                  <m:sSubPr>
+                    <m:ctrlPr>
+                      <w:rPr>
+                        <w:rFonts w:ascii="Cambria Math" w:hAnsi="Cambria Math"/>
+                        <w:sz w:val="24"/>
+                        <w:szCs w:val="24"/>
+                      </w:rPr>
+                    </m:ctrlPr>
+                  </m:sSubPr>
+                  <m:e>
+                    <m:r>
+                      <m:rPr>
+                        <m:sty m:val="p"/>
+                      </m:rPr>
+                      <w:rPr>
+                        <w:rFonts w:ascii="Cambria Math" w:hAnsi="Cambria Math"/>
+                        <w:sz w:val="24"/>
+                        <w:szCs w:val="24"/>
+                      </w:rPr>
+                      <m:t>d</m:t>
+                    </m:r>
+                  </m:e>
+                  <m:sub>
+                    <m:r>
+                      <m:rPr>
+                        <m:sty m:val="p"/>
+                      </m:rPr>
+                      <w:rPr>
+                        <w:rFonts w:ascii="Cambria Math" w:hAnsi="Cambria Math"/>
+                        <w:sz w:val="24"/>
+                        <w:szCs w:val="24"/>
+                      </w:rPr>
+                      <m:t>j</m:t>
+                    </m:r>
+                  </m:sub>
+                </m:sSub>
+              </m:e>
+            </m:acc>
+          </m:e>
+        </m:nary>
+        <m:r>
+          <m:rPr>
+            <m:sty m:val="p"/>
+          </m:rPr>
+          <w:rPr>
+            <w:rFonts w:ascii="Cambria Math" w:hAnsi="Cambria Math"/>
+            <w:sz w:val="24"/>
+            <w:szCs w:val="24"/>
+          </w:rPr>
+          <m:t xml:space="preserve">- γ </m:t>
+        </m:r>
+        <m:f>
+          <m:fPr>
+            <m:ctrlPr>
+              <w:rPr>
+                <w:rFonts w:ascii="Cambria Math" w:hAnsi="Cambria Math"/>
+                <w:sz w:val="24"/>
+                <w:szCs w:val="24"/>
+              </w:rPr>
+            </m:ctrlPr>
+          </m:fPr>
+          <m:num>
+            <m:r>
+              <m:rPr>
+                <m:sty m:val="p"/>
+              </m:rPr>
+              <w:rPr>
+                <w:rFonts w:ascii="Cambria Math" w:hAnsi="Cambria Math"/>
+                <w:sz w:val="24"/>
+                <w:szCs w:val="24"/>
+              </w:rPr>
+              <m:t>1</m:t>
+            </m:r>
+          </m:num>
+          <m:den>
+            <m:d>
+              <m:dPr>
+                <m:begChr m:val="|"/>
+                <m:endChr m:val="|"/>
+                <m:ctrlPr>
+                  <w:rPr>
+                    <w:rFonts w:ascii="Cambria Math" w:hAnsi="Cambria Math"/>
+                    <w:sz w:val="24"/>
+                    <w:szCs w:val="24"/>
+                  </w:rPr>
+                </m:ctrlPr>
+              </m:dPr>
+              <m:e>
+                <m:sSub>
+                  <m:sSubPr>
+                    <m:ctrlPr>
+                      <w:rPr>
+                        <w:rFonts w:ascii="Cambria Math" w:hAnsi="Cambria Math"/>
+                        <w:sz w:val="24"/>
+                        <w:szCs w:val="24"/>
+                      </w:rPr>
+                    </m:ctrlPr>
+                  </m:sSubPr>
+                  <m:e>
+                    <m:r>
+                      <m:rPr>
+                        <m:sty m:val="p"/>
+                      </m:rPr>
+                      <w:rPr>
+                        <w:rFonts w:ascii="Cambria Math" w:hAnsi="Cambria Math"/>
+                        <w:sz w:val="24"/>
+                        <w:szCs w:val="24"/>
+                      </w:rPr>
+                      <m:t>D</m:t>
+                    </m:r>
+                  </m:e>
+                  <m:sub>
+                    <m:r>
+                      <m:rPr>
+                        <m:sty m:val="p"/>
+                      </m:rPr>
+                      <w:rPr>
+                        <w:rFonts w:ascii="Cambria Math" w:hAnsi="Cambria Math"/>
+                        <w:sz w:val="24"/>
+                        <w:szCs w:val="24"/>
+                      </w:rPr>
+                      <m:t>nr</m:t>
+                    </m:r>
+                  </m:sub>
+                </m:sSub>
+              </m:e>
+            </m:d>
+          </m:den>
+        </m:f>
+        <m:r>
+          <m:rPr>
+            <m:sty m:val="p"/>
+          </m:rPr>
+          <w:rPr>
+            <w:rFonts w:ascii="Cambria Math" w:hAnsi="Cambria Math"/>
+            <w:sz w:val="24"/>
+            <w:szCs w:val="24"/>
+          </w:rPr>
+          <m:t xml:space="preserve"> </m:t>
+        </m:r>
+        <m:nary>
+          <m:naryPr>
+            <m:chr m:val="∑"/>
+            <m:limLoc m:val="undOvr"/>
+            <m:supHide m:val="on"/>
+            <m:ctrlPr>
+              <w:rPr>
+                <w:rFonts w:ascii="Cambria Math" w:hAnsi="Cambria Math"/>
+                <w:sz w:val="24"/>
+                <w:szCs w:val="24"/>
+              </w:rPr>
+            </m:ctrlPr>
+          </m:naryPr>
+          <m:sub>
+            <m:acc>
+              <m:accPr>
+                <m:chr m:val="⃗"/>
+                <m:ctrlPr>
+                  <w:rPr>
+                    <w:rFonts w:ascii="Cambria Math" w:hAnsi="Cambria Math"/>
+                    <w:sz w:val="24"/>
+                    <w:szCs w:val="24"/>
+                  </w:rPr>
+                </m:ctrlPr>
+              </m:accPr>
+              <m:e>
+                <m:sSub>
+                  <m:sSubPr>
+                    <m:ctrlPr>
+                      <w:rPr>
+                        <w:rFonts w:ascii="Cambria Math" w:hAnsi="Cambria Math"/>
+                        <w:sz w:val="24"/>
+                        <w:szCs w:val="24"/>
+                      </w:rPr>
+                    </m:ctrlPr>
+                  </m:sSubPr>
+                  <m:e>
+                    <m:r>
+                      <m:rPr>
+                        <m:sty m:val="p"/>
+                      </m:rPr>
+                      <w:rPr>
+                        <w:rFonts w:ascii="Cambria Math" w:hAnsi="Cambria Math"/>
+                        <w:sz w:val="24"/>
+                        <w:szCs w:val="24"/>
+                      </w:rPr>
+                      <m:t>d</m:t>
+                    </m:r>
+                  </m:e>
+                  <m:sub>
+                    <m:r>
+                      <m:rPr>
+                        <m:sty m:val="p"/>
+                      </m:rPr>
+                      <w:rPr>
+                        <w:rFonts w:ascii="Cambria Math" w:hAnsi="Cambria Math"/>
+                        <w:sz w:val="24"/>
+                        <w:szCs w:val="24"/>
+                      </w:rPr>
+                      <m:t>j</m:t>
+                    </m:r>
+                  </m:sub>
+                </m:sSub>
+              </m:e>
+            </m:acc>
+            <m:r>
+              <m:rPr>
+                <m:sty m:val="p"/>
+              </m:rPr>
+              <w:rPr>
+                <w:rFonts w:ascii="Cambria Math" w:hAnsi="Cambria Math"/>
+                <w:sz w:val="24"/>
+                <w:szCs w:val="24"/>
+              </w:rPr>
+              <m:t>ϵ</m:t>
+            </m:r>
+            <m:sSub>
+              <m:sSubPr>
+                <m:ctrlPr>
+                  <w:rPr>
+                    <w:rFonts w:ascii="Cambria Math" w:hAnsi="Cambria Math"/>
+                    <w:sz w:val="24"/>
+                    <w:szCs w:val="24"/>
+                  </w:rPr>
+                </m:ctrlPr>
+              </m:sSubPr>
+              <m:e>
+                <m:r>
+                  <m:rPr>
+                    <m:sty m:val="p"/>
+                  </m:rPr>
+                  <w:rPr>
+                    <w:rFonts w:ascii="Cambria Math" w:hAnsi="Cambria Math"/>
+                    <w:sz w:val="24"/>
+                    <w:szCs w:val="24"/>
+                  </w:rPr>
+                  <m:t>D</m:t>
+                </m:r>
+              </m:e>
+              <m:sub>
+                <m:r>
+                  <m:rPr>
+                    <m:sty m:val="p"/>
+                  </m:rPr>
+                  <w:rPr>
+                    <w:rFonts w:ascii="Cambria Math" w:hAnsi="Cambria Math"/>
+                    <w:sz w:val="24"/>
+                    <w:szCs w:val="24"/>
+                  </w:rPr>
+                  <m:t>n</m:t>
+                </m:r>
+                <m:r>
+                  <m:rPr>
+                    <m:sty m:val="p"/>
+                  </m:rPr>
+                  <w:rPr>
+                    <w:rFonts w:ascii="Cambria Math" w:hAnsi="Cambria Math"/>
+                    <w:sz w:val="24"/>
+                    <w:szCs w:val="24"/>
+                  </w:rPr>
+                  <m:t>r</m:t>
+                </m:r>
+              </m:sub>
+            </m:sSub>
+          </m:sub>
+          <m:sup/>
+          <m:e>
+            <m:acc>
+              <m:accPr>
+                <m:chr m:val="⃗"/>
+                <m:ctrlPr>
+                  <w:rPr>
+                    <w:rFonts w:ascii="Cambria Math" w:hAnsi="Cambria Math"/>
+                    <w:sz w:val="24"/>
+                    <w:szCs w:val="24"/>
+                  </w:rPr>
+                </m:ctrlPr>
+              </m:accPr>
+              <m:e>
+                <m:sSub>
+                  <m:sSubPr>
+                    <m:ctrlPr>
+                      <w:rPr>
+                        <w:rFonts w:ascii="Cambria Math" w:hAnsi="Cambria Math"/>
+                        <w:sz w:val="24"/>
+                        <w:szCs w:val="24"/>
+                      </w:rPr>
+                    </m:ctrlPr>
+                  </m:sSubPr>
+                  <m:e>
+                    <m:r>
+                      <m:rPr>
+                        <m:sty m:val="p"/>
+                      </m:rPr>
+                      <w:rPr>
+                        <w:rFonts w:ascii="Cambria Math" w:hAnsi="Cambria Math"/>
+                        <w:sz w:val="24"/>
+                        <w:szCs w:val="24"/>
+                      </w:rPr>
+                      <m:t>d</m:t>
+                    </m:r>
+                  </m:e>
+                  <m:sub>
+                    <m:r>
+                      <m:rPr>
+                        <m:sty m:val="p"/>
+                      </m:rPr>
+                      <w:rPr>
+                        <w:rFonts w:ascii="Cambria Math" w:hAnsi="Cambria Math"/>
+                        <w:sz w:val="24"/>
+                        <w:szCs w:val="24"/>
+                      </w:rPr>
+                      <m:t>j</m:t>
+                    </m:r>
+                  </m:sub>
+                </m:sSub>
+              </m:e>
+            </m:acc>
+          </m:e>
+        </m:nary>
+      </m:oMath>
+      <w:r>
+        <w:rPr>
+          <w:rFonts w:ascii="Cambria Math" w:hAnsi="Cambria Math" w:hint="eastAsia"/>
+          <w:sz w:val="24"/>
+          <w:szCs w:val="24"/>
+        </w:rPr>
+        <w:t xml:space="preserve"> </w:t>
+      </w:r>
+      <w:r>
+        <w:rPr>
+          <w:rFonts w:ascii="Cambria Math" w:hAnsi="Cambria Math" w:hint="eastAsia"/>
+          <w:sz w:val="24"/>
+          <w:szCs w:val="24"/>
+        </w:rPr>
+        <w:t>①</w:t>
+      </w:r>
+    </w:p>
+    <w:p>
+      <w:pPr>
+        <w:pStyle w:val="a3"/>
+        <w:ind w:left="840" w:firstLineChars="0" w:firstLine="0"/>
+        <w:rPr>
+          <w:rFonts w:ascii="Cambria Math" w:hAnsi="Cambria Math" w:hint="eastAsia"/>
+          <w:sz w:val="24"/>
+          <w:szCs w:val="24"/>
+        </w:rPr>
+      </w:pPr>
+    </w:p>
+    <w:p>
+      <w:pPr>
+        <w:pStyle w:val="a3"/>
+        <w:ind w:left="840" w:firstLineChars="0" w:firstLine="0"/>
+        <w:rPr>
+          <w:rFonts w:ascii="Cambria Math" w:hAnsi="Cambria Math" w:hint="eastAsia"/>
+          <w:sz w:val="24"/>
+          <w:szCs w:val="24"/>
+        </w:rPr>
+      </w:pPr>
+      <w:r>
+        <w:rPr>
+          <w:rFonts w:ascii="Cambria Math" w:hAnsi="Cambria Math" w:hint="eastAsia"/>
+          <w:sz w:val="24"/>
+          <w:szCs w:val="24"/>
+        </w:rPr>
+        <w:t xml:space="preserve">    </w:t>
+      </w:r>
+      <w:r>
+        <w:rPr>
+          <w:rFonts w:ascii="Cambria Math" w:hAnsi="Cambria Math" w:hint="eastAsia"/>
+          <w:sz w:val="24"/>
+          <w:szCs w:val="24"/>
+        </w:rPr>
+        <w:t xml:space="preserve">The main characteristic of this algorithm is that in order to compute the query in the next round, we add all the vectors belongs to the documents that are relevant, and minus all the documents vector that are not relevant. Because we don't need to delete words from the original query, only adding words, therefore we can ignore </w:t>
+      </w:r>
+      <m:oMath>
+        <m:r>
+          <m:rPr>
+            <m:sty m:val="p"/>
+          </m:rPr>
+          <w:rPr>
+            <w:rFonts w:ascii="Cambria Math" w:hAnsi="Cambria Math"/>
+            <w:sz w:val="24"/>
+            <w:szCs w:val="24"/>
+          </w:rPr>
+          <m:t>α</m:t>
+        </m:r>
+        <m:acc>
+          <m:accPr>
+            <m:chr m:val="⃗"/>
+            <m:ctrlPr>
+              <w:rPr>
+                <w:rFonts w:ascii="Cambria Math" w:hAnsi="Cambria Math"/>
+                <w:sz w:val="24"/>
+                <w:szCs w:val="24"/>
+              </w:rPr>
+            </m:ctrlPr>
+          </m:accPr>
+          <m:e>
+            <m:sSub>
+              <m:sSubPr>
+                <m:ctrlPr>
+                  <w:rPr>
+                    <w:rFonts w:ascii="Cambria Math" w:hAnsi="Cambria Math"/>
+                    <w:sz w:val="24"/>
+                    <w:szCs w:val="24"/>
+                  </w:rPr>
+                </m:ctrlPr>
+              </m:sSubPr>
+              <m:e>
+                <m:r>
+                  <m:rPr>
+                    <m:sty m:val="p"/>
+                  </m:rPr>
+                  <w:rPr>
+                    <w:rFonts w:ascii="Cambria Math" w:hAnsi="Cambria Math"/>
+                    <w:sz w:val="24"/>
+                    <w:szCs w:val="24"/>
+                  </w:rPr>
+                  <m:t>q</m:t>
+                </m:r>
+              </m:e>
+              <m:sub>
+                <m:r>
+                  <m:rPr>
+                    <m:sty m:val="p"/>
+                  </m:rPr>
+                  <w:rPr>
+                    <w:rFonts w:ascii="Cambria Math" w:hAnsi="Cambria Math"/>
+                    <w:sz w:val="24"/>
+                    <w:szCs w:val="24"/>
+                  </w:rPr>
+                  <m:t>m</m:t>
+                </m:r>
+              </m:sub>
+            </m:sSub>
+          </m:e>
+        </m:acc>
+      </m:oMath>
+      <w:r>
+        <w:rPr>
+          <w:rFonts w:ascii="Cambria Math" w:hAnsi="Cambria Math" w:hint="eastAsia"/>
+          <w:sz w:val="24"/>
+          <w:szCs w:val="24"/>
+        </w:rPr>
+        <w:t xml:space="preserve"> in this equation.</w:t>
+      </w:r>
+    </w:p>
+    <w:p>
+      <w:pPr>
+        <w:pStyle w:val="a3"/>
+        <w:ind w:left="840" w:firstLineChars="0" w:firstLine="0"/>
+        <w:rPr>
+          <w:rFonts w:ascii="Cambria Math" w:hAnsi="Cambria Math" w:hint="eastAsia"/>
+          <w:sz w:val="24"/>
+          <w:szCs w:val="24"/>
+        </w:rPr>
+      </w:pPr>
+      <w:r>
+        <w:rPr>
+          <w:rFonts w:ascii="Cambria Math" w:hAnsi="Cambria Math" w:hint="eastAsia"/>
+          <w:sz w:val="24"/>
+          <w:szCs w:val="24"/>
+        </w:rPr>
+        <w:t xml:space="preserve">    And so the only thing we need to do is, for each word that appears in relevant documents, we add their weights in the relevant documents, and also subtracting out their weights in the non-relevant documents. </w:t>
+      </w:r>
+      <w:r>
+        <w:rPr>
+          <w:rFonts w:ascii="Cambria Math" w:hAnsi="Cambria Math"/>
+          <w:sz w:val="24"/>
+          <w:szCs w:val="24"/>
+        </w:rPr>
+        <w:t>S</w:t>
+      </w:r>
+      <w:r>
+        <w:rPr>
+          <w:rFonts w:ascii="Cambria Math" w:hAnsi="Cambria Math" w:hint="eastAsia"/>
+          <w:sz w:val="24"/>
+          <w:szCs w:val="24"/>
+        </w:rPr>
+        <w:t>o we will have the score of each term:</w:t>
+      </w:r>
+    </w:p>
+    <w:p>
+      <w:pPr>
+        <w:pStyle w:val="a3"/>
+        <w:ind w:left="840" w:firstLineChars="0" w:firstLine="0"/>
+        <w:rPr>
+          <w:rFonts w:ascii="Cambria Math" w:hAnsi="Cambria Math" w:hint="eastAsia"/>
+          <w:sz w:val="24"/>
+          <w:szCs w:val="24"/>
+        </w:rPr>
+      </w:pPr>
+    </w:p>
+    <w:p>
+      <w:pPr>
+        <w:pStyle w:val="a3"/>
+        <w:ind w:left="840" w:firstLineChars="0" w:firstLine="0"/>
+        <w:rPr>
+          <w:rFonts w:ascii="Cambria Math" w:hAnsi="Cambria Math" w:hint="eastAsia"/>
+          <w:sz w:val="24"/>
+          <w:szCs w:val="24"/>
+        </w:rPr>
+      </w:pPr>
+      <w:r>
+        <w:rPr>
+          <w:rFonts w:ascii="Cambria Math" w:hAnsi="Cambria Math" w:hint="eastAsia"/>
+          <w:sz w:val="24"/>
+          <w:szCs w:val="24"/>
+        </w:rPr>
+        <w:t xml:space="preserve">     </w:t>
+      </w:r>
+      <m:oMath>
+        <m:r>
+          <m:rPr>
+            <m:sty m:val="p"/>
+          </m:rPr>
+          <w:rPr>
+            <w:rFonts w:ascii="Cambria Math" w:hAnsi="Cambria Math"/>
+            <w:sz w:val="24"/>
+            <w:szCs w:val="24"/>
+          </w:rPr>
+          <m:t>Score(t)=  β</m:t>
+        </m:r>
+        <m:f>
+          <m:fPr>
+            <m:ctrlPr>
+              <w:rPr>
+                <w:rFonts w:ascii="Cambria Math" w:hAnsi="Cambria Math"/>
+                <w:sz w:val="24"/>
+                <w:szCs w:val="24"/>
+              </w:rPr>
+            </m:ctrlPr>
+          </m:fPr>
+          <m:num>
+            <m:r>
+              <m:rPr>
+                <m:sty m:val="p"/>
+              </m:rPr>
+              <w:rPr>
+                <w:rFonts w:ascii="Cambria Math" w:hAnsi="Cambria Math"/>
+                <w:sz w:val="24"/>
+                <w:szCs w:val="24"/>
+              </w:rPr>
+              <m:t>1</m:t>
+            </m:r>
+          </m:num>
+          <m:den>
+            <m:d>
+              <m:dPr>
+                <m:begChr m:val="|"/>
+                <m:endChr m:val="|"/>
+                <m:ctrlPr>
+                  <w:rPr>
+                    <w:rFonts w:ascii="Cambria Math" w:hAnsi="Cambria Math"/>
+                    <w:sz w:val="24"/>
+                    <w:szCs w:val="24"/>
+                  </w:rPr>
+                </m:ctrlPr>
+              </m:dPr>
+              <m:e>
+                <m:sSub>
+                  <m:sSubPr>
+                    <m:ctrlPr>
+                      <w:rPr>
+                        <w:rFonts w:ascii="Cambria Math" w:hAnsi="Cambria Math"/>
+                        <w:sz w:val="24"/>
+                        <w:szCs w:val="24"/>
+                      </w:rPr>
+                    </m:ctrlPr>
+                  </m:sSubPr>
+                  <m:e>
+                    <m:r>
+                      <m:rPr>
+                        <m:sty m:val="p"/>
+                      </m:rPr>
+                      <w:rPr>
+                        <w:rFonts w:ascii="Cambria Math" w:hAnsi="Cambria Math"/>
+                        <w:sz w:val="24"/>
+                        <w:szCs w:val="24"/>
+                      </w:rPr>
+                      <m:t>D</m:t>
+                    </m:r>
+                  </m:e>
+                  <m:sub>
+                    <m:r>
+                      <m:rPr>
+                        <m:sty m:val="p"/>
+                      </m:rPr>
+                      <w:rPr>
+                        <w:rFonts w:ascii="Cambria Math" w:hAnsi="Cambria Math"/>
+                        <w:sz w:val="24"/>
+                        <w:szCs w:val="24"/>
+                      </w:rPr>
+                      <m:t>r</m:t>
+                    </m:r>
+                  </m:sub>
+                </m:sSub>
+              </m:e>
+            </m:d>
+          </m:den>
+        </m:f>
+        <m:r>
+          <m:rPr>
+            <m:sty m:val="p"/>
+          </m:rPr>
+          <w:rPr>
+            <w:rFonts w:ascii="Cambria Math" w:hAnsi="Cambria Math"/>
+            <w:sz w:val="24"/>
+            <w:szCs w:val="24"/>
+          </w:rPr>
+          <m:t xml:space="preserve"> </m:t>
+        </m:r>
+        <m:nary>
+          <m:naryPr>
+            <m:chr m:val="∑"/>
+            <m:limLoc m:val="undOvr"/>
+            <m:supHide m:val="on"/>
+            <m:ctrlPr>
+              <w:rPr>
+                <w:rFonts w:ascii="Cambria Math" w:hAnsi="Cambria Math"/>
+                <w:sz w:val="24"/>
+                <w:szCs w:val="24"/>
+              </w:rPr>
+            </m:ctrlPr>
+          </m:naryPr>
+          <m:sub>
+            <m:sSub>
+              <m:sSubPr>
+                <m:ctrlPr>
+                  <w:rPr>
+                    <w:rFonts w:ascii="Cambria Math" w:hAnsi="Cambria Math"/>
+                    <w:sz w:val="24"/>
+                    <w:szCs w:val="24"/>
+                  </w:rPr>
+                </m:ctrlPr>
+              </m:sSubPr>
+              <m:e>
+                <m:r>
+                  <m:rPr>
+                    <m:sty m:val="p"/>
+                  </m:rPr>
+                  <w:rPr>
+                    <w:rFonts w:ascii="Cambria Math" w:hAnsi="Cambria Math"/>
+                    <w:sz w:val="24"/>
+                    <w:szCs w:val="24"/>
+                  </w:rPr>
+                  <m:t>d</m:t>
+                </m:r>
+              </m:e>
+              <m:sub>
+                <m:r>
+                  <m:rPr>
+                    <m:sty m:val="p"/>
+                  </m:rPr>
+                  <w:rPr>
+                    <w:rFonts w:ascii="Cambria Math" w:hAnsi="Cambria Math"/>
+                    <w:sz w:val="24"/>
+                    <w:szCs w:val="24"/>
+                  </w:rPr>
+                  <m:t>j</m:t>
+                </m:r>
+              </m:sub>
+            </m:sSub>
+            <m:r>
+              <m:rPr>
+                <m:sty m:val="p"/>
+              </m:rPr>
+              <w:rPr>
+                <w:rFonts w:ascii="Cambria Math" w:hAnsi="Cambria Math"/>
+                <w:sz w:val="24"/>
+                <w:szCs w:val="24"/>
+              </w:rPr>
+              <m:t>ϵ</m:t>
+            </m:r>
+            <m:sSub>
+              <m:sSubPr>
+                <m:ctrlPr>
+                  <w:rPr>
+                    <w:rFonts w:ascii="Cambria Math" w:hAnsi="Cambria Math"/>
+                    <w:sz w:val="24"/>
+                    <w:szCs w:val="24"/>
+                  </w:rPr>
+                </m:ctrlPr>
+              </m:sSubPr>
+              <m:e>
+                <m:r>
+                  <m:rPr>
+                    <m:sty m:val="p"/>
+                  </m:rPr>
+                  <w:rPr>
+                    <w:rFonts w:ascii="Cambria Math" w:hAnsi="Cambria Math"/>
+                    <w:sz w:val="24"/>
+                    <w:szCs w:val="24"/>
+                  </w:rPr>
+                  <m:t>D</m:t>
+                </m:r>
+              </m:e>
+              <m:sub>
+                <m:r>
+                  <m:rPr>
+                    <m:sty m:val="p"/>
+                  </m:rPr>
+                  <w:rPr>
+                    <w:rFonts w:ascii="Cambria Math" w:hAnsi="Cambria Math"/>
+                    <w:sz w:val="24"/>
+                    <w:szCs w:val="24"/>
+                  </w:rPr>
+                  <m:t>r</m:t>
+                </m:r>
+              </m:sub>
+            </m:sSub>
+          </m:sub>
+          <m:sup/>
+          <m:e>
+            <m:r>
+              <m:rPr>
+                <m:sty m:val="p"/>
+              </m:rPr>
+              <w:rPr>
+                <w:rFonts w:ascii="Cambria Math" w:hAnsi="Cambria Math"/>
+                <w:sz w:val="24"/>
+                <w:szCs w:val="24"/>
+              </w:rPr>
+              <m:t>weight(</m:t>
+            </m:r>
+            <m:sSub>
+              <m:sSubPr>
+                <m:ctrlPr>
+                  <w:rPr>
+                    <w:rFonts w:ascii="Cambria Math" w:hAnsi="Cambria Math"/>
+                    <w:sz w:val="24"/>
+                    <w:szCs w:val="24"/>
+                  </w:rPr>
+                </m:ctrlPr>
+              </m:sSubPr>
+              <m:e>
+                <m:r>
+                  <m:rPr>
+                    <m:sty m:val="p"/>
+                  </m:rPr>
+                  <w:rPr>
+                    <w:rFonts w:ascii="Cambria Math" w:hAnsi="Cambria Math"/>
+                    <w:sz w:val="24"/>
+                    <w:szCs w:val="24"/>
+                  </w:rPr>
+                  <m:t>d</m:t>
+                </m:r>
+              </m:e>
+              <m:sub>
+                <m:r>
+                  <m:rPr>
+                    <m:sty m:val="p"/>
+                  </m:rPr>
+                  <w:rPr>
+                    <w:rFonts w:ascii="Cambria Math" w:hAnsi="Cambria Math"/>
+                    <w:sz w:val="24"/>
+                    <w:szCs w:val="24"/>
+                  </w:rPr>
+                  <m:t>j</m:t>
+                </m:r>
+              </m:sub>
+            </m:sSub>
+            <m:r>
+              <m:rPr>
+                <m:sty m:val="p"/>
+              </m:rPr>
+              <w:rPr>
+                <w:rFonts w:ascii="Cambria Math" w:hAnsi="Cambria Math"/>
+                <w:sz w:val="24"/>
+                <w:szCs w:val="24"/>
+              </w:rPr>
+              <m:t>,</m:t>
+            </m:r>
+            <m:r>
+              <m:rPr>
+                <m:sty m:val="p"/>
+              </m:rPr>
+              <w:rPr>
+                <w:rFonts w:ascii="Cambria Math" w:hAnsi="Cambria Math"/>
+                <w:sz w:val="24"/>
+                <w:szCs w:val="24"/>
+              </w:rPr>
+              <m:t>t)</m:t>
+            </m:r>
+          </m:e>
+        </m:nary>
+        <m:r>
+          <m:rPr>
+            <m:sty m:val="p"/>
+          </m:rPr>
+          <w:rPr>
+            <w:rFonts w:ascii="Cambria Math" w:hAnsi="Cambria Math"/>
+            <w:sz w:val="24"/>
+            <w:szCs w:val="24"/>
+          </w:rPr>
+          <m:t xml:space="preserve">- γ </m:t>
+        </m:r>
+        <m:f>
+          <m:fPr>
+            <m:ctrlPr>
+              <w:rPr>
+                <w:rFonts w:ascii="Cambria Math" w:hAnsi="Cambria Math"/>
+                <w:sz w:val="24"/>
+                <w:szCs w:val="24"/>
+              </w:rPr>
+            </m:ctrlPr>
+          </m:fPr>
+          <m:num>
+            <m:r>
+              <m:rPr>
+                <m:sty m:val="p"/>
+              </m:rPr>
+              <w:rPr>
+                <w:rFonts w:ascii="Cambria Math" w:hAnsi="Cambria Math"/>
+                <w:sz w:val="24"/>
+                <w:szCs w:val="24"/>
+              </w:rPr>
+              <m:t>1</m:t>
+            </m:r>
+          </m:num>
+          <m:den>
+            <m:d>
+              <m:dPr>
+                <m:begChr m:val="|"/>
+                <m:endChr m:val="|"/>
+                <m:ctrlPr>
+                  <w:rPr>
+                    <w:rFonts w:ascii="Cambria Math" w:hAnsi="Cambria Math"/>
+                    <w:sz w:val="24"/>
+                    <w:szCs w:val="24"/>
+                  </w:rPr>
+                </m:ctrlPr>
+              </m:dPr>
+              <m:e>
+                <m:sSub>
+                  <m:sSubPr>
+                    <m:ctrlPr>
+                      <w:rPr>
+                        <w:rFonts w:ascii="Cambria Math" w:hAnsi="Cambria Math"/>
+                        <w:sz w:val="24"/>
+                        <w:szCs w:val="24"/>
+                      </w:rPr>
+                    </m:ctrlPr>
+                  </m:sSubPr>
+                  <m:e>
+                    <m:r>
+                      <m:rPr>
+                        <m:sty m:val="p"/>
+                      </m:rPr>
+                      <w:rPr>
+                        <w:rFonts w:ascii="Cambria Math" w:hAnsi="Cambria Math"/>
+                        <w:sz w:val="24"/>
+                        <w:szCs w:val="24"/>
+                      </w:rPr>
+                      <m:t>D</m:t>
+                    </m:r>
+                  </m:e>
+                  <m:sub>
+                    <m:r>
+                      <m:rPr>
+                        <m:sty m:val="p"/>
+                      </m:rPr>
+                      <w:rPr>
+                        <w:rFonts w:ascii="Cambria Math" w:hAnsi="Cambria Math"/>
+                        <w:sz w:val="24"/>
+                        <w:szCs w:val="24"/>
+                      </w:rPr>
+                      <m:t>nr</m:t>
+                    </m:r>
+                  </m:sub>
+                </m:sSub>
+              </m:e>
+            </m:d>
+          </m:den>
+        </m:f>
+        <m:r>
+          <m:rPr>
+            <m:sty m:val="p"/>
+          </m:rPr>
+          <w:rPr>
+            <w:rFonts w:ascii="Cambria Math" w:hAnsi="Cambria Math"/>
+            <w:sz w:val="24"/>
+            <w:szCs w:val="24"/>
+          </w:rPr>
+          <m:t xml:space="preserve"> </m:t>
+        </m:r>
+        <m:nary>
+          <m:naryPr>
+            <m:chr m:val="∑"/>
+            <m:limLoc m:val="undOvr"/>
+            <m:supHide m:val="on"/>
+            <m:ctrlPr>
+              <w:rPr>
+                <w:rFonts w:ascii="Cambria Math" w:hAnsi="Cambria Math"/>
+                <w:sz w:val="24"/>
+                <w:szCs w:val="24"/>
+              </w:rPr>
+            </m:ctrlPr>
+          </m:naryPr>
+          <m:sub>
+            <m:sSub>
+              <m:sSubPr>
+                <m:ctrlPr>
+                  <w:rPr>
+                    <w:rFonts w:ascii="Cambria Math" w:hAnsi="Cambria Math"/>
+                    <w:sz w:val="24"/>
+                    <w:szCs w:val="24"/>
+                  </w:rPr>
+                </m:ctrlPr>
+              </m:sSubPr>
+              <m:e>
+                <m:r>
+                  <m:rPr>
+                    <m:sty m:val="p"/>
+                  </m:rPr>
+                  <w:rPr>
+                    <w:rFonts w:ascii="Cambria Math" w:hAnsi="Cambria Math"/>
+                    <w:sz w:val="24"/>
+                    <w:szCs w:val="24"/>
+                  </w:rPr>
+                  <m:t>d</m:t>
+                </m:r>
+              </m:e>
+              <m:sub>
+                <m:r>
+                  <m:rPr>
+                    <m:sty m:val="p"/>
+                  </m:rPr>
+                  <w:rPr>
+                    <w:rFonts w:ascii="Cambria Math" w:hAnsi="Cambria Math"/>
+                    <w:sz w:val="24"/>
+                    <w:szCs w:val="24"/>
+                  </w:rPr>
+                  <m:t>j</m:t>
+                </m:r>
+              </m:sub>
+            </m:sSub>
+            <m:r>
+              <m:rPr>
+                <m:sty m:val="p"/>
+              </m:rPr>
+              <w:rPr>
+                <w:rFonts w:ascii="Cambria Math" w:hAnsi="Cambria Math"/>
+                <w:sz w:val="24"/>
+                <w:szCs w:val="24"/>
+              </w:rPr>
+              <m:t>ϵ</m:t>
+            </m:r>
+            <m:sSub>
+              <m:sSubPr>
+                <m:ctrlPr>
+                  <w:rPr>
+                    <w:rFonts w:ascii="Cambria Math" w:hAnsi="Cambria Math"/>
+                    <w:sz w:val="24"/>
+                    <w:szCs w:val="24"/>
+                  </w:rPr>
+                </m:ctrlPr>
+              </m:sSubPr>
+              <m:e>
+                <m:r>
+                  <m:rPr>
+                    <m:sty m:val="p"/>
+                  </m:rPr>
+                  <w:rPr>
+                    <w:rFonts w:ascii="Cambria Math" w:hAnsi="Cambria Math"/>
+                    <w:sz w:val="24"/>
+                    <w:szCs w:val="24"/>
+                  </w:rPr>
+                  <m:t>D</m:t>
+                </m:r>
+              </m:e>
+              <m:sub>
+                <m:r>
+                  <m:rPr>
+                    <m:sty m:val="p"/>
+                  </m:rPr>
+                  <w:rPr>
+                    <w:rFonts w:ascii="Cambria Math" w:hAnsi="Cambria Math"/>
+                    <w:sz w:val="24"/>
+                    <w:szCs w:val="24"/>
+                  </w:rPr>
+                  <m:t>n</m:t>
+                </m:r>
+                <m:r>
+                  <m:rPr>
+                    <m:sty m:val="p"/>
+                  </m:rPr>
+                  <w:rPr>
+                    <w:rFonts w:ascii="Cambria Math" w:hAnsi="Cambria Math"/>
+                    <w:sz w:val="24"/>
+                    <w:szCs w:val="24"/>
+                  </w:rPr>
+                  <m:t>r</m:t>
+                </m:r>
+              </m:sub>
+            </m:sSub>
+          </m:sub>
+          <m:sup/>
+          <m:e>
+            <m:r>
+              <m:rPr>
+                <m:sty m:val="p"/>
+              </m:rPr>
+              <w:rPr>
+                <w:rFonts w:ascii="Cambria Math" w:hAnsi="Cambria Math"/>
+                <w:sz w:val="24"/>
+                <w:szCs w:val="24"/>
+              </w:rPr>
+              <m:t>weight(</m:t>
+            </m:r>
+            <m:sSub>
+              <m:sSubPr>
+                <m:ctrlPr>
+                  <w:rPr>
+                    <w:rFonts w:ascii="Cambria Math" w:hAnsi="Cambria Math"/>
+                    <w:sz w:val="24"/>
+                    <w:szCs w:val="24"/>
+                  </w:rPr>
+                </m:ctrlPr>
+              </m:sSubPr>
+              <m:e>
+                <m:r>
+                  <m:rPr>
+                    <m:sty m:val="p"/>
+                  </m:rPr>
+                  <w:rPr>
+                    <w:rFonts w:ascii="Cambria Math" w:hAnsi="Cambria Math"/>
+                    <w:sz w:val="24"/>
+                    <w:szCs w:val="24"/>
+                  </w:rPr>
+                  <m:t>d</m:t>
+                </m:r>
+              </m:e>
+              <m:sub>
+                <m:r>
+                  <m:rPr>
+                    <m:sty m:val="p"/>
+                  </m:rPr>
+                  <w:rPr>
+                    <w:rFonts w:ascii="Cambria Math" w:hAnsi="Cambria Math"/>
+                    <w:sz w:val="24"/>
+                    <w:szCs w:val="24"/>
+                  </w:rPr>
+                  <m:t>j</m:t>
+                </m:r>
+              </m:sub>
+            </m:sSub>
+            <m:r>
+              <m:rPr>
+                <m:sty m:val="p"/>
+              </m:rPr>
+              <w:rPr>
+                <w:rFonts w:ascii="Cambria Math" w:hAnsi="Cambria Math"/>
+                <w:sz w:val="24"/>
+                <w:szCs w:val="24"/>
+              </w:rPr>
+              <m:t>,</m:t>
+            </m:r>
+            <m:r>
+              <m:rPr>
+                <m:sty m:val="p"/>
+              </m:rPr>
+              <w:rPr>
+                <w:rFonts w:ascii="Cambria Math" w:hAnsi="Cambria Math"/>
+                <w:sz w:val="24"/>
+                <w:szCs w:val="24"/>
+              </w:rPr>
+              <m:t>t)</m:t>
+            </m:r>
+          </m:e>
+        </m:nary>
+      </m:oMath>
+      <w:r>
+        <w:rPr>
+          <w:rFonts w:ascii="Cambria Math" w:hAnsi="Cambria Math" w:hint="eastAsia"/>
+          <w:sz w:val="24"/>
+          <w:szCs w:val="24"/>
+        </w:rPr>
+        <w:t xml:space="preserve"> </w:t>
+      </w:r>
+      <w:r>
+        <w:rPr>
+          <w:rFonts w:ascii="Cambria Math" w:hAnsi="Cambria Math" w:hint="eastAsia"/>
+          <w:sz w:val="24"/>
+          <w:szCs w:val="24"/>
+        </w:rPr>
+        <w:t>②</w:t>
+      </w:r>
+    </w:p>
+    <w:p>
+      <w:pPr>
+        <w:pStyle w:val="a3"/>
+        <w:ind w:left="840" w:firstLineChars="0" w:firstLine="0"/>
+        <w:rPr>
+          <w:rFonts w:ascii="Cambria Math" w:hAnsi="Cambria Math" w:hint="eastAsia"/>
+          <w:sz w:val="24"/>
+          <w:szCs w:val="24"/>
+        </w:rPr>
+      </w:pPr>
+    </w:p>
+    <w:p>
+      <w:pPr>
+        <w:pStyle w:val="a3"/>
+        <w:ind w:left="840" w:firstLineChars="0" w:firstLine="0"/>
+        <w:rPr>
+          <w:rFonts w:ascii="Cambria Math" w:hAnsi="Cambria Math" w:hint="eastAsia"/>
+          <w:sz w:val="24"/>
+          <w:szCs w:val="24"/>
+        </w:rPr>
+      </w:pPr>
+      <w:r>
+        <w:rPr>
+          <w:rFonts w:ascii="Cambria Math" w:hAnsi="Cambria Math" w:hint="eastAsia"/>
+          <w:sz w:val="24"/>
+          <w:szCs w:val="24"/>
+        </w:rPr>
+        <w:t xml:space="preserve">    </w:t>
+      </w:r>
+      <w:r>
+        <w:rPr>
+          <w:rFonts w:ascii="Cambria Math" w:hAnsi="Cambria Math" w:hint="eastAsia"/>
+          <w:sz w:val="24"/>
+          <w:szCs w:val="24"/>
+        </w:rPr>
+        <w:t xml:space="preserve">After calculate the score for each term, we select the two non-negative score terms which has the highest score, </w:t>
+      </w:r>
+      <w:r>
+        <w:rPr>
+          <w:rFonts w:ascii="Cambria Math" w:hAnsi="Cambria Math" w:hint="eastAsia"/>
+          <w:sz w:val="24"/>
+          <w:szCs w:val="24"/>
+        </w:rPr>
+        <w:t>all the terms with negative or 0 score will be ignored. We do this by maintaining a two element array bestTerm[2] to only storing the two best terms.</w:t>
+      </w:r>
+      <w:r>
+        <w:rPr>
+          <w:rFonts w:ascii="Cambria Math" w:hAnsi="Cambria Math" w:hint="eastAsia"/>
+          <w:sz w:val="24"/>
+          <w:szCs w:val="24"/>
+        </w:rPr>
+        <w:t xml:space="preserve"> For the value of </w:t>
+      </w:r>
+      <w:r>
+        <w:rPr>
+          <w:rFonts w:ascii="Cambria Math" w:hAnsi="Cambria Math"/>
+          <w:sz w:val="24"/>
+          <w:szCs w:val="24"/>
+        </w:rPr>
+        <w:t>β</w:t>
+      </w:r>
+      <w:r>
+        <w:rPr>
+          <w:rFonts w:ascii="Cambria Math" w:hAnsi="Cambria Math" w:hint="eastAsia"/>
+          <w:sz w:val="24"/>
+          <w:szCs w:val="24"/>
+        </w:rPr>
+        <w:t xml:space="preserve"> and </w:t>
+      </w:r>
+      <w:r>
+        <w:rPr>
+          <w:rFonts w:ascii="Cambria Math" w:hAnsi="Cambria Math"/>
+          <w:sz w:val="24"/>
+          <w:szCs w:val="24"/>
+        </w:rPr>
+        <w:t>γ</w:t>
+      </w:r>
+      <w:r>
+        <w:rPr>
+          <w:rFonts w:ascii="Cambria Math" w:hAnsi="Cambria Math" w:hint="eastAsia"/>
+          <w:sz w:val="24"/>
+          <w:szCs w:val="24"/>
+        </w:rPr>
+        <w:t xml:space="preserve">, we use the </w:t>
+      </w:r>
+      <w:r>
+        <w:rPr>
+          <w:rFonts w:ascii="Cambria Math" w:hAnsi="Cambria Math"/>
+          <w:sz w:val="24"/>
+          <w:szCs w:val="24"/>
+        </w:rPr>
+        <w:t>recommended</w:t>
+      </w:r>
+      <w:r>
+        <w:rPr>
+          <w:rFonts w:ascii="Cambria Math" w:hAnsi="Cambria Math" w:hint="eastAsia"/>
+          <w:sz w:val="24"/>
+          <w:szCs w:val="24"/>
+        </w:rPr>
+        <w:t xml:space="preserve"> value suggested in chapter 9 in "Modern Information Retrieval: A Brief Overview", so </w:t>
+      </w:r>
+      <w:r>
+        <w:rPr>
+          <w:rFonts w:ascii="Cambria Math" w:hAnsi="Cambria Math"/>
+          <w:sz w:val="24"/>
+          <w:szCs w:val="24"/>
+        </w:rPr>
+        <w:t>β</w:t>
+      </w:r>
+      <w:r>
+        <w:rPr>
+          <w:rFonts w:ascii="Cambria Math" w:hAnsi="Cambria Math" w:hint="eastAsia"/>
+          <w:sz w:val="24"/>
+          <w:szCs w:val="24"/>
+        </w:rPr>
+        <w:t xml:space="preserve">=0.75, </w:t>
+      </w:r>
+      <w:r>
+        <w:rPr>
+          <w:rFonts w:ascii="Cambria Math" w:hAnsi="Cambria Math"/>
+          <w:sz w:val="24"/>
+          <w:szCs w:val="24"/>
+        </w:rPr>
+        <w:t>γ</w:t>
+      </w:r>
+      <w:r>
+        <w:rPr>
+          <w:rFonts w:ascii="Cambria Math" w:hAnsi="Cambria Math" w:hint="eastAsia"/>
+          <w:sz w:val="24"/>
+          <w:szCs w:val="24"/>
+        </w:rPr>
+        <w:t>=0.15.</w:t>
+      </w:r>
+    </w:p>
+    <w:p>
+      <w:pPr>
+        <w:pStyle w:val="a3"/>
+        <w:ind w:left="840" w:firstLineChars="0" w:firstLine="0"/>
+        <w:rPr>
+          <w:rFonts w:ascii="Cambria Math" w:hAnsi="Cambria Math" w:hint="eastAsia"/>
+          <w:sz w:val="24"/>
+          <w:szCs w:val="24"/>
+        </w:rPr>
+      </w:pPr>
+    </w:p>
+    <w:p>
+      <w:pPr>
+        <w:pStyle w:val="a3"/>
+        <w:ind w:left="840" w:firstLineChars="0" w:firstLine="0"/>
+        <w:rPr>
+          <w:rFonts w:ascii="Cambria Math" w:hAnsi="Cambria Math" w:hint="eastAsia"/>
+          <w:sz w:val="24"/>
+          <w:szCs w:val="24"/>
+        </w:rPr>
+      </w:pPr>
+      <w:r>
+        <w:rPr>
+          <w:rFonts w:ascii="Cambria Math" w:hAnsi="Cambria Math" w:hint="eastAsia"/>
+          <w:sz w:val="24"/>
+          <w:szCs w:val="24"/>
+        </w:rPr>
+        <w:t xml:space="preserve">    But there is an important part missing here, that is, </w:t>
+      </w:r>
+      <w:r>
+        <w:rPr>
+          <w:rFonts w:ascii="Cambria Math" w:hAnsi="Cambria Math" w:hint="eastAsia"/>
+          <w:sz w:val="24"/>
+          <w:szCs w:val="24"/>
+        </w:rPr>
+        <w:t xml:space="preserve">how do we calculate the weight of term t in a document </w:t>
+      </w:r>
+      <m:oMath>
+        <m:sSub>
+          <m:sSubPr>
+            <m:ctrlPr>
+              <w:rPr>
+                <w:rFonts w:ascii="Cambria Math" w:hAnsi="Cambria Math"/>
+                <w:sz w:val="24"/>
+                <w:szCs w:val="24"/>
+              </w:rPr>
+            </m:ctrlPr>
+          </m:sSubPr>
+          <m:e>
+            <m:r>
+              <m:rPr>
+                <m:sty m:val="p"/>
+              </m:rPr>
+              <w:rPr>
+                <w:rFonts w:ascii="Cambria Math" w:hAnsi="Cambria Math"/>
+                <w:sz w:val="24"/>
+                <w:szCs w:val="24"/>
+              </w:rPr>
+              <m:t>d</m:t>
+            </m:r>
+          </m:e>
+          <m:sub>
+            <m:r>
+              <m:rPr>
+                <m:sty m:val="p"/>
+              </m:rPr>
+              <w:rPr>
+                <w:rFonts w:ascii="Cambria Math" w:hAnsi="Cambria Math"/>
+                <w:sz w:val="24"/>
+                <w:szCs w:val="24"/>
+              </w:rPr>
+              <m:t>j</m:t>
+            </m:r>
+          </m:sub>
+        </m:sSub>
+      </m:oMath>
+      <w:r>
+        <w:rPr>
+          <w:rFonts w:ascii="Cambria Math" w:hAnsi="Cambria Math" w:hint="eastAsia"/>
+          <w:sz w:val="24"/>
+          <w:szCs w:val="24"/>
+        </w:rPr>
+        <w:t xml:space="preserve">(i.e. how do we calculate </w:t>
+      </w:r>
+      <m:oMath>
+        <m:r>
+          <m:rPr>
+            <m:sty m:val="p"/>
+          </m:rPr>
+          <w:rPr>
+            <w:rFonts w:ascii="Cambria Math" w:hAnsi="Cambria Math"/>
+            <w:sz w:val="24"/>
+            <w:szCs w:val="24"/>
+          </w:rPr>
+          <m:t>weight(</m:t>
+        </m:r>
+        <m:sSub>
+          <m:sSubPr>
+            <m:ctrlPr>
+              <w:rPr>
+                <w:rFonts w:ascii="Cambria Math" w:hAnsi="Cambria Math"/>
+                <w:sz w:val="24"/>
+                <w:szCs w:val="24"/>
+              </w:rPr>
+            </m:ctrlPr>
+          </m:sSubPr>
+          <m:e>
+            <m:r>
+              <m:rPr>
+                <m:sty m:val="p"/>
+              </m:rPr>
+              <w:rPr>
+                <w:rFonts w:ascii="Cambria Math" w:hAnsi="Cambria Math"/>
+                <w:sz w:val="24"/>
+                <w:szCs w:val="24"/>
+              </w:rPr>
+              <m:t>d</m:t>
+            </m:r>
+          </m:e>
+          <m:sub>
+            <m:r>
+              <m:rPr>
+                <m:sty m:val="p"/>
+              </m:rPr>
+              <w:rPr>
+                <w:rFonts w:ascii="Cambria Math" w:hAnsi="Cambria Math"/>
+                <w:sz w:val="24"/>
+                <w:szCs w:val="24"/>
+              </w:rPr>
+              <m:t>j</m:t>
+            </m:r>
+          </m:sub>
+        </m:sSub>
+        <m:r>
+          <m:rPr>
+            <m:sty m:val="p"/>
+          </m:rPr>
+          <w:rPr>
+            <w:rFonts w:ascii="Cambria Math" w:hAnsi="Cambria Math"/>
+            <w:sz w:val="24"/>
+            <w:szCs w:val="24"/>
+          </w:rPr>
+          <m:t>,t)</m:t>
+        </m:r>
+      </m:oMath>
+      <w:r>
+        <w:rPr>
+          <w:rFonts w:ascii="Cambria Math" w:hAnsi="Cambria Math" w:hint="eastAsia"/>
+          <w:sz w:val="24"/>
+          <w:szCs w:val="24"/>
+        </w:rPr>
+        <w:t xml:space="preserve">)? In here, we consider three weight scoring algorithm, BM25(one of the most successful </w:t>
+      </w:r>
+      <w:r>
+        <w:rPr>
+          <w:rFonts w:ascii="Cambria Math" w:hAnsi="Cambria Math"/>
+          <w:sz w:val="24"/>
+          <w:szCs w:val="24"/>
+        </w:rPr>
+        <w:t>probabilistic</w:t>
+      </w:r>
+      <w:r>
+        <w:rPr>
+          <w:rFonts w:ascii="Cambria Math" w:hAnsi="Cambria Math" w:hint="eastAsia"/>
+          <w:sz w:val="24"/>
+          <w:szCs w:val="24"/>
+        </w:rPr>
+        <w:t xml:space="preserve"> model algorithm), Maximum tf and cosine(normal tf idf). After our comparison, we conclude that using the cosine method(normal tf</w:t>
+      </w:r>
+      <w:r>
+        <w:rPr>
+          <w:rFonts w:ascii="Cambria Math" w:hAnsi="Cambria Math"/>
+          <w:sz w:val="24"/>
+          <w:szCs w:val="24"/>
+        </w:rPr>
+        <w:t>×</w:t>
+      </w:r>
+      <w:r>
+        <w:rPr>
+          <w:rFonts w:ascii="Cambria Math" w:hAnsi="Cambria Math" w:hint="eastAsia"/>
+          <w:sz w:val="24"/>
+          <w:szCs w:val="24"/>
+        </w:rPr>
+        <w:t xml:space="preserve">idf) yields the </w:t>
+      </w:r>
+      <w:r>
+        <w:rPr>
+          <w:rFonts w:ascii="Cambria Math" w:hAnsi="Cambria Math" w:hint="eastAsia"/>
+          <w:sz w:val="24"/>
+          <w:szCs w:val="24"/>
+        </w:rPr>
+        <w:t>best answer. So in our program, we use cosine(normal tf</w:t>
+      </w:r>
+      <w:r>
+        <w:rPr>
+          <w:rFonts w:ascii="Cambria Math" w:hAnsi="Cambria Math"/>
+          <w:sz w:val="24"/>
+          <w:szCs w:val="24"/>
+        </w:rPr>
+        <w:t>×</w:t>
+      </w:r>
+      <w:r>
+        <w:rPr>
+          <w:rFonts w:ascii="Cambria Math" w:hAnsi="Cambria Math" w:hint="eastAsia"/>
+          <w:sz w:val="24"/>
+          <w:szCs w:val="24"/>
+        </w:rPr>
+        <w:t xml:space="preserve">idf), but we have left the completed BM25 method and Maximum tf method in our program, anyone who want to try the result of these two method could easily do that just by changing line 53 in Rocchio algorithm, in default this line is (line 53: </w:t>
+      </w:r>
+      <w:r>
+        <w:rPr>
+          <w:rFonts w:ascii="Consolas" w:hAnsi="Consolas" w:cs="Consolas"/>
+          <w:color w:val="000000"/>
+          <w:kern w:val="0"/>
+          <w:sz w:val="20"/>
+          <w:szCs w:val="20"/>
+        </w:rPr>
+        <w:t xml:space="preserve">SortAlgorithm sa = </w:t>
+      </w:r>
+      <w:r>
+        <w:rPr>
+          <w:rFonts w:ascii="Consolas" w:hAnsi="Consolas" w:cs="Consolas"/>
+          <w:b/>
+          <w:bCs/>
+          <w:color w:val="7F0055"/>
+          <w:kern w:val="0"/>
+          <w:sz w:val="20"/>
+          <w:szCs w:val="20"/>
+        </w:rPr>
+        <w:t>new</w:t>
+      </w:r>
+      <w:r>
+        <w:rPr>
+          <w:rFonts w:ascii="Consolas" w:hAnsi="Consolas" w:cs="Consolas"/>
+          <w:color w:val="000000"/>
+          <w:kern w:val="0"/>
+          <w:sz w:val="20"/>
+          <w:szCs w:val="20"/>
+        </w:rPr>
+        <w:t xml:space="preserve"> NormalTf_Idf();</w:t>
+      </w:r>
+      <w:r>
+        <w:rPr>
+          <w:rFonts w:ascii="Cambria Math" w:hAnsi="Cambria Math" w:hint="eastAsia"/>
+          <w:sz w:val="24"/>
+          <w:szCs w:val="24"/>
+        </w:rPr>
+        <w:t>)</w:t>
+      </w:r>
+      <w:r>
+        <w:rPr>
+          <w:rFonts w:ascii="Cambria Math" w:hAnsi="Cambria Math" w:hint="eastAsia"/>
+          <w:sz w:val="24"/>
+          <w:szCs w:val="24"/>
+        </w:rPr>
+        <w:t>.</w:t>
+      </w:r>
+    </w:p>
+    <w:p>
+      <w:pPr>
+        <w:pStyle w:val="a3"/>
+        <w:ind w:left="840" w:firstLineChars="0" w:firstLine="0"/>
+        <w:rPr>
+          <w:rFonts w:ascii="Cambria Math" w:hAnsi="Cambria Math" w:hint="eastAsia"/>
+          <w:sz w:val="24"/>
+          <w:szCs w:val="24"/>
+        </w:rPr>
+      </w:pPr>
+      <w:r>
+        <w:rPr>
+          <w:rFonts w:ascii="Cambria Math" w:hAnsi="Cambria Math" w:hint="eastAsia"/>
+          <w:b/>
+          <w:sz w:val="24"/>
+          <w:szCs w:val="24"/>
+        </w:rPr>
+        <w:t xml:space="preserve">    For the detail description of how we tried to use BM25 and Maximum tf in our </w:t>
+      </w:r>
+      <w:r>
+        <w:rPr>
+          <w:rFonts w:ascii="Cambria Math" w:hAnsi="Cambria Math"/>
+          <w:b/>
+          <w:sz w:val="24"/>
+          <w:szCs w:val="24"/>
+        </w:rPr>
+        <w:t>heuristic</w:t>
+      </w:r>
+      <w:r>
+        <w:rPr>
+          <w:rFonts w:ascii="Cambria Math" w:hAnsi="Cambria Math" w:hint="eastAsia"/>
+          <w:b/>
+          <w:sz w:val="24"/>
+          <w:szCs w:val="24"/>
+        </w:rPr>
+        <w:t xml:space="preserve"> attempts, and the detailed </w:t>
+      </w:r>
+      <w:r>
+        <w:rPr>
+          <w:rFonts w:ascii="Cambria Math" w:hAnsi="Cambria Math"/>
+          <w:b/>
+          <w:sz w:val="24"/>
+          <w:szCs w:val="24"/>
+        </w:rPr>
+        <w:t>comparison</w:t>
+      </w:r>
+      <w:r>
+        <w:rPr>
+          <w:rFonts w:ascii="Cambria Math" w:hAnsi="Cambria Math" w:hint="eastAsia"/>
+          <w:b/>
+          <w:sz w:val="24"/>
+          <w:szCs w:val="24"/>
+        </w:rPr>
+        <w:t xml:space="preserve"> of the result of the three</w:t>
+      </w:r>
+      <w:r>
+        <w:rPr>
+          <w:rFonts w:ascii="Cambria Math" w:hAnsi="Cambria Math" w:hint="eastAsia"/>
+          <w:b/>
+          <w:sz w:val="24"/>
+          <w:szCs w:val="24"/>
+        </w:rPr>
+        <w:t xml:space="preserve"> algorithm, please refer to part 7 "</w:t>
+      </w:r>
+      <w:r>
+        <w:rPr>
+          <w:rFonts w:ascii="Cambria Math" w:hAnsi="Cambria Math" w:hint="eastAsia"/>
+          <w:b/>
+          <w:sz w:val="24"/>
+          <w:szCs w:val="24"/>
+        </w:rPr>
+        <w:t xml:space="preserve"> Other </w:t>
+      </w:r>
+      <w:r>
+        <w:rPr>
+          <w:rFonts w:ascii="Cambria Math" w:hAnsi="Cambria Math"/>
+          <w:b/>
+          <w:sz w:val="24"/>
+          <w:szCs w:val="24"/>
+        </w:rPr>
+        <w:t>heuristic attempts</w:t>
+      </w:r>
+      <w:r>
+        <w:rPr>
+          <w:rFonts w:ascii="Cambria Math" w:hAnsi="Cambria Math" w:hint="eastAsia"/>
+          <w:b/>
+          <w:sz w:val="24"/>
+          <w:szCs w:val="24"/>
+        </w:rPr>
+        <w:t xml:space="preserve"> And why we don't use them </w:t>
+      </w:r>
+      <w:r>
+        <w:rPr>
+          <w:rFonts w:ascii="Cambria Math" w:hAnsi="Cambria Math" w:hint="eastAsia"/>
+          <w:b/>
+          <w:sz w:val="24"/>
+          <w:szCs w:val="24"/>
+        </w:rPr>
+        <w:t>"</w:t>
+      </w:r>
+      <w:r>
+        <w:rPr>
+          <w:rFonts w:ascii="Cambria Math" w:hAnsi="Cambria Math" w:hint="eastAsia"/>
+          <w:b/>
+          <w:sz w:val="24"/>
+          <w:szCs w:val="24"/>
+        </w:rPr>
+        <w:t>.</w:t>
+      </w:r>
+    </w:p>
+    <w:p>
+      <w:pPr>
+        <w:pStyle w:val="a3"/>
+        <w:ind w:left="840" w:firstLineChars="0" w:firstLine="0"/>
+        <w:rPr>
+          <w:rFonts w:ascii="Cambria Math" w:hAnsi="Cambria Math" w:hint="eastAsia"/>
+          <w:sz w:val="24"/>
+          <w:szCs w:val="24"/>
+        </w:rPr>
+      </w:pPr>
+      <w:r>
+        <w:rPr>
+          <w:rFonts w:ascii="Cambria Math" w:hAnsi="Cambria Math" w:hint="eastAsia"/>
+          <w:sz w:val="24"/>
+          <w:szCs w:val="24"/>
+        </w:rPr>
+        <w:t xml:space="preserve">    Back to our discussion, when using the cosine method, the </w:t>
+      </w:r>
+      <w:r>
+        <w:rPr>
+          <w:rFonts w:ascii="Cambria Math" w:hAnsi="Cambria Math" w:hint="eastAsia"/>
+          <w:sz w:val="24"/>
+          <w:szCs w:val="24"/>
+        </w:rPr>
+        <w:t xml:space="preserve">equation we calculate the score of each term, equation </w:t>
+      </w:r>
+      <w:r>
+        <w:rPr>
+          <w:rFonts w:ascii="Cambria Math" w:hAnsi="Cambria Math" w:hint="eastAsia"/>
+          <w:sz w:val="24"/>
+          <w:szCs w:val="24"/>
+        </w:rPr>
+        <w:t>②</w:t>
+      </w:r>
+      <w:r>
+        <w:rPr>
+          <w:rFonts w:ascii="Cambria Math" w:hAnsi="Cambria Math" w:hint="eastAsia"/>
+          <w:sz w:val="24"/>
+          <w:szCs w:val="24"/>
+        </w:rPr>
+        <w:t xml:space="preserve"> becomes:</w:t>
+      </w:r>
+    </w:p>
+    <w:p>
+      <w:pPr>
+        <w:pStyle w:val="a3"/>
+        <w:ind w:left="840" w:firstLineChars="0" w:firstLine="0"/>
+        <w:rPr>
+          <w:rFonts w:ascii="Cambria Math" w:hAnsi="Cambria Math" w:hint="eastAsia"/>
+          <w:sz w:val="24"/>
+          <w:szCs w:val="24"/>
+        </w:rPr>
+      </w:pPr>
+    </w:p>
+    <w:p>
+      <w:pPr>
+        <w:pStyle w:val="a3"/>
+        <w:ind w:left="840" w:firstLineChars="0" w:firstLine="0"/>
+        <w:rPr>
+          <w:rFonts w:ascii="Cambria Math" w:hAnsi="Cambria Math" w:hint="eastAsia"/>
+          <w:sz w:val="24"/>
+          <w:szCs w:val="24"/>
+        </w:rPr>
+      </w:pPr>
+      <w:r>
+        <w:rPr>
+          <w:rFonts w:ascii="Cambria Math" w:hAnsi="Cambria Math" w:hint="eastAsia"/>
+          <w:sz w:val="24"/>
+          <w:szCs w:val="24"/>
+        </w:rPr>
+        <w:t xml:space="preserve">    </w:t>
+      </w:r>
+      <m:oMath>
+        <m:r>
+          <m:rPr>
+            <m:sty m:val="p"/>
+          </m:rPr>
+          <w:rPr>
+            <w:rFonts w:ascii="Cambria Math" w:hAnsi="Cambria Math"/>
+            <w:sz w:val="24"/>
+            <w:szCs w:val="24"/>
+          </w:rPr>
+          <m:t>Score(t)=  β</m:t>
+        </m:r>
+        <m:f>
+          <m:fPr>
+            <m:ctrlPr>
+              <w:rPr>
+                <w:rFonts w:ascii="Cambria Math" w:hAnsi="Cambria Math"/>
+                <w:sz w:val="24"/>
+                <w:szCs w:val="24"/>
+              </w:rPr>
+            </m:ctrlPr>
+          </m:fPr>
+          <m:num>
+            <m:r>
+              <m:rPr>
+                <m:sty m:val="p"/>
+              </m:rPr>
+              <w:rPr>
+                <w:rFonts w:ascii="Cambria Math" w:hAnsi="Cambria Math"/>
+                <w:sz w:val="24"/>
+                <w:szCs w:val="24"/>
+              </w:rPr>
+              <m:t>1</m:t>
+            </m:r>
+          </m:num>
+          <m:den>
+            <m:d>
+              <m:dPr>
+                <m:begChr m:val="|"/>
+                <m:endChr m:val="|"/>
+                <m:ctrlPr>
+                  <w:rPr>
+                    <w:rFonts w:ascii="Cambria Math" w:hAnsi="Cambria Math"/>
+                    <w:sz w:val="24"/>
+                    <w:szCs w:val="24"/>
+                  </w:rPr>
+                </m:ctrlPr>
+              </m:dPr>
+              <m:e>
+                <m:sSub>
+                  <m:sSubPr>
+                    <m:ctrlPr>
+                      <w:rPr>
+                        <w:rFonts w:ascii="Cambria Math" w:hAnsi="Cambria Math"/>
+                        <w:sz w:val="24"/>
+                        <w:szCs w:val="24"/>
+                      </w:rPr>
+                    </m:ctrlPr>
+                  </m:sSubPr>
+                  <m:e>
+                    <m:r>
+                      <m:rPr>
+                        <m:sty m:val="p"/>
+                      </m:rPr>
+                      <w:rPr>
+                        <w:rFonts w:ascii="Cambria Math" w:hAnsi="Cambria Math"/>
+                        <w:sz w:val="24"/>
+                        <w:szCs w:val="24"/>
+                      </w:rPr>
+                      <m:t>D</m:t>
+                    </m:r>
+                  </m:e>
+                  <m:sub>
+                    <m:r>
+                      <m:rPr>
+                        <m:sty m:val="p"/>
+                      </m:rPr>
+                      <w:rPr>
+                        <w:rFonts w:ascii="Cambria Math" w:hAnsi="Cambria Math"/>
+                        <w:sz w:val="24"/>
+                        <w:szCs w:val="24"/>
+                      </w:rPr>
+                      <m:t>r</m:t>
+                    </m:r>
+                  </m:sub>
+                </m:sSub>
+              </m:e>
+            </m:d>
+          </m:den>
+        </m:f>
+        <m:r>
+          <m:rPr>
+            <m:sty m:val="p"/>
+          </m:rPr>
+          <w:rPr>
+            <w:rFonts w:ascii="Cambria Math" w:hAnsi="Cambria Math"/>
+            <w:sz w:val="24"/>
+            <w:szCs w:val="24"/>
+          </w:rPr>
+          <m:t xml:space="preserve"> </m:t>
+        </m:r>
+        <m:nary>
+          <m:naryPr>
+            <m:chr m:val="∑"/>
+            <m:limLoc m:val="undOvr"/>
+            <m:supHide m:val="on"/>
+            <m:ctrlPr>
+              <w:rPr>
+                <w:rFonts w:ascii="Cambria Math" w:hAnsi="Cambria Math"/>
+                <w:sz w:val="24"/>
+                <w:szCs w:val="24"/>
+              </w:rPr>
+            </m:ctrlPr>
+          </m:naryPr>
+          <m:sub>
+            <m:sSub>
+              <m:sSubPr>
+                <m:ctrlPr>
+                  <w:rPr>
+                    <w:rFonts w:ascii="Cambria Math" w:hAnsi="Cambria Math"/>
+                    <w:sz w:val="24"/>
+                    <w:szCs w:val="24"/>
+                  </w:rPr>
+                </m:ctrlPr>
+              </m:sSubPr>
+              <m:e>
+                <m:r>
+                  <m:rPr>
+                    <m:sty m:val="p"/>
+                  </m:rPr>
+                  <w:rPr>
+                    <w:rFonts w:ascii="Cambria Math" w:hAnsi="Cambria Math"/>
+                    <w:sz w:val="24"/>
+                    <w:szCs w:val="24"/>
+                  </w:rPr>
+                  <m:t>d</m:t>
+                </m:r>
+              </m:e>
+              <m:sub>
+                <m:r>
+                  <m:rPr>
+                    <m:sty m:val="p"/>
+                  </m:rPr>
+                  <w:rPr>
+                    <w:rFonts w:ascii="Cambria Math" w:hAnsi="Cambria Math"/>
+                    <w:sz w:val="24"/>
+                    <w:szCs w:val="24"/>
+                  </w:rPr>
+                  <m:t>j</m:t>
+                </m:r>
+              </m:sub>
+            </m:sSub>
+            <m:r>
+              <m:rPr>
+                <m:sty m:val="p"/>
+              </m:rPr>
+              <w:rPr>
+                <w:rFonts w:ascii="Cambria Math" w:hAnsi="Cambria Math"/>
+                <w:sz w:val="24"/>
+                <w:szCs w:val="24"/>
+              </w:rPr>
+              <m:t>ϵ</m:t>
+            </m:r>
+            <m:sSub>
+              <m:sSubPr>
+                <m:ctrlPr>
+                  <w:rPr>
+                    <w:rFonts w:ascii="Cambria Math" w:hAnsi="Cambria Math"/>
+                    <w:sz w:val="24"/>
+                    <w:szCs w:val="24"/>
+                  </w:rPr>
+                </m:ctrlPr>
+              </m:sSubPr>
+              <m:e>
+                <m:r>
+                  <m:rPr>
+                    <m:sty m:val="p"/>
+                  </m:rPr>
+                  <w:rPr>
+                    <w:rFonts w:ascii="Cambria Math" w:hAnsi="Cambria Math"/>
+                    <w:sz w:val="24"/>
+                    <w:szCs w:val="24"/>
+                  </w:rPr>
+                  <m:t>D</m:t>
+                </m:r>
+              </m:e>
+              <m:sub>
+                <m:r>
+                  <m:rPr>
+                    <m:sty m:val="p"/>
+                  </m:rPr>
+                  <w:rPr>
+                    <w:rFonts w:ascii="Cambria Math" w:hAnsi="Cambria Math"/>
+                    <w:sz w:val="24"/>
+                    <w:szCs w:val="24"/>
+                  </w:rPr>
+                  <m:t>r</m:t>
+                </m:r>
+              </m:sub>
+            </m:sSub>
+          </m:sub>
+          <m:sup/>
+          <m:e>
+            <m:f>
+              <m:fPr>
+                <m:ctrlPr>
+                  <w:rPr>
+                    <w:rFonts w:ascii="Cambria Math" w:hAnsi="Cambria Math"/>
+                    <w:sz w:val="24"/>
+                    <w:szCs w:val="24"/>
+                  </w:rPr>
+                </m:ctrlPr>
+              </m:fPr>
+              <m:num>
+                <m:r>
+                  <m:rPr>
+                    <m:sty m:val="p"/>
+                  </m:rPr>
+                  <w:rPr>
+                    <w:rFonts w:ascii="Cambria Math" w:hAnsi="Cambria Math"/>
+                    <w:sz w:val="24"/>
+                    <w:szCs w:val="24"/>
+                  </w:rPr>
+                  <m:t>tf×idf</m:t>
+                </m:r>
+              </m:num>
+              <m:den>
+                <m:rad>
+                  <m:radPr>
+                    <m:degHide m:val="on"/>
+                    <m:ctrlPr>
+                      <w:rPr>
+                        <w:rFonts w:ascii="Cambria Math" w:hAnsi="Cambria Math"/>
+                        <w:sz w:val="24"/>
+                        <w:szCs w:val="24"/>
+                      </w:rPr>
+                    </m:ctrlPr>
+                  </m:radPr>
+                  <m:deg/>
+                  <m:e>
+                    <m:sSup>
+                      <m:sSupPr>
+                        <m:ctrlPr>
+                          <w:rPr>
+                            <w:rFonts w:ascii="Cambria Math" w:hAnsi="Cambria Math"/>
+                            <w:sz w:val="24"/>
+                            <w:szCs w:val="24"/>
+                          </w:rPr>
+                        </m:ctrlPr>
+                      </m:sSupPr>
+                      <m:e>
+                        <m:sSub>
+                          <m:sSubPr>
+                            <m:ctrlPr>
+                              <w:rPr>
+                                <w:rFonts w:ascii="Cambria Math" w:hAnsi="Cambria Math"/>
+                                <w:sz w:val="24"/>
+                                <w:szCs w:val="24"/>
+                              </w:rPr>
+                            </m:ctrlPr>
+                          </m:sSubPr>
+                          <m:e>
+                            <m:r>
+                              <m:rPr>
+                                <m:sty m:val="p"/>
+                              </m:rPr>
+                              <w:rPr>
+                                <w:rFonts w:ascii="Cambria Math" w:hAnsi="Cambria Math"/>
+                                <w:sz w:val="24"/>
+                                <w:szCs w:val="24"/>
+                              </w:rPr>
+                              <m:t>w</m:t>
+                            </m:r>
+                          </m:e>
+                          <m:sub>
+                            <m:r>
+                              <m:rPr>
+                                <m:sty m:val="p"/>
+                              </m:rPr>
+                              <w:rPr>
+                                <w:rFonts w:ascii="Cambria Math" w:hAnsi="Cambria Math"/>
+                                <w:sz w:val="24"/>
+                                <w:szCs w:val="24"/>
+                              </w:rPr>
+                              <m:t>1</m:t>
+                            </m:r>
+                          </m:sub>
+                        </m:sSub>
+                      </m:e>
+                      <m:sup>
+                        <m:r>
+                          <m:rPr>
+                            <m:sty m:val="p"/>
+                          </m:rPr>
+                          <w:rPr>
+                            <w:rFonts w:ascii="Cambria Math" w:hAnsi="Cambria Math"/>
+                            <w:sz w:val="24"/>
+                            <w:szCs w:val="24"/>
+                          </w:rPr>
+                          <m:t>2</m:t>
+                        </m:r>
+                      </m:sup>
+                    </m:sSup>
+                    <m:r>
+                      <m:rPr>
+                        <m:sty m:val="p"/>
+                      </m:rPr>
+                      <w:rPr>
+                        <w:rFonts w:ascii="Cambria Math" w:hAnsi="Cambria Math"/>
+                        <w:sz w:val="24"/>
+                        <w:szCs w:val="24"/>
+                      </w:rPr>
+                      <m:t>+</m:t>
+                    </m:r>
+                    <m:sSup>
+                      <m:sSupPr>
+                        <m:ctrlPr>
+                          <w:rPr>
+                            <w:rFonts w:ascii="Cambria Math" w:hAnsi="Cambria Math"/>
+                            <w:sz w:val="24"/>
+                            <w:szCs w:val="24"/>
+                          </w:rPr>
+                        </m:ctrlPr>
+                      </m:sSupPr>
+                      <m:e>
+                        <m:sSub>
+                          <m:sSubPr>
+                            <m:ctrlPr>
+                              <w:rPr>
+                                <w:rFonts w:ascii="Cambria Math" w:hAnsi="Cambria Math"/>
+                                <w:sz w:val="24"/>
+                                <w:szCs w:val="24"/>
+                              </w:rPr>
+                            </m:ctrlPr>
+                          </m:sSubPr>
+                          <m:e>
+                            <m:r>
+                              <m:rPr>
+                                <m:sty m:val="p"/>
+                              </m:rPr>
+                              <w:rPr>
+                                <w:rFonts w:ascii="Cambria Math" w:hAnsi="Cambria Math"/>
+                                <w:sz w:val="24"/>
+                                <w:szCs w:val="24"/>
+                              </w:rPr>
+                              <m:t>w</m:t>
+                            </m:r>
+                          </m:e>
+                          <m:sub>
+                            <m:r>
+                              <m:rPr>
+                                <m:sty m:val="p"/>
+                              </m:rPr>
+                              <w:rPr>
+                                <w:rFonts w:ascii="Cambria Math" w:hAnsi="Cambria Math"/>
+                                <w:sz w:val="24"/>
+                                <w:szCs w:val="24"/>
+                              </w:rPr>
+                              <m:t>2</m:t>
+                            </m:r>
+                          </m:sub>
+                        </m:sSub>
+                      </m:e>
+                      <m:sup>
+                        <m:r>
+                          <m:rPr>
+                            <m:sty m:val="p"/>
+                          </m:rPr>
+                          <w:rPr>
+                            <w:rFonts w:ascii="Cambria Math" w:hAnsi="Cambria Math"/>
+                            <w:sz w:val="24"/>
+                            <w:szCs w:val="24"/>
+                          </w:rPr>
+                          <m:t>2</m:t>
+                        </m:r>
+                      </m:sup>
+                    </m:sSup>
+                    <m:r>
+                      <m:rPr>
+                        <m:sty m:val="p"/>
+                      </m:rPr>
+                      <w:rPr>
+                        <w:rFonts w:ascii="Cambria Math" w:hAnsi="Cambria Math"/>
+                        <w:sz w:val="24"/>
+                        <w:szCs w:val="24"/>
+                      </w:rPr>
+                      <m:t>+…+</m:t>
+                    </m:r>
+                    <m:sSup>
+                      <m:sSupPr>
+                        <m:ctrlPr>
+                          <w:rPr>
+                            <w:rFonts w:ascii="Cambria Math" w:hAnsi="Cambria Math"/>
+                            <w:sz w:val="24"/>
+                            <w:szCs w:val="24"/>
+                          </w:rPr>
+                        </m:ctrlPr>
+                      </m:sSupPr>
+                      <m:e>
+                        <m:sSub>
+                          <m:sSubPr>
+                            <m:ctrlPr>
+                              <w:rPr>
+                                <w:rFonts w:ascii="Cambria Math" w:hAnsi="Cambria Math"/>
+                                <w:sz w:val="24"/>
+                                <w:szCs w:val="24"/>
+                              </w:rPr>
+                            </m:ctrlPr>
+                          </m:sSubPr>
+                          <m:e>
+                            <m:r>
+                              <m:rPr>
+                                <m:sty m:val="p"/>
+                              </m:rPr>
+                              <w:rPr>
+                                <w:rFonts w:ascii="Cambria Math" w:hAnsi="Cambria Math"/>
+                                <w:sz w:val="24"/>
+                                <w:szCs w:val="24"/>
+                              </w:rPr>
+                              <m:t>w</m:t>
+                            </m:r>
+                          </m:e>
+                          <m:sub>
+                            <m:r>
+                              <m:rPr>
+                                <m:sty m:val="p"/>
+                              </m:rPr>
+                              <w:rPr>
+                                <w:rFonts w:ascii="Cambria Math" w:hAnsi="Cambria Math"/>
+                                <w:sz w:val="24"/>
+                                <w:szCs w:val="24"/>
+                              </w:rPr>
+                              <m:t>n</m:t>
+                            </m:r>
+                          </m:sub>
+                        </m:sSub>
+                      </m:e>
+                      <m:sup>
+                        <m:r>
+                          <m:rPr>
+                            <m:sty m:val="p"/>
+                          </m:rPr>
+                          <w:rPr>
+                            <w:rFonts w:ascii="Cambria Math" w:hAnsi="Cambria Math"/>
+                            <w:sz w:val="24"/>
+                            <w:szCs w:val="24"/>
+                          </w:rPr>
+                          <m:t>2</m:t>
+                        </m:r>
+                      </m:sup>
+                    </m:sSup>
+                  </m:e>
+                </m:rad>
+              </m:den>
+            </m:f>
+          </m:e>
+        </m:nary>
+        <m:r>
+          <m:rPr>
+            <m:sty m:val="p"/>
+          </m:rPr>
+          <w:rPr>
+            <w:rFonts w:ascii="Cambria Math" w:hAnsi="Cambria Math"/>
+            <w:sz w:val="24"/>
+            <w:szCs w:val="24"/>
+          </w:rPr>
+          <m:t xml:space="preserve">- γ </m:t>
+        </m:r>
+        <m:f>
+          <m:fPr>
+            <m:ctrlPr>
+              <w:rPr>
+                <w:rFonts w:ascii="Cambria Math" w:hAnsi="Cambria Math"/>
+                <w:sz w:val="24"/>
+                <w:szCs w:val="24"/>
+              </w:rPr>
+            </m:ctrlPr>
+          </m:fPr>
+          <m:num>
+            <m:r>
+              <m:rPr>
+                <m:sty m:val="p"/>
+              </m:rPr>
+              <w:rPr>
+                <w:rFonts w:ascii="Cambria Math" w:hAnsi="Cambria Math"/>
+                <w:sz w:val="24"/>
+                <w:szCs w:val="24"/>
+              </w:rPr>
+              <m:t>1</m:t>
+            </m:r>
+          </m:num>
+          <m:den>
+            <m:d>
+              <m:dPr>
+                <m:begChr m:val="|"/>
+                <m:endChr m:val="|"/>
+                <m:ctrlPr>
+                  <w:rPr>
+                    <w:rFonts w:ascii="Cambria Math" w:hAnsi="Cambria Math"/>
+                    <w:sz w:val="24"/>
+                    <w:szCs w:val="24"/>
+                  </w:rPr>
+                </m:ctrlPr>
+              </m:dPr>
+              <m:e>
+                <m:sSub>
+                  <m:sSubPr>
+                    <m:ctrlPr>
+                      <w:rPr>
+                        <w:rFonts w:ascii="Cambria Math" w:hAnsi="Cambria Math"/>
+                        <w:sz w:val="24"/>
+                        <w:szCs w:val="24"/>
+                      </w:rPr>
+                    </m:ctrlPr>
+                  </m:sSubPr>
+                  <m:e>
+                    <m:r>
+                      <m:rPr>
+                        <m:sty m:val="p"/>
+                      </m:rPr>
+                      <w:rPr>
+                        <w:rFonts w:ascii="Cambria Math" w:hAnsi="Cambria Math"/>
+                        <w:sz w:val="24"/>
+                        <w:szCs w:val="24"/>
+                      </w:rPr>
+                      <m:t>D</m:t>
+                    </m:r>
+                  </m:e>
+                  <m:sub>
+                    <m:r>
+                      <m:rPr>
+                        <m:sty m:val="p"/>
+                      </m:rPr>
+                      <w:rPr>
+                        <w:rFonts w:ascii="Cambria Math" w:hAnsi="Cambria Math"/>
+                        <w:sz w:val="24"/>
+                        <w:szCs w:val="24"/>
+                      </w:rPr>
+                      <m:t>nr</m:t>
+                    </m:r>
+                  </m:sub>
+                </m:sSub>
+              </m:e>
+            </m:d>
+          </m:den>
+        </m:f>
+        <m:r>
+          <m:rPr>
+            <m:sty m:val="p"/>
+          </m:rPr>
+          <w:rPr>
+            <w:rFonts w:ascii="Cambria Math" w:hAnsi="Cambria Math"/>
+            <w:sz w:val="24"/>
+            <w:szCs w:val="24"/>
+          </w:rPr>
+          <m:t xml:space="preserve"> </m:t>
+        </m:r>
+        <m:nary>
+          <m:naryPr>
+            <m:chr m:val="∑"/>
+            <m:limLoc m:val="undOvr"/>
+            <m:supHide m:val="on"/>
+            <m:ctrlPr>
+              <w:rPr>
+                <w:rFonts w:ascii="Cambria Math" w:hAnsi="Cambria Math"/>
+                <w:sz w:val="24"/>
+                <w:szCs w:val="24"/>
+              </w:rPr>
+            </m:ctrlPr>
+          </m:naryPr>
+          <m:sub>
+            <m:sSub>
+              <m:sSubPr>
+                <m:ctrlPr>
+                  <w:rPr>
+                    <w:rFonts w:ascii="Cambria Math" w:hAnsi="Cambria Math"/>
+                    <w:sz w:val="24"/>
+                    <w:szCs w:val="24"/>
+                  </w:rPr>
+                </m:ctrlPr>
+              </m:sSubPr>
+              <m:e>
+                <m:r>
+                  <m:rPr>
+                    <m:sty m:val="p"/>
+                  </m:rPr>
+                  <w:rPr>
+                    <w:rFonts w:ascii="Cambria Math" w:hAnsi="Cambria Math"/>
+                    <w:sz w:val="24"/>
+                    <w:szCs w:val="24"/>
+                  </w:rPr>
+                  <m:t>d</m:t>
+                </m:r>
+              </m:e>
+              <m:sub>
+                <m:r>
+                  <m:rPr>
+                    <m:sty m:val="p"/>
+                  </m:rPr>
+                  <w:rPr>
+                    <w:rFonts w:ascii="Cambria Math" w:hAnsi="Cambria Math"/>
+                    <w:sz w:val="24"/>
+                    <w:szCs w:val="24"/>
+                  </w:rPr>
+                  <m:t>j</m:t>
+                </m:r>
+              </m:sub>
+            </m:sSub>
+            <m:r>
+              <m:rPr>
+                <m:sty m:val="p"/>
+              </m:rPr>
+              <w:rPr>
+                <w:rFonts w:ascii="Cambria Math" w:hAnsi="Cambria Math"/>
+                <w:sz w:val="24"/>
+                <w:szCs w:val="24"/>
+              </w:rPr>
+              <m:t>ϵ</m:t>
+            </m:r>
+            <m:sSub>
+              <m:sSubPr>
+                <m:ctrlPr>
+                  <w:rPr>
+                    <w:rFonts w:ascii="Cambria Math" w:hAnsi="Cambria Math"/>
+                    <w:sz w:val="24"/>
+                    <w:szCs w:val="24"/>
+                  </w:rPr>
+                </m:ctrlPr>
+              </m:sSubPr>
+              <m:e>
+                <m:r>
+                  <m:rPr>
+                    <m:sty m:val="p"/>
+                  </m:rPr>
+                  <w:rPr>
+                    <w:rFonts w:ascii="Cambria Math" w:hAnsi="Cambria Math"/>
+                    <w:sz w:val="24"/>
+                    <w:szCs w:val="24"/>
+                  </w:rPr>
+                  <m:t>D</m:t>
+                </m:r>
+              </m:e>
+              <m:sub>
+                <m:r>
+                  <m:rPr>
+                    <m:sty m:val="p"/>
+                  </m:rPr>
+                  <w:rPr>
+                    <w:rFonts w:ascii="Cambria Math" w:hAnsi="Cambria Math"/>
+                    <w:sz w:val="24"/>
+                    <w:szCs w:val="24"/>
+                  </w:rPr>
+                  <m:t>nr</m:t>
+                </m:r>
+              </m:sub>
+            </m:sSub>
+          </m:sub>
+          <m:sup/>
+          <m:e>
+            <m:f>
+              <m:fPr>
+                <m:ctrlPr>
+                  <w:rPr>
+                    <w:rFonts w:ascii="Cambria Math" w:hAnsi="Cambria Math"/>
+                    <w:sz w:val="24"/>
+                    <w:szCs w:val="24"/>
+                  </w:rPr>
+                </m:ctrlPr>
+              </m:fPr>
+              <m:num>
+                <m:r>
+                  <m:rPr>
+                    <m:sty m:val="p"/>
+                  </m:rPr>
+                  <w:rPr>
+                    <w:rFonts w:ascii="Cambria Math" w:hAnsi="Cambria Math"/>
+                    <w:sz w:val="24"/>
+                    <w:szCs w:val="24"/>
+                  </w:rPr>
+                  <m:t>tf×idf</m:t>
+                </m:r>
+              </m:num>
+              <m:den>
+                <m:rad>
+                  <m:radPr>
+                    <m:degHide m:val="on"/>
+                    <m:ctrlPr>
+                      <w:rPr>
+                        <w:rFonts w:ascii="Cambria Math" w:hAnsi="Cambria Math"/>
+                        <w:sz w:val="24"/>
+                        <w:szCs w:val="24"/>
+                      </w:rPr>
+                    </m:ctrlPr>
+                  </m:radPr>
+                  <m:deg/>
+                  <m:e>
+                    <m:sSup>
+                      <m:sSupPr>
+                        <m:ctrlPr>
+                          <w:rPr>
+                            <w:rFonts w:ascii="Cambria Math" w:hAnsi="Cambria Math"/>
+                            <w:sz w:val="24"/>
+                            <w:szCs w:val="24"/>
+                          </w:rPr>
+                        </m:ctrlPr>
+                      </m:sSupPr>
+                      <m:e>
+                        <m:sSub>
+                          <m:sSubPr>
+                            <m:ctrlPr>
+                              <w:rPr>
+                                <w:rFonts w:ascii="Cambria Math" w:hAnsi="Cambria Math"/>
+                                <w:sz w:val="24"/>
+                                <w:szCs w:val="24"/>
+                              </w:rPr>
+                            </m:ctrlPr>
+                          </m:sSubPr>
+                          <m:e>
+                            <m:r>
+                              <m:rPr>
+                                <m:sty m:val="p"/>
+                              </m:rPr>
+                              <w:rPr>
+                                <w:rFonts w:ascii="Cambria Math" w:hAnsi="Cambria Math"/>
+                                <w:sz w:val="24"/>
+                                <w:szCs w:val="24"/>
+                              </w:rPr>
+                              <m:t>w</m:t>
+                            </m:r>
+                          </m:e>
+                          <m:sub>
+                            <m:r>
+                              <m:rPr>
+                                <m:sty m:val="p"/>
+                              </m:rPr>
+                              <w:rPr>
+                                <w:rFonts w:ascii="Cambria Math" w:hAnsi="Cambria Math"/>
+                                <w:sz w:val="24"/>
+                                <w:szCs w:val="24"/>
+                              </w:rPr>
+                              <m:t>1</m:t>
+                            </m:r>
+                          </m:sub>
+                        </m:sSub>
+                      </m:e>
+                      <m:sup>
+                        <m:r>
+                          <m:rPr>
+                            <m:sty m:val="p"/>
+                          </m:rPr>
+                          <w:rPr>
+                            <w:rFonts w:ascii="Cambria Math" w:hAnsi="Cambria Math"/>
+                            <w:sz w:val="24"/>
+                            <w:szCs w:val="24"/>
+                          </w:rPr>
+                          <m:t>2</m:t>
+                        </m:r>
+                      </m:sup>
+                    </m:sSup>
+                    <m:r>
+                      <m:rPr>
+                        <m:sty m:val="p"/>
+                      </m:rPr>
+                      <w:rPr>
+                        <w:rFonts w:ascii="Cambria Math" w:hAnsi="Cambria Math"/>
+                        <w:sz w:val="24"/>
+                        <w:szCs w:val="24"/>
+                      </w:rPr>
+                      <m:t>+</m:t>
+                    </m:r>
+                    <m:sSup>
+                      <m:sSupPr>
+                        <m:ctrlPr>
+                          <w:rPr>
+                            <w:rFonts w:ascii="Cambria Math" w:hAnsi="Cambria Math"/>
+                            <w:sz w:val="24"/>
+                            <w:szCs w:val="24"/>
+                          </w:rPr>
+                        </m:ctrlPr>
+                      </m:sSupPr>
+                      <m:e>
+                        <m:sSub>
+                          <m:sSubPr>
+                            <m:ctrlPr>
+                              <w:rPr>
+                                <w:rFonts w:ascii="Cambria Math" w:hAnsi="Cambria Math"/>
+                                <w:sz w:val="24"/>
+                                <w:szCs w:val="24"/>
+                              </w:rPr>
+                            </m:ctrlPr>
+                          </m:sSubPr>
+                          <m:e>
+                            <m:r>
+                              <m:rPr>
+                                <m:sty m:val="p"/>
+                              </m:rPr>
+                              <w:rPr>
+                                <w:rFonts w:ascii="Cambria Math" w:hAnsi="Cambria Math"/>
+                                <w:sz w:val="24"/>
+                                <w:szCs w:val="24"/>
+                              </w:rPr>
+                              <m:t>w</m:t>
+                            </m:r>
+                          </m:e>
+                          <m:sub>
+                            <m:r>
+                              <m:rPr>
+                                <m:sty m:val="p"/>
+                              </m:rPr>
+                              <w:rPr>
+                                <w:rFonts w:ascii="Cambria Math" w:hAnsi="Cambria Math"/>
+                                <w:sz w:val="24"/>
+                                <w:szCs w:val="24"/>
+                              </w:rPr>
+                              <m:t>2</m:t>
+                            </m:r>
+                          </m:sub>
+                        </m:sSub>
+                      </m:e>
+                      <m:sup>
+                        <m:r>
+                          <m:rPr>
+                            <m:sty m:val="p"/>
+                          </m:rPr>
+                          <w:rPr>
+                            <w:rFonts w:ascii="Cambria Math" w:hAnsi="Cambria Math"/>
+                            <w:sz w:val="24"/>
+                            <w:szCs w:val="24"/>
+                          </w:rPr>
+                          <m:t>2</m:t>
+                        </m:r>
+                      </m:sup>
+                    </m:sSup>
+                    <m:r>
+                      <m:rPr>
+                        <m:sty m:val="p"/>
+                      </m:rPr>
+                      <w:rPr>
+                        <w:rFonts w:ascii="Cambria Math" w:hAnsi="Cambria Math"/>
+                        <w:sz w:val="24"/>
+                        <w:szCs w:val="24"/>
+                      </w:rPr>
+                      <m:t>+…+</m:t>
+                    </m:r>
+                    <m:sSup>
+                      <m:sSupPr>
+                        <m:ctrlPr>
+                          <w:rPr>
+                            <w:rFonts w:ascii="Cambria Math" w:hAnsi="Cambria Math"/>
+                            <w:sz w:val="24"/>
+                            <w:szCs w:val="24"/>
+                          </w:rPr>
+                        </m:ctrlPr>
+                      </m:sSupPr>
+                      <m:e>
+                        <m:sSub>
+                          <m:sSubPr>
+                            <m:ctrlPr>
+                              <w:rPr>
+                                <w:rFonts w:ascii="Cambria Math" w:hAnsi="Cambria Math"/>
+                                <w:sz w:val="24"/>
+                                <w:szCs w:val="24"/>
+                              </w:rPr>
+                            </m:ctrlPr>
+                          </m:sSubPr>
+                          <m:e>
+                            <m:r>
+                              <m:rPr>
+                                <m:sty m:val="p"/>
+                              </m:rPr>
+                              <w:rPr>
+                                <w:rFonts w:ascii="Cambria Math" w:hAnsi="Cambria Math"/>
+                                <w:sz w:val="24"/>
+                                <w:szCs w:val="24"/>
+                              </w:rPr>
+                              <m:t>w</m:t>
+                            </m:r>
+                          </m:e>
+                          <m:sub>
+                            <m:r>
+                              <m:rPr>
+                                <m:sty m:val="p"/>
+                              </m:rPr>
+                              <w:rPr>
+                                <w:rFonts w:ascii="Cambria Math" w:hAnsi="Cambria Math"/>
+                                <w:sz w:val="24"/>
+                                <w:szCs w:val="24"/>
+                              </w:rPr>
+                              <m:t>n</m:t>
+                            </m:r>
+                          </m:sub>
+                        </m:sSub>
+                      </m:e>
+                      <m:sup>
+                        <m:r>
+                          <m:rPr>
+                            <m:sty m:val="p"/>
+                          </m:rPr>
+                          <w:rPr>
+                            <w:rFonts w:ascii="Cambria Math" w:hAnsi="Cambria Math"/>
+                            <w:sz w:val="24"/>
+                            <w:szCs w:val="24"/>
+                          </w:rPr>
+                          <m:t>2</m:t>
+                        </m:r>
+                      </m:sup>
+                    </m:sSup>
+                  </m:e>
+                </m:rad>
+              </m:den>
+            </m:f>
+          </m:e>
+        </m:nary>
+      </m:oMath>
+      <w:r>
+        <w:rPr>
+          <w:rFonts w:ascii="Cambria Math" w:hAnsi="Cambria Math" w:hint="eastAsia"/>
+          <w:sz w:val="24"/>
+          <w:szCs w:val="24"/>
+        </w:rPr>
+        <w:t xml:space="preserve">  </w:t>
+      </w:r>
+      <w:r>
+        <w:rPr>
+          <w:rFonts w:ascii="Cambria Math" w:hAnsi="Cambria Math" w:hint="eastAsia"/>
+          <w:sz w:val="24"/>
+          <w:szCs w:val="24"/>
+        </w:rPr>
+        <w:t>③</w:t>
+      </w:r>
+    </w:p>
+    <w:p>
+      <w:pPr>
+        <w:pStyle w:val="a3"/>
+        <w:ind w:left="840" w:firstLineChars="0" w:firstLine="0"/>
+        <w:rPr>
+          <w:rFonts w:ascii="Cambria Math" w:hAnsi="Cambria Math" w:hint="eastAsia"/>
+          <w:sz w:val="24"/>
+          <w:szCs w:val="24"/>
+        </w:rPr>
+      </w:pPr>
+      <w:r>
+        <w:rPr>
+          <w:rFonts w:ascii="Cambria Math" w:hAnsi="Cambria Math" w:hint="eastAsia"/>
+          <w:sz w:val="24"/>
+          <w:szCs w:val="24"/>
+        </w:rPr>
+        <w:t xml:space="preserve">    </w:t>
+      </w:r>
+    </w:p>
+    <w:p>
+      <w:pPr>
+        <w:pStyle w:val="a3"/>
+        <w:ind w:left="840" w:firstLineChars="0" w:firstLine="0"/>
+        <w:rPr>
+          <w:rFonts w:ascii="Cambria Math" w:hAnsi="Cambria Math" w:hint="eastAsia"/>
+          <w:sz w:val="24"/>
+          <w:szCs w:val="24"/>
+        </w:rPr>
+      </w:pPr>
+      <w:r>
+        <w:rPr>
+          <w:rFonts w:ascii="Cambria Math" w:hAnsi="Cambria Math" w:hint="eastAsia"/>
+          <w:sz w:val="24"/>
+          <w:szCs w:val="24"/>
+        </w:rPr>
+        <w:t xml:space="preserve">    </w:t>
+      </w:r>
+      <w:r>
+        <w:rPr>
+          <w:rFonts w:ascii="Cambria Math" w:hAnsi="Cambria Math"/>
+          <w:sz w:val="24"/>
+          <w:szCs w:val="24"/>
+        </w:rPr>
+        <w:t>O</w:t>
+      </w:r>
+      <w:r>
+        <w:rPr>
+          <w:rFonts w:ascii="Cambria Math" w:hAnsi="Cambria Math" w:hint="eastAsia"/>
+          <w:sz w:val="24"/>
+          <w:szCs w:val="24"/>
+        </w:rPr>
+        <w:t>ne small problem is that when calculating the score of a term, we need the weight of all terms, which we still don't know. Our solution is, we first calculate the tf</w:t>
+      </w:r>
+      <w:r>
+        <w:rPr>
+          <w:rFonts w:ascii="Cambria Math" w:hAnsi="Cambria Math"/>
+          <w:sz w:val="24"/>
+          <w:szCs w:val="24"/>
+        </w:rPr>
+        <w:t>×</w:t>
+      </w:r>
+      <w:r>
+        <w:rPr>
+          <w:rFonts w:ascii="Cambria Math" w:hAnsi="Cambria Math" w:hint="eastAsia"/>
+          <w:sz w:val="24"/>
+          <w:szCs w:val="24"/>
+        </w:rPr>
+        <w:t>idf weight of every term in every file, and storing the sum of the square of weight in Result class. Then we run through every terms in every file again, only this time we already knows the sum of the square of weight, so calculating score(t) is a trivial operation now.</w:t>
+      </w:r>
+    </w:p>
+    <w:p>
+      <w:pPr>
+        <w:pStyle w:val="a3"/>
+        <w:ind w:left="840" w:firstLineChars="0" w:firstLine="0"/>
+        <w:rPr>
+          <w:rFonts w:ascii="Cambria Math" w:hAnsi="Cambria Math" w:hint="eastAsia"/>
+          <w:sz w:val="24"/>
+          <w:szCs w:val="24"/>
+        </w:rPr>
+      </w:pPr>
+    </w:p>
+    <w:p>
+      <w:pPr>
+        <w:pStyle w:val="a3"/>
+        <w:ind w:left="840" w:firstLineChars="0" w:firstLine="0"/>
+        <w:rPr>
+          <w:rFonts w:ascii="Cambria Math" w:hAnsi="Cambria Math" w:hint="eastAsia"/>
+          <w:b/>
+          <w:sz w:val="24"/>
+          <w:szCs w:val="24"/>
+        </w:rPr>
+      </w:pPr>
+      <w:r>
+        <w:rPr>
+          <w:rFonts w:ascii="Cambria Math" w:hAnsi="Cambria Math" w:hint="eastAsia"/>
+          <w:b/>
+          <w:sz w:val="24"/>
+          <w:szCs w:val="24"/>
+        </w:rPr>
+        <w:t xml:space="preserve">Below is some test cases using our algorithm and which two words the algorithm adds in the first round, to our surprise, 85% of query can finish just in the first round, the below is </w:t>
+      </w:r>
+      <w:r>
+        <w:rPr>
+          <w:rFonts w:ascii="Cambria Math" w:hAnsi="Cambria Math" w:hint="eastAsia"/>
+          <w:b/>
+          <w:sz w:val="24"/>
+          <w:szCs w:val="24"/>
+        </w:rPr>
+        <w:t>some of the test cases that finished in 1 round</w:t>
+      </w:r>
+      <w:r>
+        <w:rPr>
+          <w:rFonts w:ascii="Cambria Math" w:hAnsi="Cambria Math" w:hint="eastAsia"/>
+          <w:b/>
+          <w:sz w:val="24"/>
+          <w:szCs w:val="24"/>
+        </w:rPr>
+        <w:t>:</w:t>
+      </w:r>
+    </w:p>
+    <w:p>
+      <w:pPr>
+        <w:pStyle w:val="a3"/>
+        <w:ind w:left="840" w:firstLineChars="0" w:firstLine="0"/>
+        <w:rPr>
+          <w:rFonts w:ascii="Cambria Math" w:hAnsi="Cambria Math" w:hint="eastAsia"/>
+          <w:b/>
+          <w:sz w:val="24"/>
+          <w:szCs w:val="24"/>
+        </w:rPr>
+      </w:pPr>
     </w:p>
     <w:sectPr>
       <w:headerReference w:type="default" r:id="rId8"/>
@@ -5380,7 +8559,7 @@
               <w:noProof/>
               <w:lang w:val="zh-CN"/>
             </w:rPr>
-            <w:t>6</w:t>
+            <w:t>7</w:t>
           </w:r>
         </w:fldSimple>
       </w:p>
@@ -7176,6 +10355,321 @@
 </w:styles>
 </file>
 
+<file path=word/glossary/document.xml><?xml version="1.0" encoding="utf-8"?>
+<w:glossaryDocument xmlns:ve="http://schemas.openxmlformats.org/markup-compatibility/2006" xmlns:o="urn:schemas-microsoft-com:office:office" xmlns:r="http://schemas.openxmlformats.org/officeDocument/2006/relationships" xmlns:m="http://schemas.openxmlformats.org/officeDocument/2006/math" xmlns:v="urn:schemas-microsoft-com:vml" xmlns:wp="http://schemas.openxmlformats.org/drawingml/2006/wordprocessingDrawing" xmlns:w10="urn:schemas-microsoft-com:office:word" xmlns:w="http://schemas.openxmlformats.org/wordprocessingml/2006/main" xmlns:wne="http://schemas.microsoft.com/office/word/2006/wordml">
+  <w:docParts/>
+</w:glossaryDocument>
+</file>
+
+<file path=word/glossary/fontTable.xml><?xml version="1.0" encoding="utf-8"?>
+<w:fonts xmlns:r="http://schemas.openxmlformats.org/officeDocument/2006/relationships" xmlns:w="http://schemas.openxmlformats.org/wordprocessingml/2006/main">
+  <w:font w:name="Wingdings">
+    <w:panose1 w:val="05000000000000000000"/>
+    <w:charset w:val="02"/>
+    <w:family w:val="auto"/>
+    <w:pitch w:val="variable"/>
+    <w:sig w:usb0="00000000" w:usb1="10000000" w:usb2="00000000" w:usb3="00000000" w:csb0="80000000" w:csb1="00000000"/>
+  </w:font>
+  <w:font w:name="Times New Roman">
+    <w:panose1 w:val="02020603050405020304"/>
+    <w:charset w:val="00"/>
+    <w:family w:val="roman"/>
+    <w:pitch w:val="variable"/>
+    <w:sig w:usb0="E0002AFF" w:usb1="C0007841" w:usb2="00000009" w:usb3="00000000" w:csb0="000001FF" w:csb1="00000000"/>
+  </w:font>
+  <w:font w:name="Calibri">
+    <w:panose1 w:val="020F0502020204030204"/>
+    <w:charset w:val="00"/>
+    <w:family w:val="swiss"/>
+    <w:pitch w:val="variable"/>
+    <w:sig w:usb0="E10002FF" w:usb1="4000ACFF" w:usb2="00000009" w:usb3="00000000" w:csb0="0000019F" w:csb1="00000000"/>
+  </w:font>
+  <w:font w:name="宋体">
+    <w:altName w:val="SimSun"/>
+    <w:panose1 w:val="02010600030101010101"/>
+    <w:charset w:val="86"/>
+    <w:family w:val="auto"/>
+    <w:pitch w:val="variable"/>
+    <w:sig w:usb0="00000003" w:usb1="288F0000" w:usb2="00000016" w:usb3="00000000" w:csb0="00040001" w:csb1="00000000"/>
+  </w:font>
+  <w:font w:name="Cambria">
+    <w:panose1 w:val="02040503050406030204"/>
+    <w:charset w:val="00"/>
+    <w:family w:val="roman"/>
+    <w:pitch w:val="variable"/>
+    <w:sig w:usb0="E00002FF" w:usb1="400004FF" w:usb2="00000000" w:usb3="00000000" w:csb0="0000019F" w:csb1="00000000"/>
+  </w:font>
+  <w:font w:name="Cambria Math">
+    <w:panose1 w:val="02040503050406030204"/>
+    <w:charset w:val="00"/>
+    <w:family w:val="roman"/>
+    <w:pitch w:val="variable"/>
+    <w:sig w:usb0="E00002FF" w:usb1="420024FF" w:usb2="00000000" w:usb3="00000000" w:csb0="0000019F" w:csb1="00000000"/>
+  </w:font>
+  <w:font w:name="Consolas">
+    <w:panose1 w:val="020B0609020204030204"/>
+    <w:charset w:val="00"/>
+    <w:family w:val="modern"/>
+    <w:pitch w:val="fixed"/>
+    <w:sig w:usb0="E10002FF" w:usb1="4000FCFF" w:usb2="00000009" w:usb3="00000000" w:csb0="0000019F" w:csb1="00000000"/>
+  </w:font>
+</w:fonts>
+</file>
+
+<file path=word/glossary/settings.xml><?xml version="1.0" encoding="utf-8"?>
+<w:settings xmlns:o="urn:schemas-microsoft-com:office:office" xmlns:r="http://schemas.openxmlformats.org/officeDocument/2006/relationships" xmlns:m="http://schemas.openxmlformats.org/officeDocument/2006/math" xmlns:v="urn:schemas-microsoft-com:vml" xmlns:w10="urn:schemas-microsoft-com:office:word" xmlns:w="http://schemas.openxmlformats.org/wordprocessingml/2006/main" xmlns:sl="http://schemas.openxmlformats.org/schemaLibrary/2006/main">
+  <w:view w:val="normal"/>
+  <w:bordersDoNotSurroundHeader/>
+  <w:bordersDoNotSurroundFooter/>
+  <w:defaultTabStop w:val="420"/>
+  <w:drawingGridVerticalSpacing w:val="156"/>
+  <w:displayHorizontalDrawingGridEvery w:val="0"/>
+  <w:displayVerticalDrawingGridEvery w:val="2"/>
+  <w:characterSpacingControl w:val="compressPunctuation"/>
+  <w:compat>
+    <w:spaceForUL/>
+    <w:balanceSingleByteDoubleByteWidth/>
+    <w:doNotLeaveBackslashAlone/>
+    <w:ulTrailSpace/>
+    <w:doNotExpandShiftReturn/>
+    <w:adjustLineHeightInTable/>
+    <w:useFELayout/>
+  </w:compat>
+  <w:rsids>
+    <w:rsidRoot w:val="00FD0FCC"/>
+    <w:rsid w:val="0078712B"/>
+    <w:rsid w:val="00AE0979"/>
+    <w:rsid w:val="00FD0FCC"/>
+  </w:rsids>
+  <m:mathPr>
+    <m:mathFont m:val="Cambria Math"/>
+    <m:brkBin m:val="before"/>
+    <m:brkBinSub m:val="--"/>
+    <m:smallFrac m:val="off"/>
+    <m:dispDef/>
+    <m:lMargin m:val="0"/>
+    <m:rMargin m:val="0"/>
+    <m:defJc m:val="centerGroup"/>
+    <m:wrapIndent m:val="1440"/>
+    <m:intLim m:val="subSup"/>
+    <m:naryLim m:val="undOvr"/>
+  </m:mathPr>
+  <w:themeFontLang w:val="en-US" w:eastAsia="zh-CN"/>
+  <w:clrSchemeMapping w:bg1="light1" w:t1="dark1" w:bg2="light2" w:t2="dark2" w:accent1="accent1" w:accent2="accent2" w:accent3="accent3" w:accent4="accent4" w:accent5="accent5" w:accent6="accent6" w:hyperlink="hyperlink" w:followedHyperlink="followedHyperlink"/>
+  <w:decimalSymbol w:val="."/>
+  <w:listSeparator w:val=","/>
+</w:settings>
+</file>
+
+<file path=word/glossary/styles.xml><?xml version="1.0" encoding="utf-8"?>
+<w:styles xmlns:r="http://schemas.openxmlformats.org/officeDocument/2006/relationships" xmlns:w="http://schemas.openxmlformats.org/wordprocessingml/2006/main">
+  <w:docDefaults>
+    <w:rPrDefault>
+      <w:rPr>
+        <w:rFonts w:asciiTheme="minorHAnsi" w:eastAsiaTheme="minorEastAsia" w:hAnsiTheme="minorHAnsi" w:cstheme="minorBidi"/>
+        <w:kern w:val="2"/>
+        <w:sz w:val="21"/>
+        <w:szCs w:val="22"/>
+        <w:lang w:val="en-US" w:eastAsia="zh-CN" w:bidi="ar-SA"/>
+      </w:rPr>
+    </w:rPrDefault>
+    <w:pPrDefault/>
+  </w:docDefaults>
+  <w:latentStyles w:defLockedState="0" w:defUIPriority="99" w:defSemiHidden="1" w:defUnhideWhenUsed="1" w:defQFormat="0" w:count="267">
+    <w:lsdException w:name="Normal" w:semiHidden="0" w:uiPriority="0" w:unhideWhenUsed="0" w:qFormat="1"/>
+    <w:lsdException w:name="heading 1" w:semiHidden="0" w:uiPriority="9" w:unhideWhenUsed="0" w:qFormat="1"/>
+    <w:lsdException w:name="heading 2" w:uiPriority="9" w:qFormat="1"/>
+    <w:lsdException w:name="heading 3" w:uiPriority="9" w:qFormat="1"/>
+    <w:lsdException w:name="heading 4" w:uiPriority="9" w:qFormat="1"/>
+    <w:lsdException w:name="heading 5" w:uiPriority="9" w:qFormat="1"/>
+    <w:lsdException w:name="heading 6" w:uiPriority="9" w:qFormat="1"/>
+    <w:lsdException w:name="heading 7" w:uiPriority="9" w:qFormat="1"/>
+    <w:lsdException w:name="heading 8" w:uiPriority="9" w:qFormat="1"/>
+    <w:lsdException w:name="heading 9" w:uiPriority="9" w:qFormat="1"/>
+    <w:lsdException w:name="toc 1" w:uiPriority="39"/>
+    <w:lsdException w:name="toc 2" w:uiPriority="39"/>
+    <w:lsdException w:name="toc 3" w:uiPriority="39"/>
+    <w:lsdException w:name="toc 4" w:uiPriority="39"/>
+    <w:lsdException w:name="toc 5" w:uiPriority="39"/>
+    <w:lsdException w:name="toc 6" w:uiPriority="39"/>
+    <w:lsdException w:name="toc 7" w:uiPriority="39"/>
+    <w:lsdException w:name="toc 8" w:uiPriority="39"/>
+    <w:lsdException w:name="toc 9" w:uiPriority="39"/>
+    <w:lsdException w:name="caption" w:uiPriority="35" w:qFormat="1"/>
+    <w:lsdException w:name="Title" w:semiHidden="0" w:uiPriority="10" w:unhideWhenUsed="0" w:qFormat="1"/>
+    <w:lsdException w:name="Default Paragraph Font" w:uiPriority="1"/>
+    <w:lsdException w:name="Subtitle" w:semiHidden="0" w:uiPriority="11" w:unhideWhenUsed="0" w:qFormat="1"/>
+    <w:lsdException w:name="Strong" w:semiHidden="0" w:uiPriority="22" w:unhideWhenUsed="0" w:qFormat="1"/>
+    <w:lsdException w:name="Emphasis" w:semiHidden="0" w:uiPriority="20" w:unhideWhenUsed="0" w:qFormat="1"/>
+    <w:lsdException w:name="Table Grid" w:semiHidden="0" w:uiPriority="59" w:unhideWhenUsed="0"/>
+    <w:lsdException w:name="Placeholder Text" w:unhideWhenUsed="0"/>
+    <w:lsdException w:name="No Spacing" w:semiHidden="0" w:uiPriority="1" w:unhideWhenUsed="0" w:qFormat="1"/>
+    <w:lsdException w:name="Light Shading" w:semiHidden="0" w:uiPriority="60" w:unhideWhenUsed="0"/>
+    <w:lsdException w:name="Light List" w:semiHidden="0" w:uiPriority="61" w:unhideWhenUsed="0"/>
+    <w:lsdException w:name="Light Grid" w:semiHidden="0" w:uiPriority="62" w:unhideWhenUsed="0"/>
+    <w:lsdException w:name="Medium Shading 1" w:semiHidden="0" w:uiPriority="63" w:unhideWhenUsed="0"/>
+    <w:lsdException w:name="Medium Shading 2" w:semiHidden="0" w:uiPriority="64" w:unhideWhenUsed="0"/>
+    <w:lsdException w:name="Medium List 1" w:semiHidden="0" w:uiPriority="65" w:unhideWhenUsed="0"/>
+    <w:lsdException w:name="Medium List 2" w:semiHidden="0" w:uiPriority="66" w:unhideWhenUsed="0"/>
+    <w:lsdException w:name="Medium Grid 1" w:semiHidden="0" w:uiPriority="67" w:unhideWhenUsed="0"/>
+    <w:lsdException w:name="Medium Grid 2" w:semiHidden="0" w:uiPriority="68" w:unhideWhenUsed="0"/>
+    <w:lsdException w:name="Medium Grid 3" w:semiHidden="0" w:uiPriority="69" w:unhideWhenUsed="0"/>
+    <w:lsdException w:name="Dark List" w:semiHidden="0" w:uiPriority="70" w:unhideWhenUsed="0"/>
+    <w:lsdException w:name="Colorful Shading" w:semiHidden="0" w:uiPriority="71" w:unhideWhenUsed="0"/>
+    <w:lsdException w:name="Colorful List" w:semiHidden="0" w:uiPriority="72" w:unhideWhenUsed="0"/>
+    <w:lsdException w:name="Colorful Grid" w:semiHidden="0" w:uiPriority="73" w:unhideWhenUsed="0"/>
+    <w:lsdException w:name="Light Shading Accent 1" w:semiHidden="0" w:uiPriority="60" w:unhideWhenUsed="0"/>
+    <w:lsdException w:name="Light List Accent 1" w:semiHidden="0" w:uiPriority="61" w:unhideWhenUsed="0"/>
+    <w:lsdException w:name="Light Grid Accent 1" w:semiHidden="0" w:uiPriority="62" w:unhideWhenUsed="0"/>
+    <w:lsdException w:name="Medium Shading 1 Accent 1" w:semiHidden="0" w:uiPriority="63" w:unhideWhenUsed="0"/>
+    <w:lsdException w:name="Medium Shading 2 Accent 1" w:semiHidden="0" w:uiPriority="64" w:unhideWhenUsed="0"/>
+    <w:lsdException w:name="Medium List 1 Accent 1" w:semiHidden="0" w:uiPriority="65" w:unhideWhenUsed="0"/>
+    <w:lsdException w:name="Revision" w:unhideWhenUsed="0"/>
+    <w:lsdException w:name="List Paragraph" w:semiHidden="0" w:uiPriority="34" w:unhideWhenUsed="0" w:qFormat="1"/>
+    <w:lsdException w:name="Quote" w:semiHidden="0" w:uiPriority="29" w:unhideWhenUsed="0" w:qFormat="1"/>
+    <w:lsdException w:name="Intense Quote" w:semiHidden="0" w:uiPriority="30" w:unhideWhenUsed="0" w:qFormat="1"/>
+    <w:lsdException w:name="Medium List 2 Accent 1" w:semiHidden="0" w:uiPriority="66" w:unhideWhenUsed="0"/>
+    <w:lsdException w:name="Medium Grid 1 Accent 1" w:semiHidden="0" w:uiPriority="67" w:unhideWhenUsed="0"/>
+    <w:lsdException w:name="Medium Grid 2 Accent 1" w:semiHidden="0" w:uiPriority="68" w:unhideWhenUsed="0"/>
+    <w:lsdException w:name="Medium Grid 3 Accent 1" w:semiHidden="0" w:uiPriority="69" w:unhideWhenUsed="0"/>
+    <w:lsdException w:name="Dark List Accent 1" w:semiHidden="0" w:uiPriority="70" w:unhideWhenUsed="0"/>
+    <w:lsdException w:name="Colorful Shading Accent 1" w:semiHidden="0" w:uiPriority="71" w:unhideWhenUsed="0"/>
+    <w:lsdException w:name="Colorful List Accent 1" w:semiHidden="0" w:uiPriority="72" w:unhideWhenUsed="0"/>
+    <w:lsdException w:name="Colorful Grid Accent 1" w:semiHidden="0" w:uiPriority="73" w:unhideWhenUsed="0"/>
+    <w:lsdException w:name="Light Shading Accent 2" w:semiHidden="0" w:uiPriority="60" w:unhideWhenUsed="0"/>
+    <w:lsdException w:name="Light List Accent 2" w:semiHidden="0" w:uiPriority="61" w:unhideWhenUsed="0"/>
+    <w:lsdException w:name="Light Grid Accent 2" w:semiHidden="0" w:uiPriority="62" w:unhideWhenUsed="0"/>
+    <w:lsdException w:name="Medium Shading 1 Accent 2" w:semiHidden="0" w:uiPriority="63" w:unhideWhenUsed="0"/>
+    <w:lsdException w:name="Medium Shading 2 Accent 2" w:semiHidden="0" w:uiPriority="64" w:unhideWhenUsed="0"/>
+    <w:lsdException w:name="Medium List 1 Accent 2" w:semiHidden="0" w:uiPriority="65" w:unhideWhenUsed="0"/>
+    <w:lsdException w:name="Medium List 2 Accent 2" w:semiHidden="0" w:uiPriority="66" w:unhideWhenUsed="0"/>
+    <w:lsdException w:name="Medium Grid 1 Accent 2" w:semiHidden="0" w:uiPriority="67" w:unhideWhenUsed="0"/>
+    <w:lsdException w:name="Medium Grid 2 Accent 2" w:semiHidden="0" w:uiPriority="68" w:unhideWhenUsed="0"/>
+    <w:lsdException w:name="Medium Grid 3 Accent 2" w:semiHidden="0" w:uiPriority="69" w:unhideWhenUsed="0"/>
+    <w:lsdException w:name="Dark List Accent 2" w:semiHidden="0" w:uiPriority="70" w:unhideWhenUsed="0"/>
+    <w:lsdException w:name="Colorful Shading Accent 2" w:semiHidden="0" w:uiPriority="71" w:unhideWhenUsed="0"/>
+    <w:lsdException w:name="Colorful List Accent 2" w:semiHidden="0" w:uiPriority="72" w:unhideWhenUsed="0"/>
+    <w:lsdException w:name="Colorful Grid Accent 2" w:semiHidden="0" w:uiPriority="73" w:unhideWhenUsed="0"/>
+    <w:lsdException w:name="Light Shading Accent 3" w:semiHidden="0" w:uiPriority="60" w:unhideWhenUsed="0"/>
+    <w:lsdException w:name="Light List Accent 3" w:semiHidden="0" w:uiPriority="61" w:unhideWhenUsed="0"/>
+    <w:lsdException w:name="Light Grid Accent 3" w:semiHidden="0" w:uiPriority="62" w:unhideWhenUsed="0"/>
+    <w:lsdException w:name="Medium Shading 1 Accent 3" w:semiHidden="0" w:uiPriority="63" w:unhideWhenUsed="0"/>
+    <w:lsdException w:name="Medium Shading 2 Accent 3" w:semiHidden="0" w:uiPriority="64" w:unhideWhenUsed="0"/>
+    <w:lsdException w:name="Medium List 1 Accent 3" w:semiHidden="0" w:uiPriority="65" w:unhideWhenUsed="0"/>
+    <w:lsdException w:name="Medium List 2 Accent 3" w:semiHidden="0" w:uiPriority="66" w:unhideWhenUsed="0"/>
+    <w:lsdException w:name="Medium Grid 1 Accent 3" w:semiHidden="0" w:uiPriority="67" w:unhideWhenUsed="0"/>
+    <w:lsdException w:name="Medium Grid 2 Accent 3" w:semiHidden="0" w:uiPriority="68" w:unhideWhenUsed="0"/>
+    <w:lsdException w:name="Medium Grid 3 Accent 3" w:semiHidden="0" w:uiPriority="69" w:unhideWhenUsed="0"/>
+    <w:lsdException w:name="Dark List Accent 3" w:semiHidden="0" w:uiPriority="70" w:unhideWhenUsed="0"/>
+    <w:lsdException w:name="Colorful Shading Accent 3" w:semiHidden="0" w:uiPriority="71" w:unhideWhenUsed="0"/>
+    <w:lsdException w:name="Colorful List Accent 3" w:semiHidden="0" w:uiPriority="72" w:unhideWhenUsed="0"/>
+    <w:lsdException w:name="Colorful Grid Accent 3" w:semiHidden="0" w:uiPriority="73" w:unhideWhenUsed="0"/>
+    <w:lsdException w:name="Light Shading Accent 4" w:semiHidden="0" w:uiPriority="60" w:unhideWhenUsed="0"/>
+    <w:lsdException w:name="Light List Accent 4" w:semiHidden="0" w:uiPriority="61" w:unhideWhenUsed="0"/>
+    <w:lsdException w:name="Light Grid Accent 4" w:semiHidden="0" w:uiPriority="62" w:unhideWhenUsed="0"/>
+    <w:lsdException w:name="Medium Shading 1 Accent 4" w:semiHidden="0" w:uiPriority="63" w:unhideWhenUsed="0"/>
+    <w:lsdException w:name="Medium Shading 2 Accent 4" w:semiHidden="0" w:uiPriority="64" w:unhideWhenUsed="0"/>
+    <w:lsdException w:name="Medium List 1 Accent 4" w:semiHidden="0" w:uiPriority="65" w:unhideWhenUsed="0"/>
+    <w:lsdException w:name="Medium List 2 Accent 4" w:semiHidden="0" w:uiPriority="66" w:unhideWhenUsed="0"/>
+    <w:lsdException w:name="Medium Grid 1 Accent 4" w:semiHidden="0" w:uiPriority="67" w:unhideWhenUsed="0"/>
+    <w:lsdException w:name="Medium Grid 2 Accent 4" w:semiHidden="0" w:uiPriority="68" w:unhideWhenUsed="0"/>
+    <w:lsdException w:name="Medium Grid 3 Accent 4" w:semiHidden="0" w:uiPriority="69" w:unhideWhenUsed="0"/>
+    <w:lsdException w:name="Dark List Accent 4" w:semiHidden="0" w:uiPriority="70" w:unhideWhenUsed="0"/>
+    <w:lsdException w:name="Colorful Shading Accent 4" w:semiHidden="0" w:uiPriority="71" w:unhideWhenUsed="0"/>
+    <w:lsdException w:name="Colorful List Accent 4" w:semiHidden="0" w:uiPriority="72" w:unhideWhenUsed="0"/>
+    <w:lsdException w:name="Colorful Grid Accent 4" w:semiHidden="0" w:uiPriority="73" w:unhideWhenUsed="0"/>
+    <w:lsdException w:name="Light Shading Accent 5" w:semiHidden="0" w:uiPriority="60" w:unhideWhenUsed="0"/>
+    <w:lsdException w:name="Light List Accent 5" w:semiHidden="0" w:uiPriority="61" w:unhideWhenUsed="0"/>
+    <w:lsdException w:name="Light Grid Accent 5" w:semiHidden="0" w:uiPriority="62" w:unhideWhenUsed="0"/>
+    <w:lsdException w:name="Medium Shading 1 Accent 5" w:semiHidden="0" w:uiPriority="63" w:unhideWhenUsed="0"/>
+    <w:lsdException w:name="Medium Shading 2 Accent 5" w:semiHidden="0" w:uiPriority="64" w:unhideWhenUsed="0"/>
+    <w:lsdException w:name="Medium List 1 Accent 5" w:semiHidden="0" w:uiPriority="65" w:unhideWhenUsed="0"/>
+    <w:lsdException w:name="Medium List 2 Accent 5" w:semiHidden="0" w:uiPriority="66" w:unhideWhenUsed="0"/>
+    <w:lsdException w:name="Medium Grid 1 Accent 5" w:semiHidden="0" w:uiPriority="67" w:unhideWhenUsed="0"/>
+    <w:lsdException w:name="Medium Grid 2 Accent 5" w:semiHidden="0" w:uiPriority="68" w:unhideWhenUsed="0"/>
+    <w:lsdException w:name="Medium Grid 3 Accent 5" w:semiHidden="0" w:uiPriority="69" w:unhideWhenUsed="0"/>
+    <w:lsdException w:name="Dark List Accent 5" w:semiHidden="0" w:uiPriority="70" w:unhideWhenUsed="0"/>
+    <w:lsdException w:name="Colorful Shading Accent 5" w:semiHidden="0" w:uiPriority="71" w:unhideWhenUsed="0"/>
+    <w:lsdException w:name="Colorful List Accent 5" w:semiHidden="0" w:uiPriority="72" w:unhideWhenUsed="0"/>
+    <w:lsdException w:name="Colorful Grid Accent 5" w:semiHidden="0" w:uiPriority="73" w:unhideWhenUsed="0"/>
+    <w:lsdException w:name="Light Shading Accent 6" w:semiHidden="0" w:uiPriority="60" w:unhideWhenUsed="0"/>
+    <w:lsdException w:name="Light List Accent 6" w:semiHidden="0" w:uiPriority="61" w:unhideWhenUsed="0"/>
+    <w:lsdException w:name="Light Grid Accent 6" w:semiHidden="0" w:uiPriority="62" w:unhideWhenUsed="0"/>
+    <w:lsdException w:name="Medium Shading 1 Accent 6" w:semiHidden="0" w:uiPriority="63" w:unhideWhenUsed="0"/>
+    <w:lsdException w:name="Medium Shading 2 Accent 6" w:semiHidden="0" w:uiPriority="64" w:unhideWhenUsed="0"/>
+    <w:lsdException w:name="Medium List 1 Accent 6" w:semiHidden="0" w:uiPriority="65" w:unhideWhenUsed="0"/>
+    <w:lsdException w:name="Medium List 2 Accent 6" w:semiHidden="0" w:uiPriority="66" w:unhideWhenUsed="0"/>
+    <w:lsdException w:name="Medium Grid 1 Accent 6" w:semiHidden="0" w:uiPriority="67" w:unhideWhenUsed="0"/>
+    <w:lsdException w:name="Medium Grid 2 Accent 6" w:semiHidden="0" w:uiPriority="68" w:unhideWhenUsed="0"/>
+    <w:lsdException w:name="Medium Grid 3 Accent 6" w:semiHidden="0" w:uiPriority="69" w:unhideWhenUsed="0"/>
+    <w:lsdException w:name="Dark List Accent 6" w:semiHidden="0" w:uiPriority="70" w:unhideWhenUsed="0"/>
+    <w:lsdException w:name="Colorful Shading Accent 6" w:semiHidden="0" w:uiPriority="71" w:unhideWhenUsed="0"/>
+    <w:lsdException w:name="Colorful List Accent 6" w:semiHidden="0" w:uiPriority="72" w:unhideWhenUsed="0"/>
+    <w:lsdException w:name="Colorful Grid Accent 6" w:semiHidden="0" w:uiPriority="73" w:unhideWhenUsed="0"/>
+    <w:lsdException w:name="Subtle Emphasis" w:semiHidden="0" w:uiPriority="19" w:unhideWhenUsed="0" w:qFormat="1"/>
+    <w:lsdException w:name="Intense Emphasis" w:semiHidden="0" w:uiPriority="21" w:unhideWhenUsed="0" w:qFormat="1"/>
+    <w:lsdException w:name="Subtle Reference" w:semiHidden="0" w:uiPriority="31" w:unhideWhenUsed="0" w:qFormat="1"/>
+    <w:lsdException w:name="Intense Reference" w:semiHidden="0" w:uiPriority="32" w:unhideWhenUsed="0" w:qFormat="1"/>
+    <w:lsdException w:name="Book Title" w:semiHidden="0" w:uiPriority="33" w:unhideWhenUsed="0" w:qFormat="1"/>
+    <w:lsdException w:name="Bibliography" w:uiPriority="37"/>
+    <w:lsdException w:name="TOC Heading" w:uiPriority="39" w:qFormat="1"/>
+  </w:latentStyles>
+  <w:style w:type="paragraph" w:default="1" w:styleId="a">
+    <w:name w:val="Normal"/>
+    <w:qFormat/>
+    <w:rsid w:val="00AE0979"/>
+    <w:pPr>
+      <w:widowControl w:val="0"/>
+      <w:jc w:val="both"/>
+    </w:pPr>
+  </w:style>
+  <w:style w:type="character" w:default="1" w:styleId="a0">
+    <w:name w:val="Default Paragraph Font"/>
+    <w:uiPriority w:val="1"/>
+    <w:semiHidden/>
+    <w:unhideWhenUsed/>
+  </w:style>
+  <w:style w:type="table" w:default="1" w:styleId="a1">
+    <w:name w:val="Normal Table"/>
+    <w:uiPriority w:val="99"/>
+    <w:semiHidden/>
+    <w:unhideWhenUsed/>
+    <w:qFormat/>
+    <w:tblPr>
+      <w:tblInd w:w="0" w:type="dxa"/>
+      <w:tblCellMar>
+        <w:top w:w="0" w:type="dxa"/>
+        <w:left w:w="108" w:type="dxa"/>
+        <w:bottom w:w="0" w:type="dxa"/>
+        <w:right w:w="108" w:type="dxa"/>
+      </w:tblCellMar>
+    </w:tblPr>
+  </w:style>
+  <w:style w:type="numbering" w:default="1" w:styleId="a2">
+    <w:name w:val="No List"/>
+    <w:uiPriority w:val="99"/>
+    <w:semiHidden/>
+    <w:unhideWhenUsed/>
+  </w:style>
+  <w:style w:type="character" w:styleId="a3">
+    <w:name w:val="Placeholder Text"/>
+    <w:basedOn w:val="a0"/>
+    <w:uiPriority w:val="99"/>
+    <w:semiHidden/>
+    <w:rsid w:val="00AE0979"/>
+    <w:rPr>
+      <w:color w:val="808080"/>
+    </w:rPr>
+  </w:style>
+</w:styles>
+</file>
+
+<file path=word/glossary/webSettings.xml><?xml version="1.0" encoding="utf-8"?>
+<w:webSettings xmlns:r="http://schemas.openxmlformats.org/officeDocument/2006/relationships" xmlns:w="http://schemas.openxmlformats.org/wordprocessingml/2006/main">
+  <w:optimizeForBrowser/>
+</w:webSettings>
+</file>
+
 <file path=word/theme/theme1.xml><?xml version="1.0" encoding="utf-8"?>
 <a:theme xmlns:a="http://schemas.openxmlformats.org/drawingml/2006/main" name="Office 主题">
   <a:themeElements>

</xml_diff>

<commit_message>
relevant average length modified
</commit_message>
<xml_diff>
--- a/readme.docx
+++ b/readme.docx
@@ -422,6 +422,30 @@
             <w:t>4</w:t>
           </w:r>
         </w:p>
+        <w:p>
+          <w:pPr>
+            <w:pStyle w:val="10"/>
+            <w:rPr>
+              <w:b/>
+            </w:rPr>
+          </w:pPr>
+          <w:r>
+            <w:rPr>
+              <w:rFonts w:hint="eastAsia"/>
+              <w:b/>
+            </w:rPr>
+            <w:t>9. References</w:t>
+          </w:r>
+          <w:r>
+            <w:ptab w:relativeTo="margin" w:alignment="right" w:leader="dot"/>
+          </w:r>
+          <w:r>
+            <w:rPr>
+              <w:b/>
+            </w:rPr>
+            <w:t>4</w:t>
+          </w:r>
+        </w:p>
         <w:p/>
       </w:sdtContent>
     </w:sdt>
@@ -510,18 +534,6 @@
         </w:rPr>
         <w:t>Jinxi Zhao (jz2540)</w:t>
       </w:r>
-    </w:p>
-    <w:p>
-      <w:pPr>
-        <w:pStyle w:val="a3"/>
-        <w:ind w:left="1070" w:firstLineChars="0" w:firstLine="0"/>
-        <w:jc w:val="left"/>
-        <w:rPr>
-          <w:rFonts w:ascii="Cambria Math" w:hAnsi="Cambria Math" w:hint="eastAsia"/>
-          <w:sz w:val="24"/>
-          <w:szCs w:val="24"/>
-        </w:rPr>
-      </w:pPr>
     </w:p>
     <w:p>
       <w:pPr>
@@ -6028,18 +6040,7 @@
                     <w:sz w:val="24"/>
                     <w:szCs w:val="24"/>
                   </w:rPr>
-                  <m:t>n</m:t>
-                </m:r>
-                <m:r>
-                  <m:rPr>
-                    <m:sty m:val="p"/>
-                  </m:rPr>
-                  <w:rPr>
-                    <w:rFonts w:ascii="Cambria Math" w:hAnsi="Cambria Math"/>
-                    <w:sz w:val="24"/>
-                    <w:szCs w:val="24"/>
-                  </w:rPr>
-                  <m:t>r</m:t>
+                  <m:t>nr</m:t>
                 </m:r>
               </m:sub>
             </m:sSub>
@@ -6551,18 +6552,7 @@
                 <w:sz w:val="24"/>
                 <w:szCs w:val="24"/>
               </w:rPr>
-              <m:t>,</m:t>
-            </m:r>
-            <m:r>
-              <m:rPr>
-                <m:sty m:val="p"/>
-              </m:rPr>
-              <w:rPr>
-                <w:rFonts w:ascii="Cambria Math" w:hAnsi="Cambria Math"/>
-                <w:sz w:val="24"/>
-                <w:szCs w:val="24"/>
-              </w:rPr>
-              <m:t>t)</m:t>
+              <m:t>,t)</m:t>
             </m:r>
           </m:e>
         </m:nary>
@@ -6761,18 +6751,7 @@
                     <w:sz w:val="24"/>
                     <w:szCs w:val="24"/>
                   </w:rPr>
-                  <m:t>n</m:t>
-                </m:r>
-                <m:r>
-                  <m:rPr>
-                    <m:sty m:val="p"/>
-                  </m:rPr>
-                  <w:rPr>
-                    <w:rFonts w:ascii="Cambria Math" w:hAnsi="Cambria Math"/>
-                    <w:sz w:val="24"/>
-                    <w:szCs w:val="24"/>
-                  </w:rPr>
-                  <m:t>r</m:t>
+                  <m:t>nr</m:t>
                 </m:r>
               </m:sub>
             </m:sSub>
@@ -6836,18 +6815,7 @@
                 <w:sz w:val="24"/>
                 <w:szCs w:val="24"/>
               </w:rPr>
-              <m:t>,</m:t>
-            </m:r>
-            <m:r>
-              <m:rPr>
-                <m:sty m:val="p"/>
-              </m:rPr>
-              <w:rPr>
-                <w:rFonts w:ascii="Cambria Math" w:hAnsi="Cambria Math"/>
-                <w:sz w:val="24"/>
-                <w:szCs w:val="24"/>
-              </w:rPr>
-              <m:t>t)</m:t>
+              <m:t>,t)</m:t>
             </m:r>
           </m:e>
         </m:nary>
@@ -8493,6 +8461,15 @@
         </w:rPr>
         <w:t>:</w:t>
       </w:r>
+      <w:r>
+        <w:rPr>
+          <w:rFonts w:ascii="Cambria Math" w:hAnsi="Cambria Math" w:hint="eastAsia"/>
+          <w:b/>
+          <w:sz w:val="24"/>
+          <w:szCs w:val="24"/>
+        </w:rPr>
+        <w:t xml:space="preserve"> </w:t>
+      </w:r>
     </w:p>
     <w:p>
       <w:pPr>
@@ -8505,10 +8482,2398 @@
           <w:szCs w:val="24"/>
         </w:rPr>
       </w:pPr>
+      <w:r>
+        <w:rPr>
+          <w:rFonts w:ascii="Cambria Math" w:hAnsi="Cambria Math" w:hint="eastAsia"/>
+          <w:b/>
+          <w:sz w:val="24"/>
+          <w:szCs w:val="24"/>
+        </w:rPr>
+        <w:t>For the full transcript, please refer to part 8 "</w:t>
+      </w:r>
+      <w:r>
+        <w:rPr>
+          <w:rFonts w:hint="eastAsia"/>
+          <w:b/>
+        </w:rPr>
+        <w:t xml:space="preserve"> </w:t>
+      </w:r>
+      <w:r>
+        <w:rPr>
+          <w:rFonts w:hint="eastAsia"/>
+          <w:b/>
+        </w:rPr>
+        <w:t>Other interesting test cases using our algorithm</w:t>
+      </w:r>
+      <w:r>
+        <w:rPr>
+          <w:rFonts w:ascii="Cambria Math" w:hAnsi="Cambria Math" w:hint="eastAsia"/>
+          <w:b/>
+          <w:sz w:val="24"/>
+          <w:szCs w:val="24"/>
+        </w:rPr>
+        <w:t xml:space="preserve"> ".</w:t>
+      </w:r>
+    </w:p>
+    <w:p>
+      <w:pPr>
+        <w:pStyle w:val="a3"/>
+        <w:ind w:left="840" w:firstLineChars="0" w:firstLine="0"/>
+        <w:rPr>
+          <w:rFonts w:ascii="Cambria Math" w:hAnsi="Cambria Math" w:hint="eastAsia"/>
+          <w:b/>
+          <w:sz w:val="24"/>
+          <w:szCs w:val="24"/>
+        </w:rPr>
+      </w:pPr>
+    </w:p>
+    <w:p>
+      <w:pPr>
+        <w:pStyle w:val="a3"/>
+        <w:ind w:left="840" w:firstLineChars="0" w:firstLine="0"/>
+        <w:rPr>
+          <w:rFonts w:ascii="Cambria Math" w:hAnsi="Cambria Math" w:hint="eastAsia"/>
+          <w:b/>
+          <w:sz w:val="24"/>
+          <w:szCs w:val="24"/>
+        </w:rPr>
+      </w:pPr>
+    </w:p>
+    <w:p>
+      <w:pPr>
+        <w:pStyle w:val="a3"/>
+        <w:ind w:left="840" w:firstLineChars="0" w:firstLine="0"/>
+        <w:rPr>
+          <w:rFonts w:ascii="Cambria Math" w:hAnsi="Cambria Math" w:hint="eastAsia"/>
+          <w:b/>
+          <w:sz w:val="24"/>
+          <w:szCs w:val="24"/>
+        </w:rPr>
+      </w:pPr>
+    </w:p>
+    <w:p>
+      <w:pPr>
+        <w:pStyle w:val="a3"/>
+        <w:numPr>
+          <w:ilvl w:val="0"/>
+          <w:numId w:val="11"/>
+        </w:numPr>
+        <w:ind w:firstLineChars="0"/>
+        <w:rPr>
+          <w:rFonts w:ascii="Cambria Math" w:hAnsi="Cambria Math" w:hint="eastAsia"/>
+          <w:b/>
+          <w:sz w:val="24"/>
+          <w:szCs w:val="24"/>
+        </w:rPr>
+      </w:pPr>
+      <w:r>
+        <w:rPr>
+          <w:rFonts w:ascii="Cambria Math" w:hAnsi="Cambria Math" w:hint="eastAsia"/>
+          <w:b/>
+          <w:sz w:val="24"/>
+          <w:szCs w:val="24"/>
+        </w:rPr>
+        <w:lastRenderedPageBreak/>
+        <w:t>Reorder List based on Term Proximity</w:t>
+      </w:r>
+    </w:p>
+    <w:p>
+      <w:pPr>
+        <w:pStyle w:val="a3"/>
+        <w:ind w:left="840" w:firstLineChars="0" w:firstLine="0"/>
+        <w:rPr>
+          <w:rFonts w:ascii="Cambria Math" w:hAnsi="Cambria Math" w:hint="eastAsia"/>
+          <w:sz w:val="24"/>
+          <w:szCs w:val="24"/>
+        </w:rPr>
+      </w:pPr>
+      <w:r>
+        <w:rPr>
+          <w:rFonts w:ascii="Cambria Math" w:hAnsi="Cambria Math" w:hint="eastAsia"/>
+          <w:b/>
+          <w:sz w:val="24"/>
+          <w:szCs w:val="24"/>
+        </w:rPr>
+        <w:t xml:space="preserve">    </w:t>
+      </w:r>
+      <w:r>
+        <w:rPr>
+          <w:rFonts w:ascii="Cambria Math" w:hAnsi="Cambria Math" w:hint="eastAsia"/>
+          <w:sz w:val="24"/>
+          <w:szCs w:val="24"/>
+        </w:rPr>
+        <w:t>Below we descript the algorithm originated in the paper [</w:t>
+      </w:r>
+      <w:r>
+        <w:rPr>
+          <w:rFonts w:ascii="Cambria Math" w:hAnsi="Cambria Math"/>
+          <w:sz w:val="24"/>
+          <w:szCs w:val="24"/>
+        </w:rPr>
+        <w:t xml:space="preserve">Rasolofo, Yves, and Jacques Savoy. "Term Proximity Scoring for Keyword-Based Retrieve Systems", </w:t>
+      </w:r>
+      <w:r>
+        <w:rPr>
+          <w:rFonts w:ascii="Cambria Math" w:hAnsi="Cambria Math"/>
+          <w:i/>
+          <w:sz w:val="24"/>
+          <w:szCs w:val="24"/>
+        </w:rPr>
+        <w:t>Lecture Notes in Computer Science 2633, 1611-3349,2003</w:t>
+      </w:r>
+      <w:r>
+        <w:rPr>
+          <w:rFonts w:ascii="Cambria Math" w:hAnsi="Cambria Math" w:hint="eastAsia"/>
+          <w:sz w:val="24"/>
+          <w:szCs w:val="24"/>
+        </w:rPr>
+        <w:t>]</w:t>
+      </w:r>
+      <w:r>
+        <w:rPr>
+          <w:rFonts w:ascii="Cambria Math" w:hAnsi="Cambria Math" w:hint="eastAsia"/>
+          <w:sz w:val="24"/>
+          <w:szCs w:val="24"/>
+          <w:vertAlign w:val="superscript"/>
+        </w:rPr>
+        <w:t>[1]</w:t>
+      </w:r>
+      <w:r>
+        <w:rPr>
+          <w:rFonts w:ascii="Cambria Math" w:hAnsi="Cambria Math" w:hint="eastAsia"/>
+          <w:sz w:val="24"/>
+          <w:szCs w:val="24"/>
+        </w:rPr>
+        <w:t>.</w:t>
+      </w:r>
+    </w:p>
+    <w:p>
+      <w:pPr>
+        <w:pStyle w:val="a3"/>
+        <w:ind w:left="840" w:firstLineChars="0" w:firstLine="0"/>
+        <w:rPr>
+          <w:rFonts w:ascii="Cambria Math" w:hAnsi="Cambria Math" w:hint="eastAsia"/>
+          <w:sz w:val="24"/>
+          <w:szCs w:val="24"/>
+        </w:rPr>
+      </w:pPr>
+      <w:r>
+        <w:rPr>
+          <w:rFonts w:ascii="Cambria Math" w:hAnsi="Cambria Math" w:hint="eastAsia"/>
+          <w:sz w:val="24"/>
+          <w:szCs w:val="24"/>
+        </w:rPr>
+        <w:t xml:space="preserve">    This algorithm takes the assumption that if two words A and B have more than 5 words in between them(i.e. A C D E F G B), then these two words will not have a very strong context meaning, we can then see these two words separately; the closer these two words are, the more meaningfully connected these two words will be. Therefore, for a given word pair t</w:t>
+      </w:r>
+      <w:r>
+        <w:rPr>
+          <w:rFonts w:ascii="Cambria Math" w:hAnsi="Cambria Math" w:hint="eastAsia"/>
+          <w:sz w:val="24"/>
+          <w:szCs w:val="24"/>
+          <w:vertAlign w:val="subscript"/>
+        </w:rPr>
+        <w:t>i</w:t>
+      </w:r>
+      <w:r>
+        <w:rPr>
+          <w:rFonts w:ascii="Cambria Math" w:hAnsi="Cambria Math" w:hint="eastAsia"/>
+          <w:sz w:val="24"/>
+          <w:szCs w:val="24"/>
+        </w:rPr>
+        <w:t xml:space="preserve"> and t</w:t>
+      </w:r>
+      <w:r>
+        <w:rPr>
+          <w:rFonts w:ascii="Cambria Math" w:hAnsi="Cambria Math" w:hint="eastAsia"/>
+          <w:sz w:val="24"/>
+          <w:szCs w:val="24"/>
+          <w:vertAlign w:val="subscript"/>
+        </w:rPr>
+        <w:t>j</w:t>
+      </w:r>
+      <w:r>
+        <w:rPr>
+          <w:rFonts w:ascii="Cambria Math" w:hAnsi="Cambria Math" w:hint="eastAsia"/>
+          <w:sz w:val="24"/>
+          <w:szCs w:val="24"/>
+        </w:rPr>
+        <w:t>, we compute a term pair instance (tpi) weight as follows:</w:t>
+      </w:r>
+    </w:p>
+    <w:p>
+      <w:pPr>
+        <w:pStyle w:val="a3"/>
+        <w:ind w:left="840" w:firstLineChars="0" w:firstLine="0"/>
+        <w:rPr>
+          <w:rFonts w:ascii="Cambria Math" w:hAnsi="Cambria Math" w:hint="eastAsia"/>
+          <w:sz w:val="24"/>
+          <w:szCs w:val="24"/>
+        </w:rPr>
+      </w:pPr>
+      <m:oMathPara>
+        <m:oMath>
+          <m:r>
+            <m:rPr>
+              <m:sty m:val="p"/>
+            </m:rPr>
+            <w:rPr>
+              <w:rFonts w:ascii="Cambria Math" w:hAnsi="Cambria Math"/>
+              <w:sz w:val="24"/>
+              <w:szCs w:val="24"/>
+            </w:rPr>
+            <m:t>tpi</m:t>
+          </m:r>
+          <m:d>
+            <m:dPr>
+              <m:ctrlPr>
+                <w:rPr>
+                  <w:rFonts w:ascii="Cambria Math" w:hAnsi="Cambria Math"/>
+                  <w:sz w:val="24"/>
+                  <w:szCs w:val="24"/>
+                </w:rPr>
+              </m:ctrlPr>
+            </m:dPr>
+            <m:e>
+              <m:sSub>
+                <m:sSubPr>
+                  <m:ctrlPr>
+                    <w:rPr>
+                      <w:rFonts w:ascii="Cambria Math" w:hAnsi="Cambria Math"/>
+                      <w:sz w:val="24"/>
+                      <w:szCs w:val="24"/>
+                    </w:rPr>
+                  </m:ctrlPr>
+                </m:sSubPr>
+                <m:e>
+                  <m:r>
+                    <m:rPr>
+                      <m:sty m:val="p"/>
+                    </m:rPr>
+                    <w:rPr>
+                      <w:rFonts w:ascii="Cambria Math" w:hAnsi="Cambria Math"/>
+                      <w:sz w:val="24"/>
+                      <w:szCs w:val="24"/>
+                    </w:rPr>
+                    <m:t>t</m:t>
+                  </m:r>
+                </m:e>
+                <m:sub>
+                  <m:r>
+                    <m:rPr>
+                      <m:sty m:val="p"/>
+                    </m:rPr>
+                    <w:rPr>
+                      <w:rFonts w:ascii="Cambria Math" w:hAnsi="Cambria Math"/>
+                      <w:sz w:val="24"/>
+                      <w:szCs w:val="24"/>
+                    </w:rPr>
+                    <m:t>i</m:t>
+                  </m:r>
+                </m:sub>
+              </m:sSub>
+              <m:r>
+                <m:rPr>
+                  <m:sty m:val="p"/>
+                </m:rPr>
+                <w:rPr>
+                  <w:rFonts w:ascii="Cambria Math" w:hAnsi="Cambria Math"/>
+                  <w:sz w:val="24"/>
+                  <w:szCs w:val="24"/>
+                </w:rPr>
+                <m:t>,</m:t>
+              </m:r>
+              <m:sSub>
+                <m:sSubPr>
+                  <m:ctrlPr>
+                    <w:rPr>
+                      <w:rFonts w:ascii="Cambria Math" w:hAnsi="Cambria Math"/>
+                      <w:sz w:val="24"/>
+                      <w:szCs w:val="24"/>
+                    </w:rPr>
+                  </m:ctrlPr>
+                </m:sSubPr>
+                <m:e>
+                  <m:r>
+                    <m:rPr>
+                      <m:sty m:val="p"/>
+                    </m:rPr>
+                    <w:rPr>
+                      <w:rFonts w:ascii="Cambria Math" w:hAnsi="Cambria Math"/>
+                      <w:sz w:val="24"/>
+                      <w:szCs w:val="24"/>
+                    </w:rPr>
+                    <m:t>t</m:t>
+                  </m:r>
+                </m:e>
+                <m:sub>
+                  <m:r>
+                    <m:rPr>
+                      <m:sty m:val="p"/>
+                    </m:rPr>
+                    <w:rPr>
+                      <w:rFonts w:ascii="Cambria Math" w:hAnsi="Cambria Math"/>
+                      <w:sz w:val="24"/>
+                      <w:szCs w:val="24"/>
+                    </w:rPr>
+                    <m:t>j</m:t>
+                  </m:r>
+                </m:sub>
+              </m:sSub>
+            </m:e>
+          </m:d>
+          <m:r>
+            <m:rPr>
+              <m:sty m:val="p"/>
+            </m:rPr>
+            <w:rPr>
+              <w:rFonts w:ascii="Cambria Math" w:hAnsi="Cambria Math"/>
+              <w:sz w:val="24"/>
+              <w:szCs w:val="24"/>
+            </w:rPr>
+            <m:t xml:space="preserve">= </m:t>
+          </m:r>
+          <m:f>
+            <m:fPr>
+              <m:ctrlPr>
+                <w:rPr>
+                  <w:rFonts w:ascii="Cambria Math" w:hAnsi="Cambria Math"/>
+                  <w:sz w:val="24"/>
+                  <w:szCs w:val="24"/>
+                </w:rPr>
+              </m:ctrlPr>
+            </m:fPr>
+            <m:num>
+              <m:r>
+                <m:rPr>
+                  <m:sty m:val="p"/>
+                </m:rPr>
+                <w:rPr>
+                  <w:rFonts w:ascii="Cambria Math" w:hAnsi="Cambria Math"/>
+                  <w:sz w:val="24"/>
+                  <w:szCs w:val="24"/>
+                </w:rPr>
+                <m:t>1.0</m:t>
+              </m:r>
+            </m:num>
+            <m:den>
+              <m:sSup>
+                <m:sSupPr>
+                  <m:ctrlPr>
+                    <w:rPr>
+                      <w:rFonts w:ascii="Cambria Math" w:hAnsi="Cambria Math"/>
+                      <w:sz w:val="24"/>
+                      <w:szCs w:val="24"/>
+                    </w:rPr>
+                  </m:ctrlPr>
+                </m:sSupPr>
+                <m:e>
+                  <m:r>
+                    <m:rPr>
+                      <m:sty m:val="p"/>
+                    </m:rPr>
+                    <w:rPr>
+                      <w:rFonts w:ascii="Cambria Math" w:hAnsi="Cambria Math"/>
+                      <w:sz w:val="24"/>
+                      <w:szCs w:val="24"/>
+                    </w:rPr>
+                    <m:t>d(</m:t>
+                  </m:r>
+                  <m:sSub>
+                    <m:sSubPr>
+                      <m:ctrlPr>
+                        <w:rPr>
+                          <w:rFonts w:ascii="Cambria Math" w:hAnsi="Cambria Math"/>
+                          <w:sz w:val="24"/>
+                          <w:szCs w:val="24"/>
+                        </w:rPr>
+                      </m:ctrlPr>
+                    </m:sSubPr>
+                    <m:e>
+                      <m:r>
+                        <m:rPr>
+                          <m:sty m:val="p"/>
+                        </m:rPr>
+                        <w:rPr>
+                          <w:rFonts w:ascii="Cambria Math" w:hAnsi="Cambria Math"/>
+                          <w:sz w:val="24"/>
+                          <w:szCs w:val="24"/>
+                        </w:rPr>
+                        <m:t>t</m:t>
+                      </m:r>
+                    </m:e>
+                    <m:sub>
+                      <m:r>
+                        <m:rPr>
+                          <m:sty m:val="p"/>
+                        </m:rPr>
+                        <w:rPr>
+                          <w:rFonts w:ascii="Cambria Math" w:hAnsi="Cambria Math"/>
+                          <w:sz w:val="24"/>
+                          <w:szCs w:val="24"/>
+                        </w:rPr>
+                        <m:t>i</m:t>
+                      </m:r>
+                    </m:sub>
+                  </m:sSub>
+                  <m:r>
+                    <m:rPr>
+                      <m:sty m:val="p"/>
+                    </m:rPr>
+                    <w:rPr>
+                      <w:rFonts w:ascii="Cambria Math" w:hAnsi="Cambria Math"/>
+                      <w:sz w:val="24"/>
+                      <w:szCs w:val="24"/>
+                    </w:rPr>
+                    <m:t>,</m:t>
+                  </m:r>
+                  <m:sSub>
+                    <m:sSubPr>
+                      <m:ctrlPr>
+                        <w:rPr>
+                          <w:rFonts w:ascii="Cambria Math" w:hAnsi="Cambria Math"/>
+                          <w:sz w:val="24"/>
+                          <w:szCs w:val="24"/>
+                        </w:rPr>
+                      </m:ctrlPr>
+                    </m:sSubPr>
+                    <m:e>
+                      <m:r>
+                        <m:rPr>
+                          <m:sty m:val="p"/>
+                        </m:rPr>
+                        <w:rPr>
+                          <w:rFonts w:ascii="Cambria Math" w:hAnsi="Cambria Math"/>
+                          <w:sz w:val="24"/>
+                          <w:szCs w:val="24"/>
+                        </w:rPr>
+                        <m:t>t</m:t>
+                      </m:r>
+                    </m:e>
+                    <m:sub>
+                      <m:r>
+                        <m:rPr>
+                          <m:sty m:val="p"/>
+                        </m:rPr>
+                        <w:rPr>
+                          <w:rFonts w:ascii="Cambria Math" w:hAnsi="Cambria Math"/>
+                          <w:sz w:val="24"/>
+                          <w:szCs w:val="24"/>
+                        </w:rPr>
+                        <m:t>j</m:t>
+                      </m:r>
+                    </m:sub>
+                  </m:sSub>
+                  <m:r>
+                    <m:rPr>
+                      <m:sty m:val="p"/>
+                    </m:rPr>
+                    <w:rPr>
+                      <w:rFonts w:ascii="Cambria Math" w:hAnsi="Cambria Math"/>
+                      <w:sz w:val="24"/>
+                      <w:szCs w:val="24"/>
+                    </w:rPr>
+                    <m:t>)</m:t>
+                  </m:r>
+                </m:e>
+                <m:sup>
+                  <m:r>
+                    <m:rPr>
+                      <m:sty m:val="p"/>
+                    </m:rPr>
+                    <w:rPr>
+                      <w:rFonts w:ascii="Cambria Math" w:hAnsi="Cambria Math"/>
+                      <w:sz w:val="24"/>
+                      <w:szCs w:val="24"/>
+                    </w:rPr>
+                    <m:t>2</m:t>
+                  </m:r>
+                </m:sup>
+              </m:sSup>
+            </m:den>
+          </m:f>
+          <m:r>
+            <m:rPr>
+              <m:sty m:val="p"/>
+            </m:rPr>
+            <w:rPr>
+              <w:rFonts w:ascii="Cambria Math" w:hAnsi="Cambria Math"/>
+              <w:sz w:val="24"/>
+              <w:szCs w:val="24"/>
+            </w:rPr>
+            <m:t xml:space="preserve">  </m:t>
+          </m:r>
+          <m:r>
+            <m:rPr>
+              <m:sty m:val="p"/>
+            </m:rPr>
+            <w:rPr>
+              <w:rFonts w:ascii="Cambria Math" w:hAnsi="Cambria Math" w:hint="eastAsia"/>
+              <w:sz w:val="24"/>
+              <w:szCs w:val="24"/>
+            </w:rPr>
+            <m:t>①</m:t>
+          </m:r>
+        </m:oMath>
+      </m:oMathPara>
+    </w:p>
+    <w:p>
+      <w:pPr>
+        <w:pStyle w:val="a3"/>
+        <w:ind w:left="840" w:firstLineChars="0" w:firstLine="0"/>
+        <w:rPr>
+          <w:rFonts w:ascii="Cambria Math" w:hAnsi="Cambria Math" w:hint="eastAsia"/>
+          <w:sz w:val="24"/>
+          <w:szCs w:val="24"/>
+        </w:rPr>
+      </w:pPr>
+      <w:r>
+        <w:rPr>
+          <w:rFonts w:ascii="Cambria Math" w:hAnsi="Cambria Math" w:hint="eastAsia"/>
+          <w:sz w:val="24"/>
+          <w:szCs w:val="24"/>
+        </w:rPr>
+        <w:t xml:space="preserve">    </w:t>
+      </w:r>
+      <m:oMath>
+        <m:r>
+          <m:rPr>
+            <m:sty m:val="p"/>
+          </m:rPr>
+          <w:rPr>
+            <w:rFonts w:ascii="Cambria Math" w:hAnsi="Cambria Math"/>
+            <w:sz w:val="24"/>
+            <w:szCs w:val="24"/>
+          </w:rPr>
+          <m:t>d(</m:t>
+        </m:r>
+        <m:sSub>
+          <m:sSubPr>
+            <m:ctrlPr>
+              <w:rPr>
+                <w:rFonts w:ascii="Cambria Math" w:hAnsi="Cambria Math"/>
+                <w:sz w:val="24"/>
+                <w:szCs w:val="24"/>
+              </w:rPr>
+            </m:ctrlPr>
+          </m:sSubPr>
+          <m:e>
+            <m:r>
+              <m:rPr>
+                <m:sty m:val="p"/>
+              </m:rPr>
+              <w:rPr>
+                <w:rFonts w:ascii="Cambria Math" w:hAnsi="Cambria Math"/>
+                <w:sz w:val="24"/>
+                <w:szCs w:val="24"/>
+              </w:rPr>
+              <m:t>t</m:t>
+            </m:r>
+          </m:e>
+          <m:sub>
+            <m:r>
+              <m:rPr>
+                <m:sty m:val="p"/>
+              </m:rPr>
+              <w:rPr>
+                <w:rFonts w:ascii="Cambria Math" w:hAnsi="Cambria Math"/>
+                <w:sz w:val="24"/>
+                <w:szCs w:val="24"/>
+              </w:rPr>
+              <m:t>i</m:t>
+            </m:r>
+          </m:sub>
+        </m:sSub>
+        <m:r>
+          <m:rPr>
+            <m:sty m:val="p"/>
+          </m:rPr>
+          <w:rPr>
+            <w:rFonts w:ascii="Cambria Math" w:hAnsi="Cambria Math"/>
+            <w:sz w:val="24"/>
+            <w:szCs w:val="24"/>
+          </w:rPr>
+          <m:t>,</m:t>
+        </m:r>
+        <m:sSub>
+          <m:sSubPr>
+            <m:ctrlPr>
+              <w:rPr>
+                <w:rFonts w:ascii="Cambria Math" w:hAnsi="Cambria Math"/>
+                <w:sz w:val="24"/>
+                <w:szCs w:val="24"/>
+              </w:rPr>
+            </m:ctrlPr>
+          </m:sSubPr>
+          <m:e>
+            <m:r>
+              <m:rPr>
+                <m:sty m:val="p"/>
+              </m:rPr>
+              <w:rPr>
+                <w:rFonts w:ascii="Cambria Math" w:hAnsi="Cambria Math"/>
+                <w:sz w:val="24"/>
+                <w:szCs w:val="24"/>
+              </w:rPr>
+              <m:t>t</m:t>
+            </m:r>
+          </m:e>
+          <m:sub>
+            <m:r>
+              <m:rPr>
+                <m:sty m:val="p"/>
+              </m:rPr>
+              <w:rPr>
+                <w:rFonts w:ascii="Cambria Math" w:hAnsi="Cambria Math"/>
+                <w:sz w:val="24"/>
+                <w:szCs w:val="24"/>
+              </w:rPr>
+              <m:t>j</m:t>
+            </m:r>
+          </m:sub>
+        </m:sSub>
+        <m:r>
+          <m:rPr>
+            <m:sty m:val="p"/>
+          </m:rPr>
+          <w:rPr>
+            <w:rFonts w:ascii="Cambria Math" w:hAnsi="Cambria Math"/>
+            <w:sz w:val="24"/>
+            <w:szCs w:val="24"/>
+          </w:rPr>
+          <m:t>)</m:t>
+        </m:r>
+      </m:oMath>
+      <w:r>
+        <w:rPr>
+          <w:rFonts w:ascii="Cambria Math" w:hAnsi="Cambria Math" w:hint="eastAsia"/>
+          <w:sz w:val="24"/>
+          <w:szCs w:val="24"/>
+        </w:rPr>
+        <w:t xml:space="preserve"> is the distance between the two terms, notice the order is important, we will only consider the situation where t</w:t>
+      </w:r>
+      <w:r>
+        <w:rPr>
+          <w:rFonts w:ascii="Cambria Math" w:hAnsi="Cambria Math" w:hint="eastAsia"/>
+          <w:sz w:val="24"/>
+          <w:szCs w:val="24"/>
+          <w:vertAlign w:val="subscript"/>
+        </w:rPr>
+        <w:t>j</w:t>
+      </w:r>
+      <w:r>
+        <w:rPr>
+          <w:rFonts w:ascii="Cambria Math" w:hAnsi="Cambria Math" w:hint="eastAsia"/>
+          <w:sz w:val="24"/>
+          <w:szCs w:val="24"/>
+        </w:rPr>
+        <w:t xml:space="preserve"> is behind t</w:t>
+      </w:r>
+      <w:r>
+        <w:rPr>
+          <w:rFonts w:ascii="Cambria Math" w:hAnsi="Cambria Math" w:hint="eastAsia"/>
+          <w:sz w:val="24"/>
+          <w:szCs w:val="24"/>
+          <w:vertAlign w:val="subscript"/>
+        </w:rPr>
+        <w:t>i</w:t>
+      </w:r>
+      <w:r>
+        <w:rPr>
+          <w:rFonts w:ascii="Cambria Math" w:hAnsi="Cambria Math" w:hint="eastAsia"/>
+          <w:sz w:val="24"/>
+          <w:szCs w:val="24"/>
+        </w:rPr>
+        <w:t>, and so when defining d(t</w:t>
+      </w:r>
+      <w:r>
+        <w:rPr>
+          <w:rFonts w:ascii="Cambria Math" w:hAnsi="Cambria Math" w:hint="eastAsia"/>
+          <w:sz w:val="24"/>
+          <w:szCs w:val="24"/>
+          <w:vertAlign w:val="subscript"/>
+        </w:rPr>
+        <w:t>i</w:t>
+      </w:r>
+      <w:r>
+        <w:rPr>
+          <w:rFonts w:ascii="Cambria Math" w:hAnsi="Cambria Math" w:hint="eastAsia"/>
+          <w:sz w:val="24"/>
+          <w:szCs w:val="24"/>
+        </w:rPr>
+        <w:t>,t</w:t>
+      </w:r>
+      <w:r>
+        <w:rPr>
+          <w:rFonts w:ascii="Cambria Math" w:hAnsi="Cambria Math" w:hint="eastAsia"/>
+          <w:sz w:val="24"/>
+          <w:szCs w:val="24"/>
+          <w:vertAlign w:val="subscript"/>
+        </w:rPr>
+        <w:t>j</w:t>
+      </w:r>
+      <w:r>
+        <w:rPr>
+          <w:rFonts w:ascii="Cambria Math" w:hAnsi="Cambria Math" w:hint="eastAsia"/>
+          <w:sz w:val="24"/>
+          <w:szCs w:val="24"/>
+        </w:rPr>
+        <w:t>)=pos(t</w:t>
+      </w:r>
+      <w:r>
+        <w:rPr>
+          <w:rFonts w:ascii="Cambria Math" w:hAnsi="Cambria Math" w:hint="eastAsia"/>
+          <w:sz w:val="24"/>
+          <w:szCs w:val="24"/>
+          <w:vertAlign w:val="subscript"/>
+        </w:rPr>
+        <w:t>j</w:t>
+      </w:r>
+      <w:r>
+        <w:rPr>
+          <w:rFonts w:ascii="Cambria Math" w:hAnsi="Cambria Math" w:hint="eastAsia"/>
+          <w:sz w:val="24"/>
+          <w:szCs w:val="24"/>
+        </w:rPr>
+        <w:t>)</w:t>
+      </w:r>
+      <w:r>
+        <w:rPr>
+          <w:rFonts w:ascii="Cambria Math" w:hAnsi="Cambria Math"/>
+          <w:sz w:val="24"/>
+          <w:szCs w:val="24"/>
+        </w:rPr>
+        <w:t>−</w:t>
+      </w:r>
+      <w:r>
+        <w:rPr>
+          <w:rFonts w:ascii="Cambria Math" w:hAnsi="Cambria Math" w:hint="eastAsia"/>
+          <w:sz w:val="24"/>
+          <w:szCs w:val="24"/>
+        </w:rPr>
+        <w:t>pos(t</w:t>
+      </w:r>
+      <w:r>
+        <w:rPr>
+          <w:rFonts w:ascii="Cambria Math" w:hAnsi="Cambria Math" w:hint="eastAsia"/>
+          <w:sz w:val="24"/>
+          <w:szCs w:val="24"/>
+          <w:vertAlign w:val="subscript"/>
+        </w:rPr>
+        <w:t>i</w:t>
+      </w:r>
+      <w:r>
+        <w:rPr>
+          <w:rFonts w:ascii="Cambria Math" w:hAnsi="Cambria Math" w:hint="eastAsia"/>
+          <w:sz w:val="24"/>
+          <w:szCs w:val="24"/>
+        </w:rPr>
+        <w:t>), we will only consider when 0&lt;d(t</w:t>
+      </w:r>
+      <w:r>
+        <w:rPr>
+          <w:rFonts w:ascii="Cambria Math" w:hAnsi="Cambria Math" w:hint="eastAsia"/>
+          <w:sz w:val="24"/>
+          <w:szCs w:val="24"/>
+          <w:vertAlign w:val="subscript"/>
+        </w:rPr>
+        <w:t>i</w:t>
+      </w:r>
+      <w:r>
+        <w:rPr>
+          <w:rFonts w:ascii="Cambria Math" w:hAnsi="Cambria Math" w:hint="eastAsia"/>
+          <w:sz w:val="24"/>
+          <w:szCs w:val="24"/>
+        </w:rPr>
+        <w:t>,t</w:t>
+      </w:r>
+      <w:r>
+        <w:rPr>
+          <w:rFonts w:ascii="Cambria Math" w:hAnsi="Cambria Math" w:hint="eastAsia"/>
+          <w:sz w:val="24"/>
+          <w:szCs w:val="24"/>
+          <w:vertAlign w:val="subscript"/>
+        </w:rPr>
+        <w:t>j</w:t>
+      </w:r>
+      <w:r>
+        <w:rPr>
+          <w:rFonts w:ascii="Cambria Math" w:hAnsi="Cambria Math" w:hint="eastAsia"/>
+          <w:sz w:val="24"/>
+          <w:szCs w:val="24"/>
+        </w:rPr>
+        <w:t>)</w:t>
+      </w:r>
+      <w:r>
+        <w:rPr>
+          <w:rFonts w:ascii="Cambria Math" w:hAnsi="Cambria Math" w:hint="eastAsia"/>
+          <w:sz w:val="24"/>
+          <w:szCs w:val="24"/>
+        </w:rPr>
+        <w:t>≤</w:t>
+      </w:r>
+      <w:r>
+        <w:rPr>
+          <w:rFonts w:ascii="Cambria Math" w:hAnsi="Cambria Math" w:hint="eastAsia"/>
+          <w:sz w:val="24"/>
+          <w:szCs w:val="24"/>
+        </w:rPr>
+        <w:t>5. The greatest possible value is 1 when the two terms are next to each other, and the smallest possible value is 0.04 when the two terms have 4 words in between.</w:t>
+      </w:r>
+    </w:p>
+    <w:p>
+      <w:pPr>
+        <w:pStyle w:val="a3"/>
+        <w:ind w:left="840" w:firstLineChars="0" w:firstLine="0"/>
+        <w:rPr>
+          <w:rFonts w:ascii="Cambria Math" w:hAnsi="Cambria Math" w:hint="eastAsia"/>
+          <w:sz w:val="24"/>
+          <w:szCs w:val="24"/>
+        </w:rPr>
+      </w:pPr>
+      <w:r>
+        <w:rPr>
+          <w:rFonts w:ascii="Cambria Math" w:hAnsi="Cambria Math" w:hint="eastAsia"/>
+          <w:sz w:val="24"/>
+          <w:szCs w:val="24"/>
+        </w:rPr>
+        <w:t xml:space="preserve">    </w:t>
+      </w:r>
+      <w:r>
+        <w:rPr>
+          <w:rFonts w:ascii="Cambria Math" w:hAnsi="Cambria Math" w:hint="eastAsia"/>
+          <w:sz w:val="24"/>
+          <w:szCs w:val="24"/>
+        </w:rPr>
+        <w:t>One s</w:t>
+      </w:r>
+      <w:r>
+        <w:rPr>
+          <w:rFonts w:ascii="Cambria Math" w:hAnsi="Cambria Math" w:hint="eastAsia"/>
+          <w:sz w:val="24"/>
+          <w:szCs w:val="24"/>
+        </w:rPr>
+        <w:t>imply</w:t>
+      </w:r>
+      <w:r>
+        <w:rPr>
+          <w:rFonts w:ascii="Cambria Math" w:hAnsi="Cambria Math" w:hint="eastAsia"/>
+          <w:sz w:val="24"/>
+          <w:szCs w:val="24"/>
+        </w:rPr>
+        <w:t xml:space="preserve"> way to calculating the term proximity score would then be, for each</w:t>
+      </w:r>
+      <w:r>
+        <w:rPr>
+          <w:rFonts w:ascii="Cambria Math" w:hAnsi="Cambria Math" w:hint="eastAsia"/>
+          <w:sz w:val="24"/>
+          <w:szCs w:val="24"/>
+        </w:rPr>
+        <w:t xml:space="preserve"> </w:t>
+      </w:r>
+      <w:r>
+        <w:rPr>
+          <w:rFonts w:ascii="Cambria Math" w:hAnsi="Cambria Math" w:hint="eastAsia"/>
+          <w:sz w:val="24"/>
+          <w:szCs w:val="24"/>
+        </w:rPr>
+        <w:t>term pair (t</w:t>
+      </w:r>
+      <w:r>
+        <w:rPr>
+          <w:rFonts w:ascii="Cambria Math" w:hAnsi="Cambria Math" w:hint="eastAsia"/>
+          <w:sz w:val="24"/>
+          <w:szCs w:val="24"/>
+          <w:vertAlign w:val="subscript"/>
+        </w:rPr>
+        <w:t>i</w:t>
+      </w:r>
+      <w:r>
+        <w:rPr>
+          <w:rFonts w:ascii="Cambria Math" w:hAnsi="Cambria Math" w:hint="eastAsia"/>
+          <w:sz w:val="24"/>
+          <w:szCs w:val="24"/>
+        </w:rPr>
+        <w:t>,t</w:t>
+      </w:r>
+      <w:r>
+        <w:rPr>
+          <w:rFonts w:ascii="Cambria Math" w:hAnsi="Cambria Math" w:hint="eastAsia"/>
+          <w:sz w:val="24"/>
+          <w:szCs w:val="24"/>
+          <w:vertAlign w:val="subscript"/>
+        </w:rPr>
+        <w:t>j</w:t>
+      </w:r>
+      <w:r>
+        <w:rPr>
+          <w:rFonts w:ascii="Cambria Math" w:hAnsi="Cambria Math" w:hint="eastAsia"/>
+          <w:sz w:val="24"/>
+          <w:szCs w:val="24"/>
+        </w:rPr>
+        <w:t>) with 0&lt;d(t</w:t>
+      </w:r>
+      <w:r>
+        <w:rPr>
+          <w:rFonts w:ascii="Cambria Math" w:hAnsi="Cambria Math" w:hint="eastAsia"/>
+          <w:sz w:val="24"/>
+          <w:szCs w:val="24"/>
+          <w:vertAlign w:val="subscript"/>
+        </w:rPr>
+        <w:t>i</w:t>
+      </w:r>
+      <w:r>
+        <w:rPr>
+          <w:rFonts w:ascii="Cambria Math" w:hAnsi="Cambria Math" w:hint="eastAsia"/>
+          <w:sz w:val="24"/>
+          <w:szCs w:val="24"/>
+        </w:rPr>
+        <w:t>,t</w:t>
+      </w:r>
+      <w:r>
+        <w:rPr>
+          <w:rFonts w:ascii="Cambria Math" w:hAnsi="Cambria Math" w:hint="eastAsia"/>
+          <w:sz w:val="24"/>
+          <w:szCs w:val="24"/>
+          <w:vertAlign w:val="subscript"/>
+        </w:rPr>
+        <w:t>j</w:t>
+      </w:r>
+      <w:r>
+        <w:rPr>
+          <w:rFonts w:ascii="Cambria Math" w:hAnsi="Cambria Math" w:hint="eastAsia"/>
+          <w:sz w:val="24"/>
+          <w:szCs w:val="24"/>
+        </w:rPr>
+        <w:t>)</w:t>
+      </w:r>
+      <w:r>
+        <w:rPr>
+          <w:rFonts w:ascii="Cambria Math" w:hAnsi="Cambria Math" w:hint="eastAsia"/>
+          <w:sz w:val="24"/>
+          <w:szCs w:val="24"/>
+        </w:rPr>
+        <w:t>≤</w:t>
+      </w:r>
+      <w:r>
+        <w:rPr>
+          <w:rFonts w:ascii="Cambria Math" w:hAnsi="Cambria Math" w:hint="eastAsia"/>
+          <w:sz w:val="24"/>
+          <w:szCs w:val="24"/>
+        </w:rPr>
+        <w:t xml:space="preserve">5, </w:t>
+      </w:r>
+      <w:r>
+        <w:rPr>
+          <w:rFonts w:ascii="Cambria Math" w:hAnsi="Cambria Math" w:hint="eastAsia"/>
+          <w:sz w:val="24"/>
+          <w:szCs w:val="24"/>
+        </w:rPr>
+        <w:t>summing up all the tpi(t</w:t>
+      </w:r>
+      <w:r>
+        <w:rPr>
+          <w:rFonts w:ascii="Cambria Math" w:hAnsi="Cambria Math" w:hint="eastAsia"/>
+          <w:sz w:val="24"/>
+          <w:szCs w:val="24"/>
+          <w:vertAlign w:val="subscript"/>
+        </w:rPr>
+        <w:t>i</w:t>
+      </w:r>
+      <w:r>
+        <w:rPr>
+          <w:rFonts w:ascii="Cambria Math" w:hAnsi="Cambria Math" w:hint="eastAsia"/>
+          <w:sz w:val="24"/>
+          <w:szCs w:val="24"/>
+        </w:rPr>
+        <w:t>,t</w:t>
+      </w:r>
+      <w:r>
+        <w:rPr>
+          <w:rFonts w:ascii="Cambria Math" w:hAnsi="Cambria Math" w:hint="eastAsia"/>
+          <w:sz w:val="24"/>
+          <w:szCs w:val="24"/>
+          <w:vertAlign w:val="subscript"/>
+        </w:rPr>
+        <w:t>j</w:t>
+      </w:r>
+      <w:r>
+        <w:rPr>
+          <w:rFonts w:ascii="Cambria Math" w:hAnsi="Cambria Math" w:hint="eastAsia"/>
+          <w:sz w:val="24"/>
+          <w:szCs w:val="24"/>
+        </w:rPr>
+        <w:t>)</w:t>
+      </w:r>
+      <w:r>
+        <w:rPr>
+          <w:rFonts w:ascii="Cambria Math" w:hAnsi="Cambria Math" w:hint="eastAsia"/>
+          <w:sz w:val="24"/>
+          <w:szCs w:val="24"/>
+        </w:rPr>
+        <w:t>. However, this method will bias long passage, because long passage will likely to contains more (t</w:t>
+      </w:r>
+      <w:r>
+        <w:rPr>
+          <w:rFonts w:ascii="Cambria Math" w:hAnsi="Cambria Math" w:hint="eastAsia"/>
+          <w:sz w:val="24"/>
+          <w:szCs w:val="24"/>
+          <w:vertAlign w:val="subscript"/>
+        </w:rPr>
+        <w:t>i</w:t>
+      </w:r>
+      <w:r>
+        <w:rPr>
+          <w:rFonts w:ascii="Cambria Math" w:hAnsi="Cambria Math" w:hint="eastAsia"/>
+          <w:sz w:val="24"/>
+          <w:szCs w:val="24"/>
+        </w:rPr>
+        <w:t>,t</w:t>
+      </w:r>
+      <w:r>
+        <w:rPr>
+          <w:rFonts w:ascii="Cambria Math" w:hAnsi="Cambria Math" w:hint="eastAsia"/>
+          <w:sz w:val="24"/>
+          <w:szCs w:val="24"/>
+          <w:vertAlign w:val="subscript"/>
+        </w:rPr>
+        <w:t>j</w:t>
+      </w:r>
+      <w:r>
+        <w:rPr>
+          <w:rFonts w:ascii="Cambria Math" w:hAnsi="Cambria Math" w:hint="eastAsia"/>
+          <w:sz w:val="24"/>
+          <w:szCs w:val="24"/>
+        </w:rPr>
+        <w:t>) pair, therefore, we should take some method to normalize the documents length.</w:t>
+      </w:r>
+    </w:p>
+    <w:p>
+      <w:pPr>
+        <w:pStyle w:val="a3"/>
+        <w:ind w:left="840" w:firstLineChars="0" w:firstLine="0"/>
+        <w:rPr>
+          <w:rFonts w:ascii="Cambria Math" w:hAnsi="Cambria Math" w:hint="eastAsia"/>
+          <w:sz w:val="24"/>
+          <w:szCs w:val="24"/>
+        </w:rPr>
+      </w:pPr>
+      <w:r>
+        <w:rPr>
+          <w:rFonts w:ascii="Cambria Math" w:hAnsi="Cambria Math" w:hint="eastAsia"/>
+          <w:sz w:val="24"/>
+          <w:szCs w:val="24"/>
+        </w:rPr>
+        <w:t xml:space="preserve">    In the paper, the author combining this algorithm with BM25 algorithm, provide us a way to calculate the term proximity score using normalized passage length:</w:t>
+      </w:r>
+    </w:p>
+    <w:p>
+      <w:pPr>
+        <w:pStyle w:val="a3"/>
+        <w:ind w:left="840" w:firstLineChars="0" w:firstLine="0"/>
+        <w:rPr>
+          <w:rFonts w:ascii="Cambria Math" w:hAnsi="Cambria Math" w:hint="eastAsia"/>
+          <w:sz w:val="24"/>
+          <w:szCs w:val="24"/>
+        </w:rPr>
+      </w:pPr>
+      <m:oMathPara>
+        <m:oMath>
+          <m:r>
+            <m:rPr>
+              <m:sty m:val="p"/>
+            </m:rPr>
+            <w:rPr>
+              <w:rFonts w:ascii="Cambria Math" w:hAnsi="Cambria Math"/>
+              <w:sz w:val="24"/>
+              <w:szCs w:val="24"/>
+            </w:rPr>
+            <m:t>proxi_score</m:t>
+          </m:r>
+          <m:d>
+            <m:dPr>
+              <m:ctrlPr>
+                <w:rPr>
+                  <w:rFonts w:ascii="Cambria Math" w:hAnsi="Cambria Math"/>
+                  <w:sz w:val="24"/>
+                  <w:szCs w:val="24"/>
+                </w:rPr>
+              </m:ctrlPr>
+            </m:dPr>
+            <m:e>
+              <m:sSub>
+                <m:sSubPr>
+                  <m:ctrlPr>
+                    <w:rPr>
+                      <w:rFonts w:ascii="Cambria Math" w:hAnsi="Cambria Math"/>
+                      <w:sz w:val="24"/>
+                      <w:szCs w:val="24"/>
+                    </w:rPr>
+                  </m:ctrlPr>
+                </m:sSubPr>
+                <m:e>
+                  <m:r>
+                    <m:rPr>
+                      <m:sty m:val="p"/>
+                    </m:rPr>
+                    <w:rPr>
+                      <w:rFonts w:ascii="Cambria Math" w:hAnsi="Cambria Math"/>
+                      <w:sz w:val="24"/>
+                      <w:szCs w:val="24"/>
+                    </w:rPr>
+                    <m:t>t</m:t>
+                  </m:r>
+                </m:e>
+                <m:sub>
+                  <m:r>
+                    <m:rPr>
+                      <m:sty m:val="p"/>
+                    </m:rPr>
+                    <w:rPr>
+                      <w:rFonts w:ascii="Cambria Math" w:hAnsi="Cambria Math"/>
+                      <w:sz w:val="24"/>
+                      <w:szCs w:val="24"/>
+                    </w:rPr>
+                    <m:t>i</m:t>
+                  </m:r>
+                </m:sub>
+              </m:sSub>
+              <m:r>
+                <m:rPr>
+                  <m:sty m:val="p"/>
+                </m:rPr>
+                <w:rPr>
+                  <w:rFonts w:ascii="Cambria Math" w:hAnsi="Cambria Math"/>
+                  <w:sz w:val="24"/>
+                  <w:szCs w:val="24"/>
+                </w:rPr>
+                <m:t>,</m:t>
+              </m:r>
+              <m:sSub>
+                <m:sSubPr>
+                  <m:ctrlPr>
+                    <w:rPr>
+                      <w:rFonts w:ascii="Cambria Math" w:hAnsi="Cambria Math"/>
+                      <w:sz w:val="24"/>
+                      <w:szCs w:val="24"/>
+                    </w:rPr>
+                  </m:ctrlPr>
+                </m:sSubPr>
+                <m:e>
+                  <m:r>
+                    <m:rPr>
+                      <m:sty m:val="p"/>
+                    </m:rPr>
+                    <w:rPr>
+                      <w:rFonts w:ascii="Cambria Math" w:hAnsi="Cambria Math"/>
+                      <w:sz w:val="24"/>
+                      <w:szCs w:val="24"/>
+                    </w:rPr>
+                    <m:t>t</m:t>
+                  </m:r>
+                </m:e>
+                <m:sub>
+                  <m:r>
+                    <m:rPr>
+                      <m:sty m:val="p"/>
+                    </m:rPr>
+                    <w:rPr>
+                      <w:rFonts w:ascii="Cambria Math" w:hAnsi="Cambria Math"/>
+                      <w:sz w:val="24"/>
+                      <w:szCs w:val="24"/>
+                    </w:rPr>
+                    <m:t>j</m:t>
+                  </m:r>
+                </m:sub>
+              </m:sSub>
+            </m:e>
+          </m:d>
+          <m:r>
+            <m:rPr>
+              <m:sty m:val="p"/>
+            </m:rPr>
+            <w:rPr>
+              <w:rFonts w:ascii="Cambria Math" w:hAnsi="Cambria Math"/>
+              <w:sz w:val="24"/>
+              <w:szCs w:val="24"/>
+            </w:rPr>
+            <m:t>=</m:t>
+          </m:r>
+          <m:d>
+            <m:dPr>
+              <m:ctrlPr>
+                <w:rPr>
+                  <w:rFonts w:ascii="Cambria Math" w:hAnsi="Cambria Math"/>
+                  <w:sz w:val="24"/>
+                  <w:szCs w:val="24"/>
+                </w:rPr>
+              </m:ctrlPr>
+            </m:dPr>
+            <m:e>
+              <m:sSub>
+                <m:sSubPr>
+                  <m:ctrlPr>
+                    <w:rPr>
+                      <w:rFonts w:ascii="Cambria Math" w:hAnsi="Cambria Math"/>
+                      <w:sz w:val="24"/>
+                      <w:szCs w:val="24"/>
+                    </w:rPr>
+                  </m:ctrlPr>
+                </m:sSubPr>
+                <m:e>
+                  <m:r>
+                    <m:rPr>
+                      <m:sty m:val="p"/>
+                    </m:rPr>
+                    <w:rPr>
+                      <w:rFonts w:ascii="Cambria Math" w:hAnsi="Cambria Math"/>
+                      <w:sz w:val="24"/>
+                      <w:szCs w:val="24"/>
+                    </w:rPr>
+                    <m:t>k</m:t>
+                  </m:r>
+                </m:e>
+                <m:sub>
+                  <m:r>
+                    <m:rPr>
+                      <m:sty m:val="p"/>
+                    </m:rPr>
+                    <w:rPr>
+                      <w:rFonts w:ascii="Cambria Math" w:hAnsi="Cambria Math"/>
+                      <w:sz w:val="24"/>
+                      <w:szCs w:val="24"/>
+                    </w:rPr>
+                    <m:t>1</m:t>
+                  </m:r>
+                </m:sub>
+              </m:sSub>
+              <m:r>
+                <m:rPr>
+                  <m:sty m:val="p"/>
+                </m:rPr>
+                <w:rPr>
+                  <w:rFonts w:ascii="Cambria Math" w:hAnsi="Cambria Math"/>
+                  <w:sz w:val="24"/>
+                  <w:szCs w:val="24"/>
+                </w:rPr>
+                <m:t>+1</m:t>
+              </m:r>
+            </m:e>
+          </m:d>
+          <m:f>
+            <m:fPr>
+              <m:ctrlPr>
+                <w:rPr>
+                  <w:rFonts w:ascii="Cambria Math" w:hAnsi="Cambria Math"/>
+                  <w:sz w:val="24"/>
+                  <w:szCs w:val="24"/>
+                </w:rPr>
+              </m:ctrlPr>
+            </m:fPr>
+            <m:num>
+              <m:nary>
+                <m:naryPr>
+                  <m:chr m:val="∑"/>
+                  <m:limLoc m:val="subSup"/>
+                  <m:supHide m:val="on"/>
+                  <m:ctrlPr>
+                    <w:rPr>
+                      <w:rFonts w:ascii="Cambria Math" w:hAnsi="Cambria Math"/>
+                      <w:sz w:val="24"/>
+                      <w:szCs w:val="24"/>
+                    </w:rPr>
+                  </m:ctrlPr>
+                </m:naryPr>
+                <m:sub>
+                  <m:r>
+                    <m:rPr>
+                      <m:sty m:val="p"/>
+                    </m:rPr>
+                    <w:rPr>
+                      <w:rFonts w:ascii="Cambria Math" w:hAnsi="Cambria Math"/>
+                      <w:sz w:val="24"/>
+                      <w:szCs w:val="24"/>
+                    </w:rPr>
+                    <m:t>occ</m:t>
+                  </m:r>
+                  <m:d>
+                    <m:dPr>
+                      <m:ctrlPr>
+                        <w:rPr>
+                          <w:rFonts w:ascii="Cambria Math" w:hAnsi="Cambria Math"/>
+                          <w:sz w:val="24"/>
+                          <w:szCs w:val="24"/>
+                        </w:rPr>
+                      </m:ctrlPr>
+                    </m:dPr>
+                    <m:e>
+                      <m:sSub>
+                        <m:sSubPr>
+                          <m:ctrlPr>
+                            <w:rPr>
+                              <w:rFonts w:ascii="Cambria Math" w:hAnsi="Cambria Math"/>
+                              <w:sz w:val="24"/>
+                              <w:szCs w:val="24"/>
+                            </w:rPr>
+                          </m:ctrlPr>
+                        </m:sSubPr>
+                        <m:e>
+                          <m:r>
+                            <m:rPr>
+                              <m:sty m:val="p"/>
+                            </m:rPr>
+                            <w:rPr>
+                              <w:rFonts w:ascii="Cambria Math" w:hAnsi="Cambria Math"/>
+                              <w:sz w:val="24"/>
+                              <w:szCs w:val="24"/>
+                            </w:rPr>
+                            <m:t>t</m:t>
+                          </m:r>
+                        </m:e>
+                        <m:sub>
+                          <m:r>
+                            <m:rPr>
+                              <m:sty m:val="p"/>
+                            </m:rPr>
+                            <w:rPr>
+                              <w:rFonts w:ascii="Cambria Math" w:hAnsi="Cambria Math"/>
+                              <w:sz w:val="24"/>
+                              <w:szCs w:val="24"/>
+                            </w:rPr>
+                            <m:t>i</m:t>
+                          </m:r>
+                        </m:sub>
+                      </m:sSub>
+                      <m:r>
+                        <m:rPr>
+                          <m:sty m:val="p"/>
+                        </m:rPr>
+                        <w:rPr>
+                          <w:rFonts w:ascii="Cambria Math" w:hAnsi="Cambria Math"/>
+                          <w:sz w:val="24"/>
+                          <w:szCs w:val="24"/>
+                        </w:rPr>
+                        <m:t>,</m:t>
+                      </m:r>
+                      <m:sSub>
+                        <m:sSubPr>
+                          <m:ctrlPr>
+                            <w:rPr>
+                              <w:rFonts w:ascii="Cambria Math" w:hAnsi="Cambria Math"/>
+                              <w:sz w:val="24"/>
+                              <w:szCs w:val="24"/>
+                            </w:rPr>
+                          </m:ctrlPr>
+                        </m:sSubPr>
+                        <m:e>
+                          <m:r>
+                            <m:rPr>
+                              <m:sty m:val="p"/>
+                            </m:rPr>
+                            <w:rPr>
+                              <w:rFonts w:ascii="Cambria Math" w:hAnsi="Cambria Math"/>
+                              <w:sz w:val="24"/>
+                              <w:szCs w:val="24"/>
+                            </w:rPr>
+                            <m:t>t</m:t>
+                          </m:r>
+                        </m:e>
+                        <m:sub>
+                          <m:r>
+                            <m:rPr>
+                              <m:sty m:val="p"/>
+                            </m:rPr>
+                            <w:rPr>
+                              <w:rFonts w:ascii="Cambria Math" w:hAnsi="Cambria Math"/>
+                              <w:sz w:val="24"/>
+                              <w:szCs w:val="24"/>
+                            </w:rPr>
+                            <m:t>j</m:t>
+                          </m:r>
+                        </m:sub>
+                      </m:sSub>
+                    </m:e>
+                  </m:d>
+                </m:sub>
+                <m:sup/>
+                <m:e>
+                  <m:r>
+                    <m:rPr>
+                      <m:sty m:val="p"/>
+                    </m:rPr>
+                    <w:rPr>
+                      <w:rFonts w:ascii="Cambria Math" w:hAnsi="Cambria Math"/>
+                      <w:sz w:val="24"/>
+                      <w:szCs w:val="24"/>
+                    </w:rPr>
+                    <m:t>tpi</m:t>
+                  </m:r>
+                  <m:d>
+                    <m:dPr>
+                      <m:ctrlPr>
+                        <w:rPr>
+                          <w:rFonts w:ascii="Cambria Math" w:hAnsi="Cambria Math"/>
+                          <w:sz w:val="24"/>
+                          <w:szCs w:val="24"/>
+                        </w:rPr>
+                      </m:ctrlPr>
+                    </m:dPr>
+                    <m:e>
+                      <m:sSub>
+                        <m:sSubPr>
+                          <m:ctrlPr>
+                            <w:rPr>
+                              <w:rFonts w:ascii="Cambria Math" w:hAnsi="Cambria Math"/>
+                              <w:sz w:val="24"/>
+                              <w:szCs w:val="24"/>
+                            </w:rPr>
+                          </m:ctrlPr>
+                        </m:sSubPr>
+                        <m:e>
+                          <m:r>
+                            <m:rPr>
+                              <m:sty m:val="p"/>
+                            </m:rPr>
+                            <w:rPr>
+                              <w:rFonts w:ascii="Cambria Math" w:hAnsi="Cambria Math"/>
+                              <w:sz w:val="24"/>
+                              <w:szCs w:val="24"/>
+                            </w:rPr>
+                            <m:t>t</m:t>
+                          </m:r>
+                        </m:e>
+                        <m:sub>
+                          <m:r>
+                            <m:rPr>
+                              <m:sty m:val="p"/>
+                            </m:rPr>
+                            <w:rPr>
+                              <w:rFonts w:ascii="Cambria Math" w:hAnsi="Cambria Math"/>
+                              <w:sz w:val="24"/>
+                              <w:szCs w:val="24"/>
+                            </w:rPr>
+                            <m:t>i</m:t>
+                          </m:r>
+                        </m:sub>
+                      </m:sSub>
+                      <m:r>
+                        <m:rPr>
+                          <m:sty m:val="p"/>
+                        </m:rPr>
+                        <w:rPr>
+                          <w:rFonts w:ascii="Cambria Math" w:hAnsi="Cambria Math"/>
+                          <w:sz w:val="24"/>
+                          <w:szCs w:val="24"/>
+                        </w:rPr>
+                        <m:t>,</m:t>
+                      </m:r>
+                      <m:sSub>
+                        <m:sSubPr>
+                          <m:ctrlPr>
+                            <w:rPr>
+                              <w:rFonts w:ascii="Cambria Math" w:hAnsi="Cambria Math"/>
+                              <w:sz w:val="24"/>
+                              <w:szCs w:val="24"/>
+                            </w:rPr>
+                          </m:ctrlPr>
+                        </m:sSubPr>
+                        <m:e>
+                          <m:r>
+                            <m:rPr>
+                              <m:sty m:val="p"/>
+                            </m:rPr>
+                            <w:rPr>
+                              <w:rFonts w:ascii="Cambria Math" w:hAnsi="Cambria Math"/>
+                              <w:sz w:val="24"/>
+                              <w:szCs w:val="24"/>
+                            </w:rPr>
+                            <m:t>t</m:t>
+                          </m:r>
+                        </m:e>
+                        <m:sub>
+                          <m:r>
+                            <m:rPr>
+                              <m:sty m:val="p"/>
+                            </m:rPr>
+                            <w:rPr>
+                              <w:rFonts w:ascii="Cambria Math" w:hAnsi="Cambria Math"/>
+                              <w:sz w:val="24"/>
+                              <w:szCs w:val="24"/>
+                            </w:rPr>
+                            <m:t>j</m:t>
+                          </m:r>
+                        </m:sub>
+                      </m:sSub>
+                    </m:e>
+                  </m:d>
+                </m:e>
+              </m:nary>
+            </m:num>
+            <m:den>
+              <m:r>
+                <m:rPr>
+                  <m:sty m:val="p"/>
+                </m:rPr>
+                <w:rPr>
+                  <w:rFonts w:ascii="Cambria Math" w:hAnsi="Cambria Math"/>
+                  <w:sz w:val="24"/>
+                  <w:szCs w:val="24"/>
+                </w:rPr>
+                <m:t>K+</m:t>
+              </m:r>
+              <m:nary>
+                <m:naryPr>
+                  <m:chr m:val="∑"/>
+                  <m:limLoc m:val="undOvr"/>
+                  <m:supHide m:val="on"/>
+                  <m:ctrlPr>
+                    <w:rPr>
+                      <w:rFonts w:ascii="Cambria Math" w:hAnsi="Cambria Math"/>
+                      <w:sz w:val="24"/>
+                      <w:szCs w:val="24"/>
+                    </w:rPr>
+                  </m:ctrlPr>
+                </m:naryPr>
+                <m:sub>
+                  <m:r>
+                    <m:rPr>
+                      <m:sty m:val="p"/>
+                    </m:rPr>
+                    <w:rPr>
+                      <w:rFonts w:ascii="Cambria Math" w:hAnsi="Cambria Math"/>
+                      <w:sz w:val="24"/>
+                      <w:szCs w:val="24"/>
+                    </w:rPr>
+                    <m:t>occ</m:t>
+                  </m:r>
+                  <m:d>
+                    <m:dPr>
+                      <m:ctrlPr>
+                        <w:rPr>
+                          <w:rFonts w:ascii="Cambria Math" w:hAnsi="Cambria Math"/>
+                          <w:sz w:val="24"/>
+                          <w:szCs w:val="24"/>
+                        </w:rPr>
+                      </m:ctrlPr>
+                    </m:dPr>
+                    <m:e>
+                      <m:sSub>
+                        <m:sSubPr>
+                          <m:ctrlPr>
+                            <w:rPr>
+                              <w:rFonts w:ascii="Cambria Math" w:hAnsi="Cambria Math"/>
+                              <w:sz w:val="24"/>
+                              <w:szCs w:val="24"/>
+                            </w:rPr>
+                          </m:ctrlPr>
+                        </m:sSubPr>
+                        <m:e>
+                          <m:r>
+                            <m:rPr>
+                              <m:sty m:val="p"/>
+                            </m:rPr>
+                            <w:rPr>
+                              <w:rFonts w:ascii="Cambria Math" w:hAnsi="Cambria Math"/>
+                              <w:sz w:val="24"/>
+                              <w:szCs w:val="24"/>
+                            </w:rPr>
+                            <m:t>t</m:t>
+                          </m:r>
+                        </m:e>
+                        <m:sub>
+                          <m:r>
+                            <m:rPr>
+                              <m:sty m:val="p"/>
+                            </m:rPr>
+                            <w:rPr>
+                              <w:rFonts w:ascii="Cambria Math" w:hAnsi="Cambria Math"/>
+                              <w:sz w:val="24"/>
+                              <w:szCs w:val="24"/>
+                            </w:rPr>
+                            <m:t>i</m:t>
+                          </m:r>
+                        </m:sub>
+                      </m:sSub>
+                      <m:r>
+                        <m:rPr>
+                          <m:sty m:val="p"/>
+                        </m:rPr>
+                        <w:rPr>
+                          <w:rFonts w:ascii="Cambria Math" w:hAnsi="Cambria Math"/>
+                          <w:sz w:val="24"/>
+                          <w:szCs w:val="24"/>
+                        </w:rPr>
+                        <m:t>,</m:t>
+                      </m:r>
+                      <m:sSub>
+                        <m:sSubPr>
+                          <m:ctrlPr>
+                            <w:rPr>
+                              <w:rFonts w:ascii="Cambria Math" w:hAnsi="Cambria Math"/>
+                              <w:sz w:val="24"/>
+                              <w:szCs w:val="24"/>
+                            </w:rPr>
+                          </m:ctrlPr>
+                        </m:sSubPr>
+                        <m:e>
+                          <m:r>
+                            <m:rPr>
+                              <m:sty m:val="p"/>
+                            </m:rPr>
+                            <w:rPr>
+                              <w:rFonts w:ascii="Cambria Math" w:hAnsi="Cambria Math"/>
+                              <w:sz w:val="24"/>
+                              <w:szCs w:val="24"/>
+                            </w:rPr>
+                            <m:t>t</m:t>
+                          </m:r>
+                        </m:e>
+                        <m:sub>
+                          <m:r>
+                            <m:rPr>
+                              <m:sty m:val="p"/>
+                            </m:rPr>
+                            <w:rPr>
+                              <w:rFonts w:ascii="Cambria Math" w:hAnsi="Cambria Math"/>
+                              <w:sz w:val="24"/>
+                              <w:szCs w:val="24"/>
+                            </w:rPr>
+                            <m:t>j</m:t>
+                          </m:r>
+                        </m:sub>
+                      </m:sSub>
+                    </m:e>
+                  </m:d>
+                </m:sub>
+                <m:sup/>
+                <m:e>
+                  <m:r>
+                    <m:rPr>
+                      <m:sty m:val="p"/>
+                    </m:rPr>
+                    <w:rPr>
+                      <w:rFonts w:ascii="Cambria Math" w:hAnsi="Cambria Math"/>
+                      <w:sz w:val="24"/>
+                      <w:szCs w:val="24"/>
+                    </w:rPr>
+                    <m:t>tpi</m:t>
+                  </m:r>
+                  <m:d>
+                    <m:dPr>
+                      <m:ctrlPr>
+                        <w:rPr>
+                          <w:rFonts w:ascii="Cambria Math" w:hAnsi="Cambria Math"/>
+                          <w:sz w:val="24"/>
+                          <w:szCs w:val="24"/>
+                        </w:rPr>
+                      </m:ctrlPr>
+                    </m:dPr>
+                    <m:e>
+                      <m:sSub>
+                        <m:sSubPr>
+                          <m:ctrlPr>
+                            <w:rPr>
+                              <w:rFonts w:ascii="Cambria Math" w:hAnsi="Cambria Math"/>
+                              <w:sz w:val="24"/>
+                              <w:szCs w:val="24"/>
+                            </w:rPr>
+                          </m:ctrlPr>
+                        </m:sSubPr>
+                        <m:e>
+                          <m:r>
+                            <m:rPr>
+                              <m:sty m:val="p"/>
+                            </m:rPr>
+                            <w:rPr>
+                              <w:rFonts w:ascii="Cambria Math" w:hAnsi="Cambria Math"/>
+                              <w:sz w:val="24"/>
+                              <w:szCs w:val="24"/>
+                            </w:rPr>
+                            <m:t>t</m:t>
+                          </m:r>
+                        </m:e>
+                        <m:sub>
+                          <m:r>
+                            <m:rPr>
+                              <m:sty m:val="p"/>
+                            </m:rPr>
+                            <w:rPr>
+                              <w:rFonts w:ascii="Cambria Math" w:hAnsi="Cambria Math"/>
+                              <w:sz w:val="24"/>
+                              <w:szCs w:val="24"/>
+                            </w:rPr>
+                            <m:t>i</m:t>
+                          </m:r>
+                        </m:sub>
+                      </m:sSub>
+                      <m:r>
+                        <m:rPr>
+                          <m:sty m:val="p"/>
+                        </m:rPr>
+                        <w:rPr>
+                          <w:rFonts w:ascii="Cambria Math" w:hAnsi="Cambria Math"/>
+                          <w:sz w:val="24"/>
+                          <w:szCs w:val="24"/>
+                        </w:rPr>
+                        <m:t>,</m:t>
+                      </m:r>
+                      <m:sSub>
+                        <m:sSubPr>
+                          <m:ctrlPr>
+                            <w:rPr>
+                              <w:rFonts w:ascii="Cambria Math" w:hAnsi="Cambria Math"/>
+                              <w:sz w:val="24"/>
+                              <w:szCs w:val="24"/>
+                            </w:rPr>
+                          </m:ctrlPr>
+                        </m:sSubPr>
+                        <m:e>
+                          <m:r>
+                            <m:rPr>
+                              <m:sty m:val="p"/>
+                            </m:rPr>
+                            <w:rPr>
+                              <w:rFonts w:ascii="Cambria Math" w:hAnsi="Cambria Math"/>
+                              <w:sz w:val="24"/>
+                              <w:szCs w:val="24"/>
+                            </w:rPr>
+                            <m:t>t</m:t>
+                          </m:r>
+                        </m:e>
+                        <m:sub>
+                          <m:r>
+                            <m:rPr>
+                              <m:sty m:val="p"/>
+                            </m:rPr>
+                            <w:rPr>
+                              <w:rFonts w:ascii="Cambria Math" w:hAnsi="Cambria Math"/>
+                              <w:sz w:val="24"/>
+                              <w:szCs w:val="24"/>
+                            </w:rPr>
+                            <m:t>j</m:t>
+                          </m:r>
+                        </m:sub>
+                      </m:sSub>
+                    </m:e>
+                  </m:d>
+                </m:e>
+              </m:nary>
+            </m:den>
+          </m:f>
+          <m:r>
+            <m:rPr>
+              <m:sty m:val="p"/>
+            </m:rPr>
+            <w:rPr>
+              <w:rFonts w:ascii="Cambria Math" w:hAnsi="Cambria Math"/>
+              <w:sz w:val="24"/>
+              <w:szCs w:val="24"/>
+            </w:rPr>
+            <m:t xml:space="preserve">    </m:t>
+          </m:r>
+          <m:r>
+            <m:rPr>
+              <m:sty m:val="p"/>
+            </m:rPr>
+            <w:rPr>
+              <w:rFonts w:ascii="Cambria Math" w:hAnsi="Cambria Math" w:hint="eastAsia"/>
+              <w:sz w:val="24"/>
+              <w:szCs w:val="24"/>
+            </w:rPr>
+            <m:t>②</m:t>
+          </m:r>
+        </m:oMath>
+      </m:oMathPara>
+    </w:p>
+    <w:p>
+      <w:pPr>
+        <w:pStyle w:val="a3"/>
+        <w:ind w:left="840" w:firstLineChars="0" w:firstLine="0"/>
+        <w:rPr>
+          <w:rFonts w:ascii="Cambria Math" w:hAnsi="Cambria Math" w:hint="eastAsia"/>
+          <w:sz w:val="24"/>
+          <w:szCs w:val="24"/>
+        </w:rPr>
+      </w:pPr>
+      <w:r>
+        <w:rPr>
+          <w:rFonts w:ascii="Cambria Math" w:hAnsi="Cambria Math" w:hint="eastAsia"/>
+          <w:sz w:val="24"/>
+          <w:szCs w:val="24"/>
+        </w:rPr>
+        <w:t xml:space="preserve">  where:</w:t>
+      </w:r>
+    </w:p>
+    <w:p>
+      <w:pPr>
+        <w:pStyle w:val="a3"/>
+        <w:ind w:left="840" w:firstLineChars="0" w:firstLine="0"/>
+        <w:rPr>
+          <w:rFonts w:ascii="Cambria Math" w:hAnsi="Cambria Math" w:hint="eastAsia"/>
+          <w:sz w:val="24"/>
+          <w:szCs w:val="24"/>
+        </w:rPr>
+      </w:pPr>
+      <m:oMathPara>
+        <m:oMath>
+          <m:r>
+            <m:rPr>
+              <m:sty m:val="p"/>
+            </m:rPr>
+            <w:rPr>
+              <w:rFonts w:ascii="Cambria Math" w:hAnsi="Cambria Math"/>
+              <w:sz w:val="24"/>
+              <w:szCs w:val="24"/>
+            </w:rPr>
+            <m:t xml:space="preserve">K= </m:t>
+          </m:r>
+          <m:sSub>
+            <m:sSubPr>
+              <m:ctrlPr>
+                <w:rPr>
+                  <w:rFonts w:ascii="Cambria Math" w:hAnsi="Cambria Math"/>
+                  <w:sz w:val="24"/>
+                  <w:szCs w:val="24"/>
+                </w:rPr>
+              </m:ctrlPr>
+            </m:sSubPr>
+            <m:e>
+              <m:r>
+                <m:rPr>
+                  <m:sty m:val="p"/>
+                </m:rPr>
+                <w:rPr>
+                  <w:rFonts w:ascii="Cambria Math" w:hAnsi="Cambria Math"/>
+                  <w:sz w:val="24"/>
+                  <w:szCs w:val="24"/>
+                </w:rPr>
+                <m:t>k</m:t>
+              </m:r>
+            </m:e>
+            <m:sub>
+              <m:r>
+                <m:rPr>
+                  <m:sty m:val="p"/>
+                </m:rPr>
+                <w:rPr>
+                  <w:rFonts w:ascii="Cambria Math" w:hAnsi="Cambria Math"/>
+                  <w:sz w:val="24"/>
+                  <w:szCs w:val="24"/>
+                </w:rPr>
+                <m:t>1</m:t>
+              </m:r>
+            </m:sub>
+          </m:sSub>
+          <m:r>
+            <m:rPr>
+              <m:sty m:val="p"/>
+            </m:rPr>
+            <w:rPr>
+              <w:rFonts w:ascii="Cambria Math" w:hAnsi="Cambria Math"/>
+              <w:sz w:val="24"/>
+              <w:szCs w:val="24"/>
+            </w:rPr>
+            <m:t xml:space="preserve">∙ </m:t>
+          </m:r>
+          <m:d>
+            <m:dPr>
+              <m:begChr m:val="["/>
+              <m:endChr m:val="]"/>
+              <m:ctrlPr>
+                <w:rPr>
+                  <w:rFonts w:ascii="Cambria Math" w:hAnsi="Cambria Math"/>
+                  <w:sz w:val="24"/>
+                  <w:szCs w:val="24"/>
+                </w:rPr>
+              </m:ctrlPr>
+            </m:dPr>
+            <m:e>
+              <m:d>
+                <m:dPr>
+                  <m:ctrlPr>
+                    <w:rPr>
+                      <w:rFonts w:ascii="Cambria Math" w:hAnsi="Cambria Math"/>
+                      <w:sz w:val="24"/>
+                      <w:szCs w:val="24"/>
+                    </w:rPr>
+                  </m:ctrlPr>
+                </m:dPr>
+                <m:e>
+                  <m:r>
+                    <m:rPr>
+                      <m:sty m:val="p"/>
+                    </m:rPr>
+                    <w:rPr>
+                      <w:rFonts w:ascii="Cambria Math" w:hAnsi="Cambria Math"/>
+                      <w:sz w:val="24"/>
+                      <w:szCs w:val="24"/>
+                    </w:rPr>
+                    <m:t>1-b</m:t>
+                  </m:r>
+                </m:e>
+              </m:d>
+              <m:r>
+                <m:rPr>
+                  <m:sty m:val="p"/>
+                </m:rPr>
+                <w:rPr>
+                  <w:rFonts w:ascii="Cambria Math" w:hAnsi="Cambria Math"/>
+                  <w:sz w:val="24"/>
+                  <w:szCs w:val="24"/>
+                </w:rPr>
+                <m:t xml:space="preserve">+ b∙ </m:t>
+              </m:r>
+              <m:f>
+                <m:fPr>
+                  <m:ctrlPr>
+                    <w:rPr>
+                      <w:rFonts w:ascii="Cambria Math" w:hAnsi="Cambria Math"/>
+                      <w:sz w:val="24"/>
+                      <w:szCs w:val="24"/>
+                    </w:rPr>
+                  </m:ctrlPr>
+                </m:fPr>
+                <m:num>
+                  <m:r>
+                    <m:rPr>
+                      <m:sty m:val="p"/>
+                    </m:rPr>
+                    <w:rPr>
+                      <w:rFonts w:ascii="Cambria Math" w:hAnsi="Cambria Math"/>
+                      <w:sz w:val="24"/>
+                      <w:szCs w:val="24"/>
+                    </w:rPr>
+                    <m:t>l</m:t>
+                  </m:r>
+                </m:num>
+                <m:den>
+                  <m:r>
+                    <m:rPr>
+                      <m:sty m:val="p"/>
+                    </m:rPr>
+                    <w:rPr>
+                      <w:rFonts w:ascii="Cambria Math" w:hAnsi="Cambria Math"/>
+                      <w:sz w:val="24"/>
+                      <w:szCs w:val="24"/>
+                    </w:rPr>
+                    <m:t>avdl</m:t>
+                  </m:r>
+                </m:den>
+              </m:f>
+            </m:e>
+          </m:d>
+          <m:r>
+            <m:rPr>
+              <m:sty m:val="p"/>
+            </m:rPr>
+            <w:rPr>
+              <w:rFonts w:ascii="Cambria Math" w:hAnsi="Cambria Math"/>
+              <w:sz w:val="24"/>
+              <w:szCs w:val="24"/>
+            </w:rPr>
+            <m:t xml:space="preserve">  </m:t>
+          </m:r>
+          <m:r>
+            <m:rPr>
+              <m:sty m:val="p"/>
+            </m:rPr>
+            <w:rPr>
+              <w:rFonts w:ascii="Cambria Math" w:hAnsi="Cambria Math" w:hint="eastAsia"/>
+              <w:sz w:val="24"/>
+              <w:szCs w:val="24"/>
+            </w:rPr>
+            <m:t>③</m:t>
+          </m:r>
+        </m:oMath>
+      </m:oMathPara>
+    </w:p>
+    <w:p>
+      <w:pPr>
+        <w:pStyle w:val="a3"/>
+        <w:ind w:left="840" w:firstLineChars="0" w:firstLine="0"/>
+        <w:rPr>
+          <w:rFonts w:ascii="Cambria Math" w:hAnsi="Cambria Math" w:hint="eastAsia"/>
+          <w:sz w:val="24"/>
+          <w:szCs w:val="24"/>
+        </w:rPr>
+      </w:pPr>
+      <w:r>
+        <w:rPr>
+          <w:rFonts w:ascii="Cambria Math" w:hAnsi="Cambria Math" w:hint="eastAsia"/>
+          <w:sz w:val="24"/>
+          <w:szCs w:val="24"/>
+        </w:rPr>
+        <w:t>As in BM25 algorithm,</w:t>
+      </w:r>
+    </w:p>
+    <w:p>
+      <w:pPr>
+        <w:pStyle w:val="a3"/>
+        <w:ind w:left="840" w:firstLineChars="0" w:firstLine="0"/>
+        <w:rPr>
+          <w:rFonts w:ascii="Cambria Math" w:hAnsi="Cambria Math" w:hint="eastAsia"/>
+          <w:sz w:val="24"/>
+          <w:szCs w:val="24"/>
+        </w:rPr>
+      </w:pPr>
+      <w:r>
+        <w:rPr>
+          <w:rFonts w:ascii="Cambria Math" w:hAnsi="Cambria Math" w:hint="eastAsia"/>
+          <w:sz w:val="24"/>
+          <w:szCs w:val="24"/>
+        </w:rPr>
+        <w:t>k</w:t>
+      </w:r>
+      <w:r>
+        <w:rPr>
+          <w:rFonts w:ascii="Cambria Math" w:hAnsi="Cambria Math" w:hint="eastAsia"/>
+          <w:sz w:val="24"/>
+          <w:szCs w:val="24"/>
+          <w:vertAlign w:val="subscript"/>
+        </w:rPr>
+        <w:t>1</w:t>
+      </w:r>
+      <w:r>
+        <w:rPr>
+          <w:rFonts w:ascii="Cambria Math" w:hAnsi="Cambria Math" w:hint="eastAsia"/>
+          <w:sz w:val="24"/>
+          <w:szCs w:val="24"/>
+        </w:rPr>
+        <w:t xml:space="preserve"> is </w:t>
+      </w:r>
+      <w:r>
+        <w:rPr>
+          <w:rFonts w:ascii="Cambria Math" w:hAnsi="Cambria Math" w:hint="eastAsia"/>
+          <w:sz w:val="24"/>
+          <w:szCs w:val="24"/>
+        </w:rPr>
+        <w:t>normally set to 1.2</w:t>
+      </w:r>
+    </w:p>
+    <w:p>
+      <w:pPr>
+        <w:pStyle w:val="a3"/>
+        <w:ind w:left="840" w:firstLineChars="0" w:firstLine="0"/>
+        <w:rPr>
+          <w:rFonts w:ascii="Cambria Math" w:hAnsi="Cambria Math" w:hint="eastAsia"/>
+          <w:sz w:val="24"/>
+          <w:szCs w:val="24"/>
+        </w:rPr>
+      </w:pPr>
+      <w:r>
+        <w:rPr>
+          <w:rFonts w:ascii="Cambria Math" w:hAnsi="Cambria Math" w:hint="eastAsia"/>
+          <w:sz w:val="24"/>
+          <w:szCs w:val="24"/>
+        </w:rPr>
+        <w:t>b is normally set to 0.75</w:t>
+      </w:r>
+    </w:p>
+    <w:p>
+      <w:pPr>
+        <w:pStyle w:val="a3"/>
+        <w:ind w:left="840" w:firstLineChars="0" w:firstLine="0"/>
+        <w:rPr>
+          <w:rFonts w:ascii="Cambria Math" w:hAnsi="Cambria Math" w:hint="eastAsia"/>
+          <w:sz w:val="24"/>
+          <w:szCs w:val="24"/>
+        </w:rPr>
+      </w:pPr>
+      <w:r>
+        <w:rPr>
+          <w:rFonts w:ascii="Cambria Math" w:hAnsi="Cambria Math" w:hint="eastAsia"/>
+          <w:sz w:val="24"/>
+          <w:szCs w:val="24"/>
+        </w:rPr>
+        <w:t>l is the length of this document</w:t>
+      </w:r>
+    </w:p>
+    <w:p>
+      <w:pPr>
+        <w:pStyle w:val="a3"/>
+        <w:ind w:left="840" w:firstLineChars="0" w:firstLine="0"/>
+        <w:rPr>
+          <w:rFonts w:ascii="Cambria Math" w:hAnsi="Cambria Math" w:hint="eastAsia"/>
+          <w:sz w:val="24"/>
+          <w:szCs w:val="24"/>
+        </w:rPr>
+      </w:pPr>
+      <w:r>
+        <w:rPr>
+          <w:rFonts w:ascii="Cambria Math" w:hAnsi="Cambria Math" w:hint="eastAsia"/>
+          <w:sz w:val="24"/>
+          <w:szCs w:val="24"/>
+        </w:rPr>
+        <w:t xml:space="preserve">avdl is the average length of </w:t>
+      </w:r>
+    </w:p>
+    <w:p>
+      <w:pPr>
+        <w:pStyle w:val="a3"/>
+        <w:ind w:left="840" w:firstLineChars="0" w:firstLine="0"/>
+        <w:rPr>
+          <w:rFonts w:ascii="Cambria Math" w:hAnsi="Cambria Math" w:hint="eastAsia"/>
+          <w:sz w:val="24"/>
+          <w:szCs w:val="24"/>
+        </w:rPr>
+      </w:pPr>
+    </w:p>
+    <w:p>
+      <w:pPr>
+        <w:pStyle w:val="a3"/>
+        <w:ind w:left="840" w:firstLineChars="0" w:firstLine="0"/>
+        <w:rPr>
+          <w:rFonts w:ascii="Cambria Math" w:hAnsi="Cambria Math" w:hint="eastAsia"/>
+          <w:sz w:val="24"/>
+          <w:szCs w:val="24"/>
+        </w:rPr>
+      </w:pPr>
+    </w:p>
+    <w:p>
+      <w:pPr>
+        <w:pStyle w:val="a3"/>
+        <w:ind w:firstLineChars="0" w:firstLine="0"/>
+        <w:rPr>
+          <w:rFonts w:ascii="Cambria Math" w:hAnsi="Cambria Math" w:hint="eastAsia"/>
+          <w:sz w:val="24"/>
+          <w:szCs w:val="24"/>
+        </w:rPr>
+      </w:pPr>
+    </w:p>
+    <w:p>
+      <w:pPr>
+        <w:pStyle w:val="a3"/>
+        <w:ind w:firstLineChars="0" w:firstLine="0"/>
+        <w:rPr>
+          <w:rFonts w:ascii="Cambria Math" w:hAnsi="Cambria Math" w:hint="eastAsia"/>
+          <w:sz w:val="24"/>
+          <w:szCs w:val="24"/>
+        </w:rPr>
+      </w:pPr>
+    </w:p>
+    <w:p>
+      <w:pPr>
+        <w:pStyle w:val="a3"/>
+        <w:ind w:left="840" w:firstLineChars="0" w:firstLine="0"/>
+        <w:rPr>
+          <w:rFonts w:ascii="Cambria Math" w:hAnsi="Cambria Math" w:hint="eastAsia"/>
+          <w:sz w:val="24"/>
+          <w:szCs w:val="24"/>
+        </w:rPr>
+      </w:pPr>
+    </w:p>
+    <w:p>
+      <w:pPr>
+        <w:pStyle w:val="a3"/>
+        <w:ind w:left="840" w:firstLineChars="0" w:firstLine="0"/>
+        <w:rPr>
+          <w:rFonts w:ascii="Cambria Math" w:hAnsi="Cambria Math" w:hint="eastAsia"/>
+          <w:sz w:val="24"/>
+          <w:szCs w:val="24"/>
+        </w:rPr>
+      </w:pPr>
+    </w:p>
+    <w:p>
+      <w:pPr>
+        <w:pStyle w:val="a3"/>
+        <w:numPr>
+          <w:ilvl w:val="0"/>
+          <w:numId w:val="2"/>
+        </w:numPr>
+        <w:ind w:firstLineChars="0"/>
+        <w:rPr>
+          <w:rFonts w:ascii="Cambria Math" w:hAnsi="Cambria Math" w:hint="eastAsia"/>
+          <w:b/>
+          <w:sz w:val="24"/>
+          <w:szCs w:val="24"/>
+        </w:rPr>
+      </w:pPr>
+      <w:r>
+        <w:rPr>
+          <w:rFonts w:ascii="Cambria Math" w:hAnsi="Cambria Math" w:hint="eastAsia"/>
+          <w:b/>
+          <w:sz w:val="24"/>
+          <w:szCs w:val="24"/>
+        </w:rPr>
+        <w:t>References</w:t>
+      </w:r>
+    </w:p>
+    <w:p>
+      <w:pPr>
+        <w:pStyle w:val="a3"/>
+        <w:numPr>
+          <w:ilvl w:val="0"/>
+          <w:numId w:val="14"/>
+        </w:numPr>
+        <w:ind w:firstLineChars="0"/>
+        <w:rPr>
+          <w:rFonts w:ascii="Cambria Math" w:hAnsi="Cambria Math" w:hint="eastAsia"/>
+          <w:b/>
+          <w:sz w:val="24"/>
+          <w:szCs w:val="24"/>
+        </w:rPr>
+      </w:pPr>
+      <w:r>
+        <w:rPr>
+          <w:rFonts w:ascii="Cambria Math" w:hAnsi="Cambria Math"/>
+          <w:sz w:val="24"/>
+          <w:szCs w:val="24"/>
+        </w:rPr>
+        <w:t xml:space="preserve">Rasolofo, Yves, and Jacques Savoy. "Term Proximity Scoring for Keyword-Based Retrieve Systems", </w:t>
+      </w:r>
+      <w:r>
+        <w:rPr>
+          <w:rFonts w:ascii="Cambria Math" w:hAnsi="Cambria Math"/>
+          <w:i/>
+          <w:sz w:val="24"/>
+          <w:szCs w:val="24"/>
+        </w:rPr>
+        <w:t>Lecture Notes in Computer Science 2633, 1611-3349,2003</w:t>
+      </w:r>
+    </w:p>
+    <w:p>
+      <w:pPr>
+        <w:pStyle w:val="a3"/>
+        <w:numPr>
+          <w:ilvl w:val="0"/>
+          <w:numId w:val="14"/>
+        </w:numPr>
+        <w:ind w:firstLineChars="0"/>
+        <w:rPr>
+          <w:rFonts w:ascii="Cambria Math" w:hAnsi="Cambria Math" w:hint="eastAsia"/>
+          <w:sz w:val="24"/>
+          <w:szCs w:val="24"/>
+        </w:rPr>
+      </w:pPr>
+      <w:r>
+        <w:rPr>
+          <w:rFonts w:ascii="Cambria Math" w:hAnsi="Cambria Math"/>
+          <w:sz w:val="24"/>
+          <w:szCs w:val="24"/>
+        </w:rPr>
+        <w:lastRenderedPageBreak/>
+        <w:t xml:space="preserve">Lee, Dong-Hyun, "Multi-Stage Rocchio Classification for large-scale Multi-labeled Text data ", </w:t>
+      </w:r>
+      <w:r>
+        <w:rPr>
+          <w:rFonts w:ascii="Cambria Math" w:hAnsi="Cambria Math"/>
+          <w:i/>
+          <w:sz w:val="24"/>
+          <w:szCs w:val="24"/>
+        </w:rPr>
+        <w:t>Web.14,Feb,2014,&lt;</w:t>
+      </w:r>
+      <w:hyperlink r:id="rId8" w:tgtFrame="_blank" w:history="1">
+        <w:r>
+          <w:rPr>
+            <w:rFonts w:ascii="Cambria Math" w:hAnsi="Cambria Math"/>
+            <w:i/>
+            <w:sz w:val="24"/>
+            <w:szCs w:val="24"/>
+          </w:rPr>
+          <w:t>http://lshtc.iit.demokritos.gr/system/files/lshc3_lee.pdf</w:t>
+        </w:r>
+      </w:hyperlink>
+      <w:r>
+        <w:rPr>
+          <w:rFonts w:ascii="Cambria Math" w:hAnsi="Cambria Math"/>
+          <w:i/>
+          <w:sz w:val="24"/>
+          <w:szCs w:val="24"/>
+        </w:rPr>
+        <w:t>&gt;</w:t>
+      </w:r>
+    </w:p>
+    <w:p>
+      <w:pPr>
+        <w:pStyle w:val="a3"/>
+        <w:numPr>
+          <w:ilvl w:val="0"/>
+          <w:numId w:val="14"/>
+        </w:numPr>
+        <w:ind w:firstLineChars="0"/>
+        <w:rPr>
+          <w:rFonts w:ascii="Cambria Math" w:hAnsi="Cambria Math" w:hint="eastAsia"/>
+          <w:sz w:val="24"/>
+          <w:szCs w:val="24"/>
+        </w:rPr>
+      </w:pPr>
+      <w:r>
+        <w:rPr>
+          <w:rFonts w:ascii="Cambria Math" w:hAnsi="Cambria Math" w:hint="eastAsia"/>
+          <w:sz w:val="24"/>
+          <w:szCs w:val="24"/>
+        </w:rPr>
+        <w:t>"</w:t>
+      </w:r>
+      <w:r>
+        <w:rPr>
+          <w:rFonts w:ascii="Cambria Math" w:hAnsi="Cambria Math" w:hint="eastAsia"/>
+          <w:sz w:val="24"/>
+          <w:szCs w:val="24"/>
+        </w:rPr>
+        <w:t>这就是搜索引擎</w:t>
+      </w:r>
+      <w:r>
+        <w:rPr>
+          <w:rFonts w:ascii="Cambria Math" w:hAnsi="Cambria Math" w:hint="eastAsia"/>
+          <w:sz w:val="24"/>
+          <w:szCs w:val="24"/>
+        </w:rPr>
+        <w:t xml:space="preserve"> </w:t>
+      </w:r>
+      <w:r>
+        <w:rPr>
+          <w:rFonts w:ascii="Cambria Math" w:hAnsi="Cambria Math" w:hint="eastAsia"/>
+          <w:sz w:val="24"/>
+          <w:szCs w:val="24"/>
+        </w:rPr>
+        <w:t>核心技术详解</w:t>
+      </w:r>
+      <w:r>
+        <w:rPr>
+          <w:rFonts w:ascii="Cambria Math" w:hAnsi="Cambria Math" w:hint="eastAsia"/>
+          <w:sz w:val="24"/>
+          <w:szCs w:val="24"/>
+        </w:rPr>
+        <w:t>"</w:t>
+      </w:r>
+      <w:r>
+        <w:rPr>
+          <w:rFonts w:ascii="Cambria Math" w:hAnsi="Cambria Math" w:hint="eastAsia"/>
+          <w:sz w:val="24"/>
+          <w:szCs w:val="24"/>
+        </w:rPr>
+        <w:t xml:space="preserve"> Chapter 5 "</w:t>
+      </w:r>
+      <w:r>
+        <w:rPr>
+          <w:rFonts w:ascii="Cambria Math" w:hAnsi="Cambria Math" w:hint="eastAsia"/>
+          <w:sz w:val="24"/>
+          <w:szCs w:val="24"/>
+        </w:rPr>
+        <w:t>检索模型与搜索排序</w:t>
+      </w:r>
+      <w:r>
+        <w:rPr>
+          <w:rFonts w:ascii="Cambria Math" w:hAnsi="Cambria Math" w:hint="eastAsia"/>
+          <w:sz w:val="24"/>
+          <w:szCs w:val="24"/>
+        </w:rPr>
+        <w:t xml:space="preserve">", </w:t>
+      </w:r>
+      <w:r>
+        <w:rPr>
+          <w:rFonts w:ascii="Cambria Math" w:hAnsi="Cambria Math" w:hint="eastAsia"/>
+          <w:i/>
+          <w:sz w:val="24"/>
+          <w:szCs w:val="24"/>
+        </w:rPr>
+        <w:t>Publishing House of Electronics Inducstry, ISBN 978-7-121-14865-1</w:t>
+      </w:r>
     </w:p>
     <w:sectPr>
-      <w:headerReference w:type="default" r:id="rId8"/>
-      <w:footerReference w:type="default" r:id="rId9"/>
+      <w:headerReference w:type="default" r:id="rId9"/>
+      <w:footerReference w:type="default" r:id="rId10"/>
       <w:pgSz w:w="11906" w:h="16838"/>
       <w:pgMar w:top="1440" w:right="1080" w:bottom="1440" w:left="1080" w:header="851" w:footer="992" w:gutter="0"/>
       <w:cols w:space="425"/>
@@ -8559,7 +10924,7 @@
               <w:noProof/>
               <w:lang w:val="zh-CN"/>
             </w:rPr>
-            <w:t>7</w:t>
+            <w:t>8</w:t>
           </w:r>
         </w:fldSimple>
       </w:p>
@@ -9038,7 +11403,7 @@
   <w:abstractNum w:abstractNumId="4">
     <w:nsid w:val="2BF8112F"/>
     <w:multiLevelType w:val="hybridMultilevel"/>
-    <w:tmpl w:val="E6B094F4"/>
+    <w:tmpl w:val="BBBA77C6"/>
     <w:lvl w:ilvl="0" w:tplc="0409000B">
       <w:start w:val="1"/>
       <w:numFmt w:val="bullet"/>
@@ -9264,7 +11629,7 @@
   <w:abstractNum w:abstractNumId="6">
     <w:nsid w:val="3C554218"/>
     <w:multiLevelType w:val="hybridMultilevel"/>
-    <w:tmpl w:val="B2B8C46C"/>
+    <w:tmpl w:val="B712A5D0"/>
     <w:lvl w:ilvl="0" w:tplc="0409000F">
       <w:start w:val="1"/>
       <w:numFmt w:val="decimal"/>
@@ -9461,6 +11826,185 @@
     </w:lvl>
   </w:abstractNum>
   <w:abstractNum w:abstractNumId="8">
+    <w:nsid w:val="5BC02B25"/>
+    <w:multiLevelType w:val="hybridMultilevel"/>
+    <w:tmpl w:val="BDC22D04"/>
+    <w:lvl w:ilvl="0" w:tplc="D59EA47C">
+      <w:start w:val="1"/>
+      <w:numFmt w:val="decimal"/>
+      <w:lvlText w:val="[%1]"/>
+      <w:lvlJc w:val="left"/>
+      <w:pPr>
+        <w:ind w:left="420" w:hanging="420"/>
+      </w:pPr>
+      <w:rPr>
+        <w:rFonts w:hint="eastAsia"/>
+      </w:rPr>
+    </w:lvl>
+    <w:lvl w:ilvl="1" w:tplc="04090019">
+      <w:start w:val="1"/>
+      <w:numFmt w:val="lowerLetter"/>
+      <w:lvlText w:val="%2)"/>
+      <w:lvlJc w:val="left"/>
+      <w:pPr>
+        <w:ind w:left="840" w:hanging="420"/>
+      </w:pPr>
+    </w:lvl>
+    <w:lvl w:ilvl="2" w:tplc="0409001B" w:tentative="1">
+      <w:start w:val="1"/>
+      <w:numFmt w:val="lowerRoman"/>
+      <w:lvlText w:val="%3."/>
+      <w:lvlJc w:val="right"/>
+      <w:pPr>
+        <w:ind w:left="1260" w:hanging="420"/>
+      </w:pPr>
+    </w:lvl>
+    <w:lvl w:ilvl="3" w:tplc="0409000F" w:tentative="1">
+      <w:start w:val="1"/>
+      <w:numFmt w:val="decimal"/>
+      <w:lvlText w:val="%4."/>
+      <w:lvlJc w:val="left"/>
+      <w:pPr>
+        <w:ind w:left="1680" w:hanging="420"/>
+      </w:pPr>
+    </w:lvl>
+    <w:lvl w:ilvl="4" w:tplc="04090019" w:tentative="1">
+      <w:start w:val="1"/>
+      <w:numFmt w:val="lowerLetter"/>
+      <w:lvlText w:val="%5)"/>
+      <w:lvlJc w:val="left"/>
+      <w:pPr>
+        <w:ind w:left="2100" w:hanging="420"/>
+      </w:pPr>
+    </w:lvl>
+    <w:lvl w:ilvl="5" w:tplc="0409001B" w:tentative="1">
+      <w:start w:val="1"/>
+      <w:numFmt w:val="lowerRoman"/>
+      <w:lvlText w:val="%6."/>
+      <w:lvlJc w:val="right"/>
+      <w:pPr>
+        <w:ind w:left="2520" w:hanging="420"/>
+      </w:pPr>
+    </w:lvl>
+    <w:lvl w:ilvl="6" w:tplc="0409000F" w:tentative="1">
+      <w:start w:val="1"/>
+      <w:numFmt w:val="decimal"/>
+      <w:lvlText w:val="%7."/>
+      <w:lvlJc w:val="left"/>
+      <w:pPr>
+        <w:ind w:left="2940" w:hanging="420"/>
+      </w:pPr>
+    </w:lvl>
+    <w:lvl w:ilvl="7" w:tplc="04090019" w:tentative="1">
+      <w:start w:val="1"/>
+      <w:numFmt w:val="lowerLetter"/>
+      <w:lvlText w:val="%8)"/>
+      <w:lvlJc w:val="left"/>
+      <w:pPr>
+        <w:ind w:left="3360" w:hanging="420"/>
+      </w:pPr>
+    </w:lvl>
+    <w:lvl w:ilvl="8" w:tplc="0409001B" w:tentative="1">
+      <w:start w:val="1"/>
+      <w:numFmt w:val="lowerRoman"/>
+      <w:lvlText w:val="%9."/>
+      <w:lvlJc w:val="right"/>
+      <w:pPr>
+        <w:ind w:left="3780" w:hanging="420"/>
+      </w:pPr>
+    </w:lvl>
+  </w:abstractNum>
+  <w:abstractNum w:abstractNumId="9">
+    <w:nsid w:val="5DA70B5E"/>
+    <w:multiLevelType w:val="hybridMultilevel"/>
+    <w:tmpl w:val="D71008D6"/>
+    <w:lvl w:ilvl="0" w:tplc="59AA2C0A">
+      <w:start w:val="1"/>
+      <w:numFmt w:val="decimal"/>
+      <w:lvlText w:val="[%1]"/>
+      <w:lvlJc w:val="left"/>
+      <w:pPr>
+        <w:ind w:left="840" w:hanging="420"/>
+      </w:pPr>
+      <w:rPr>
+        <w:rFonts w:hint="eastAsia"/>
+        <w:b/>
+      </w:rPr>
+    </w:lvl>
+    <w:lvl w:ilvl="1" w:tplc="04090019" w:tentative="1">
+      <w:start w:val="1"/>
+      <w:numFmt w:val="lowerLetter"/>
+      <w:lvlText w:val="%2)"/>
+      <w:lvlJc w:val="left"/>
+      <w:pPr>
+        <w:ind w:left="1260" w:hanging="420"/>
+      </w:pPr>
+    </w:lvl>
+    <w:lvl w:ilvl="2" w:tplc="0409001B" w:tentative="1">
+      <w:start w:val="1"/>
+      <w:numFmt w:val="lowerRoman"/>
+      <w:lvlText w:val="%3."/>
+      <w:lvlJc w:val="right"/>
+      <w:pPr>
+        <w:ind w:left="1680" w:hanging="420"/>
+      </w:pPr>
+    </w:lvl>
+    <w:lvl w:ilvl="3" w:tplc="0409000F" w:tentative="1">
+      <w:start w:val="1"/>
+      <w:numFmt w:val="decimal"/>
+      <w:lvlText w:val="%4."/>
+      <w:lvlJc w:val="left"/>
+      <w:pPr>
+        <w:ind w:left="2100" w:hanging="420"/>
+      </w:pPr>
+    </w:lvl>
+    <w:lvl w:ilvl="4" w:tplc="04090019" w:tentative="1">
+      <w:start w:val="1"/>
+      <w:numFmt w:val="lowerLetter"/>
+      <w:lvlText w:val="%5)"/>
+      <w:lvlJc w:val="left"/>
+      <w:pPr>
+        <w:ind w:left="2520" w:hanging="420"/>
+      </w:pPr>
+    </w:lvl>
+    <w:lvl w:ilvl="5" w:tplc="0409001B" w:tentative="1">
+      <w:start w:val="1"/>
+      <w:numFmt w:val="lowerRoman"/>
+      <w:lvlText w:val="%6."/>
+      <w:lvlJc w:val="right"/>
+      <w:pPr>
+        <w:ind w:left="2940" w:hanging="420"/>
+      </w:pPr>
+    </w:lvl>
+    <w:lvl w:ilvl="6" w:tplc="0409000F" w:tentative="1">
+      <w:start w:val="1"/>
+      <w:numFmt w:val="decimal"/>
+      <w:lvlText w:val="%7."/>
+      <w:lvlJc w:val="left"/>
+      <w:pPr>
+        <w:ind w:left="3360" w:hanging="420"/>
+      </w:pPr>
+    </w:lvl>
+    <w:lvl w:ilvl="7" w:tplc="04090019" w:tentative="1">
+      <w:start w:val="1"/>
+      <w:numFmt w:val="lowerLetter"/>
+      <w:lvlText w:val="%8)"/>
+      <w:lvlJc w:val="left"/>
+      <w:pPr>
+        <w:ind w:left="3780" w:hanging="420"/>
+      </w:pPr>
+    </w:lvl>
+    <w:lvl w:ilvl="8" w:tplc="0409001B" w:tentative="1">
+      <w:start w:val="1"/>
+      <w:numFmt w:val="lowerRoman"/>
+      <w:lvlText w:val="%9."/>
+      <w:lvlJc w:val="right"/>
+      <w:pPr>
+        <w:ind w:left="4200" w:hanging="420"/>
+      </w:pPr>
+    </w:lvl>
+  </w:abstractNum>
+  <w:abstractNum w:abstractNumId="10">
     <w:nsid w:val="63BC6B2C"/>
     <w:multiLevelType w:val="hybridMultilevel"/>
     <w:tmpl w:val="99BA1798"/>
@@ -9573,7 +12117,7 @@
       </w:rPr>
     </w:lvl>
   </w:abstractNum>
-  <w:abstractNum w:abstractNumId="9">
+  <w:abstractNum w:abstractNumId="11">
     <w:nsid w:val="6CE27AB1"/>
     <w:multiLevelType w:val="hybridMultilevel"/>
     <w:tmpl w:val="6BBCA72A"/>
@@ -9686,7 +12230,7 @@
       </w:rPr>
     </w:lvl>
   </w:abstractNum>
-  <w:abstractNum w:abstractNumId="10">
+  <w:abstractNum w:abstractNumId="12">
     <w:nsid w:val="6E520E16"/>
     <w:multiLevelType w:val="hybridMultilevel"/>
     <w:tmpl w:val="1CEE290E"/>
@@ -9799,7 +12343,7 @@
       </w:rPr>
     </w:lvl>
   </w:abstractNum>
-  <w:abstractNum w:abstractNumId="11">
+  <w:abstractNum w:abstractNumId="13">
     <w:nsid w:val="73D90B9D"/>
     <w:multiLevelType w:val="hybridMultilevel"/>
     <w:tmpl w:val="C8E69E28"/>
@@ -9895,13 +12439,13 @@
     <w:abstractNumId w:val="2"/>
   </w:num>
   <w:num w:numId="4">
-    <w:abstractNumId w:val="9"/>
+    <w:abstractNumId w:val="11"/>
   </w:num>
   <w:num w:numId="5">
-    <w:abstractNumId w:val="11"/>
+    <w:abstractNumId w:val="13"/>
   </w:num>
   <w:num w:numId="6">
-    <w:abstractNumId w:val="8"/>
+    <w:abstractNumId w:val="10"/>
   </w:num>
   <w:num w:numId="7">
     <w:abstractNumId w:val="0"/>
@@ -9910,7 +12454,7 @@
     <w:abstractNumId w:val="3"/>
   </w:num>
   <w:num w:numId="9">
-    <w:abstractNumId w:val="10"/>
+    <w:abstractNumId w:val="12"/>
   </w:num>
   <w:num w:numId="10">
     <w:abstractNumId w:val="7"/>
@@ -9920,6 +12464,12 @@
   </w:num>
   <w:num w:numId="12">
     <w:abstractNumId w:val="5"/>
+  </w:num>
+  <w:num w:numId="13">
+    <w:abstractNumId w:val="8"/>
+  </w:num>
+  <w:num w:numId="14">
+    <w:abstractNumId w:val="9"/>
   </w:num>
 </w:numbering>
 </file>
@@ -10352,6 +12902,18 @@
       <w:sz w:val="22"/>
     </w:rPr>
   </w:style>
+  <w:style w:type="character" w:styleId="a8">
+    <w:name w:val="Hyperlink"/>
+    <w:basedOn w:val="a0"/>
+    <w:uiPriority w:val="99"/>
+    <w:semiHidden/>
+    <w:unhideWhenUsed/>
+    <w:rsid w:val="004254E5"/>
+    <w:rPr>
+      <w:color w:val="0000FF"/>
+      <w:u w:val="single"/>
+    </w:rPr>
+  </w:style>
 </w:styles>
 </file>
 
@@ -10437,6 +12999,7 @@
   </w:compat>
   <w:rsids>
     <w:rsidRoot w:val="00FD0FCC"/>
+    <w:rsid w:val="000D5CC0"/>
     <w:rsid w:val="0078712B"/>
     <w:rsid w:val="00AE0979"/>
     <w:rsid w:val="00FD0FCC"/>
@@ -10656,7 +13219,7 @@
     <w:basedOn w:val="a0"/>
     <w:uiPriority w:val="99"/>
     <w:semiHidden/>
-    <w:rsid w:val="00AE0979"/>
+    <w:rsid w:val="000D5CC0"/>
     <w:rPr>
       <w:color w:val="808080"/>
     </w:rPr>

</xml_diff>

<commit_message>
readme.pdf modifed makefile bug
</commit_message>
<xml_diff>
--- a/readme.docx
+++ b/readme.docx
@@ -1159,9 +1159,6 @@
         <w:t>make ACCOUNT=</w:t>
       </w:r>
       <w:r>
-        <w:t xml:space="preserve"> </w:t>
-      </w:r>
-      <w:r>
         <w:rPr>
           <w:rFonts w:ascii="Cambria Math" w:hAnsi="Cambria Math"/>
           <w:sz w:val="24"/>
@@ -1226,9 +1223,6 @@
         <w:t>make ACCOUNT=</w:t>
       </w:r>
       <w:r>
-        <w:t xml:space="preserve"> </w:t>
-      </w:r>
-      <w:r>
         <w:rPr>
           <w:rFonts w:ascii="Cambria Math" w:hAnsi="Cambria Math"/>
           <w:sz w:val="24"/>
@@ -1291,9 +1285,6 @@
           <w:szCs w:val="24"/>
         </w:rPr>
         <w:t>make ACCOUNT=</w:t>
-      </w:r>
-      <w:r>
-        <w:t xml:space="preserve"> </w:t>
       </w:r>
       <w:r>
         <w:rPr>
@@ -14226,7 +14217,7 @@
         <w:pStyle w:val="a3"/>
         <w:ind w:left="840" w:firstLineChars="0" w:firstLine="0"/>
         <w:rPr>
-          <w:rFonts w:ascii="Consolas" w:hAnsi="Consolas" w:cs="Consolas" w:hint="eastAsia"/>
+          <w:rFonts w:ascii="Consolas" w:hAnsi="Consolas" w:cs="Consolas"/>
           <w:color w:val="000000"/>
           <w:kern w:val="0"/>
           <w:sz w:val="20"/>
@@ -14289,7 +14280,7 @@
         <w:pStyle w:val="a3"/>
         <w:ind w:left="840" w:firstLineChars="0" w:firstLine="0"/>
         <w:rPr>
-          <w:rFonts w:ascii="Consolas" w:hAnsi="Consolas" w:cs="Consolas" w:hint="eastAsia"/>
+          <w:rFonts w:ascii="Consolas" w:hAnsi="Consolas" w:cs="Consolas"/>
           <w:color w:val="000000"/>
           <w:kern w:val="0"/>
           <w:sz w:val="20"/>
@@ -16445,7 +16436,7 @@
               <w:noProof/>
               <w:lang w:val="zh-CN"/>
             </w:rPr>
-            <w:t>1</w:t>
+            <w:t>2</w:t>
           </w:r>
         </w:fldSimple>
       </w:p>
@@ -20122,318 +20113,6 @@
 </w:styles>
 </file>
 
-<file path=word/glossary/document.xml><?xml version="1.0" encoding="utf-8"?>
-<w:glossaryDocument xmlns:ve="http://schemas.openxmlformats.org/markup-compatibility/2006" xmlns:o="urn:schemas-microsoft-com:office:office" xmlns:r="http://schemas.openxmlformats.org/officeDocument/2006/relationships" xmlns:m="http://schemas.openxmlformats.org/officeDocument/2006/math" xmlns:v="urn:schemas-microsoft-com:vml" xmlns:wp="http://schemas.openxmlformats.org/drawingml/2006/wordprocessingDrawing" xmlns:w10="urn:schemas-microsoft-com:office:word" xmlns:w="http://schemas.openxmlformats.org/wordprocessingml/2006/main" xmlns:wne="http://schemas.microsoft.com/office/word/2006/wordml">
-  <w:docParts/>
-</w:glossaryDocument>
-</file>
-
-<file path=word/glossary/fontTable.xml><?xml version="1.0" encoding="utf-8"?>
-<w:fonts xmlns:r="http://schemas.openxmlformats.org/officeDocument/2006/relationships" xmlns:w="http://schemas.openxmlformats.org/wordprocessingml/2006/main">
-  <w:font w:name="Wingdings">
-    <w:panose1 w:val="05000000000000000000"/>
-    <w:charset w:val="02"/>
-    <w:family w:val="auto"/>
-    <w:pitch w:val="variable"/>
-    <w:sig w:usb0="00000000" w:usb1="10000000" w:usb2="00000000" w:usb3="00000000" w:csb0="80000000" w:csb1="00000000"/>
-  </w:font>
-  <w:font w:name="Times New Roman">
-    <w:panose1 w:val="02020603050405020304"/>
-    <w:charset w:val="00"/>
-    <w:family w:val="roman"/>
-    <w:pitch w:val="variable"/>
-    <w:sig w:usb0="E0002AFF" w:usb1="C0007841" w:usb2="00000009" w:usb3="00000000" w:csb0="000001FF" w:csb1="00000000"/>
-  </w:font>
-  <w:font w:name="Calibri">
-    <w:panose1 w:val="020F0502020204030204"/>
-    <w:charset w:val="00"/>
-    <w:family w:val="swiss"/>
-    <w:pitch w:val="variable"/>
-    <w:sig w:usb0="E10002FF" w:usb1="4000ACFF" w:usb2="00000009" w:usb3="00000000" w:csb0="0000019F" w:csb1="00000000"/>
-  </w:font>
-  <w:font w:name="宋体">
-    <w:altName w:val="SimSun"/>
-    <w:panose1 w:val="02010600030101010101"/>
-    <w:charset w:val="86"/>
-    <w:family w:val="auto"/>
-    <w:pitch w:val="variable"/>
-    <w:sig w:usb0="00000003" w:usb1="288F0000" w:usb2="00000016" w:usb3="00000000" w:csb0="00040001" w:csb1="00000000"/>
-  </w:font>
-  <w:font w:name="Cambria">
-    <w:panose1 w:val="02040503050406030204"/>
-    <w:charset w:val="00"/>
-    <w:family w:val="roman"/>
-    <w:pitch w:val="variable"/>
-    <w:sig w:usb0="E00002FF" w:usb1="400004FF" w:usb2="00000000" w:usb3="00000000" w:csb0="0000019F" w:csb1="00000000"/>
-  </w:font>
-  <w:font w:name="Cambria Math">
-    <w:panose1 w:val="02040503050406030204"/>
-    <w:charset w:val="00"/>
-    <w:family w:val="roman"/>
-    <w:pitch w:val="variable"/>
-    <w:sig w:usb0="E00002FF" w:usb1="420024FF" w:usb2="00000000" w:usb3="00000000" w:csb0="0000019F" w:csb1="00000000"/>
-  </w:font>
-  <w:font w:name="Consolas">
-    <w:panose1 w:val="020B0609020204030204"/>
-    <w:charset w:val="00"/>
-    <w:family w:val="modern"/>
-    <w:pitch w:val="fixed"/>
-    <w:sig w:usb0="E10002FF" w:usb1="4000FCFF" w:usb2="00000009" w:usb3="00000000" w:csb0="0000019F" w:csb1="00000000"/>
-  </w:font>
-</w:fonts>
-</file>
-
-<file path=word/glossary/settings.xml><?xml version="1.0" encoding="utf-8"?>
-<w:settings xmlns:o="urn:schemas-microsoft-com:office:office" xmlns:r="http://schemas.openxmlformats.org/officeDocument/2006/relationships" xmlns:m="http://schemas.openxmlformats.org/officeDocument/2006/math" xmlns:v="urn:schemas-microsoft-com:vml" xmlns:w10="urn:schemas-microsoft-com:office:word" xmlns:w="http://schemas.openxmlformats.org/wordprocessingml/2006/main" xmlns:sl="http://schemas.openxmlformats.org/schemaLibrary/2006/main">
-  <w:view w:val="normal"/>
-  <w:bordersDoNotSurroundHeader/>
-  <w:bordersDoNotSurroundFooter/>
-  <w:defaultTabStop w:val="420"/>
-  <w:drawingGridVerticalSpacing w:val="156"/>
-  <w:displayHorizontalDrawingGridEvery w:val="0"/>
-  <w:displayVerticalDrawingGridEvery w:val="2"/>
-  <w:characterSpacingControl w:val="compressPunctuation"/>
-  <w:compat>
-    <w:spaceForUL/>
-    <w:balanceSingleByteDoubleByteWidth/>
-    <w:doNotLeaveBackslashAlone/>
-    <w:ulTrailSpace/>
-    <w:doNotExpandShiftReturn/>
-    <w:adjustLineHeightInTable/>
-    <w:useFELayout/>
-  </w:compat>
-  <w:rsids>
-    <w:rsidRoot w:val="00B82920"/>
-    <w:rsid w:val="00B82920"/>
-  </w:rsids>
-  <m:mathPr>
-    <m:mathFont m:val="Cambria Math"/>
-    <m:brkBin m:val="before"/>
-    <m:brkBinSub m:val="--"/>
-    <m:smallFrac m:val="off"/>
-    <m:dispDef/>
-    <m:lMargin m:val="0"/>
-    <m:rMargin m:val="0"/>
-    <m:defJc m:val="centerGroup"/>
-    <m:wrapIndent m:val="1440"/>
-    <m:intLim m:val="subSup"/>
-    <m:naryLim m:val="undOvr"/>
-  </m:mathPr>
-  <w:themeFontLang w:val="en-US" w:eastAsia="zh-CN"/>
-  <w:clrSchemeMapping w:bg1="light1" w:t1="dark1" w:bg2="light2" w:t2="dark2" w:accent1="accent1" w:accent2="accent2" w:accent3="accent3" w:accent4="accent4" w:accent5="accent5" w:accent6="accent6" w:hyperlink="hyperlink" w:followedHyperlink="followedHyperlink"/>
-  <w:decimalSymbol w:val="."/>
-  <w:listSeparator w:val=","/>
-</w:settings>
-</file>
-
-<file path=word/glossary/styles.xml><?xml version="1.0" encoding="utf-8"?>
-<w:styles xmlns:r="http://schemas.openxmlformats.org/officeDocument/2006/relationships" xmlns:w="http://schemas.openxmlformats.org/wordprocessingml/2006/main">
-  <w:docDefaults>
-    <w:rPrDefault>
-      <w:rPr>
-        <w:rFonts w:asciiTheme="minorHAnsi" w:eastAsiaTheme="minorEastAsia" w:hAnsiTheme="minorHAnsi" w:cstheme="minorBidi"/>
-        <w:kern w:val="2"/>
-        <w:sz w:val="21"/>
-        <w:szCs w:val="22"/>
-        <w:lang w:val="en-US" w:eastAsia="zh-CN" w:bidi="ar-SA"/>
-      </w:rPr>
-    </w:rPrDefault>
-    <w:pPrDefault/>
-  </w:docDefaults>
-  <w:latentStyles w:defLockedState="0" w:defUIPriority="99" w:defSemiHidden="1" w:defUnhideWhenUsed="1" w:defQFormat="0" w:count="267">
-    <w:lsdException w:name="Normal" w:semiHidden="0" w:uiPriority="0" w:unhideWhenUsed="0" w:qFormat="1"/>
-    <w:lsdException w:name="heading 1" w:semiHidden="0" w:uiPriority="9" w:unhideWhenUsed="0" w:qFormat="1"/>
-    <w:lsdException w:name="heading 2" w:uiPriority="9" w:qFormat="1"/>
-    <w:lsdException w:name="heading 3" w:uiPriority="9" w:qFormat="1"/>
-    <w:lsdException w:name="heading 4" w:uiPriority="9" w:qFormat="1"/>
-    <w:lsdException w:name="heading 5" w:uiPriority="9" w:qFormat="1"/>
-    <w:lsdException w:name="heading 6" w:uiPriority="9" w:qFormat="1"/>
-    <w:lsdException w:name="heading 7" w:uiPriority="9" w:qFormat="1"/>
-    <w:lsdException w:name="heading 8" w:uiPriority="9" w:qFormat="1"/>
-    <w:lsdException w:name="heading 9" w:uiPriority="9" w:qFormat="1"/>
-    <w:lsdException w:name="toc 1" w:uiPriority="39"/>
-    <w:lsdException w:name="toc 2" w:uiPriority="39"/>
-    <w:lsdException w:name="toc 3" w:uiPriority="39"/>
-    <w:lsdException w:name="toc 4" w:uiPriority="39"/>
-    <w:lsdException w:name="toc 5" w:uiPriority="39"/>
-    <w:lsdException w:name="toc 6" w:uiPriority="39"/>
-    <w:lsdException w:name="toc 7" w:uiPriority="39"/>
-    <w:lsdException w:name="toc 8" w:uiPriority="39"/>
-    <w:lsdException w:name="toc 9" w:uiPriority="39"/>
-    <w:lsdException w:name="caption" w:uiPriority="35" w:qFormat="1"/>
-    <w:lsdException w:name="Title" w:semiHidden="0" w:uiPriority="10" w:unhideWhenUsed="0" w:qFormat="1"/>
-    <w:lsdException w:name="Default Paragraph Font" w:uiPriority="1"/>
-    <w:lsdException w:name="Subtitle" w:semiHidden="0" w:uiPriority="11" w:unhideWhenUsed="0" w:qFormat="1"/>
-    <w:lsdException w:name="Strong" w:semiHidden="0" w:uiPriority="22" w:unhideWhenUsed="0" w:qFormat="1"/>
-    <w:lsdException w:name="Emphasis" w:semiHidden="0" w:uiPriority="20" w:unhideWhenUsed="0" w:qFormat="1"/>
-    <w:lsdException w:name="Table Grid" w:semiHidden="0" w:uiPriority="59" w:unhideWhenUsed="0"/>
-    <w:lsdException w:name="Placeholder Text" w:unhideWhenUsed="0"/>
-    <w:lsdException w:name="No Spacing" w:semiHidden="0" w:uiPriority="1" w:unhideWhenUsed="0" w:qFormat="1"/>
-    <w:lsdException w:name="Light Shading" w:semiHidden="0" w:uiPriority="60" w:unhideWhenUsed="0"/>
-    <w:lsdException w:name="Light List" w:semiHidden="0" w:uiPriority="61" w:unhideWhenUsed="0"/>
-    <w:lsdException w:name="Light Grid" w:semiHidden="0" w:uiPriority="62" w:unhideWhenUsed="0"/>
-    <w:lsdException w:name="Medium Shading 1" w:semiHidden="0" w:uiPriority="63" w:unhideWhenUsed="0"/>
-    <w:lsdException w:name="Medium Shading 2" w:semiHidden="0" w:uiPriority="64" w:unhideWhenUsed="0"/>
-    <w:lsdException w:name="Medium List 1" w:semiHidden="0" w:uiPriority="65" w:unhideWhenUsed="0"/>
-    <w:lsdException w:name="Medium List 2" w:semiHidden="0" w:uiPriority="66" w:unhideWhenUsed="0"/>
-    <w:lsdException w:name="Medium Grid 1" w:semiHidden="0" w:uiPriority="67" w:unhideWhenUsed="0"/>
-    <w:lsdException w:name="Medium Grid 2" w:semiHidden="0" w:uiPriority="68" w:unhideWhenUsed="0"/>
-    <w:lsdException w:name="Medium Grid 3" w:semiHidden="0" w:uiPriority="69" w:unhideWhenUsed="0"/>
-    <w:lsdException w:name="Dark List" w:semiHidden="0" w:uiPriority="70" w:unhideWhenUsed="0"/>
-    <w:lsdException w:name="Colorful Shading" w:semiHidden="0" w:uiPriority="71" w:unhideWhenUsed="0"/>
-    <w:lsdException w:name="Colorful List" w:semiHidden="0" w:uiPriority="72" w:unhideWhenUsed="0"/>
-    <w:lsdException w:name="Colorful Grid" w:semiHidden="0" w:uiPriority="73" w:unhideWhenUsed="0"/>
-    <w:lsdException w:name="Light Shading Accent 1" w:semiHidden="0" w:uiPriority="60" w:unhideWhenUsed="0"/>
-    <w:lsdException w:name="Light List Accent 1" w:semiHidden="0" w:uiPriority="61" w:unhideWhenUsed="0"/>
-    <w:lsdException w:name="Light Grid Accent 1" w:semiHidden="0" w:uiPriority="62" w:unhideWhenUsed="0"/>
-    <w:lsdException w:name="Medium Shading 1 Accent 1" w:semiHidden="0" w:uiPriority="63" w:unhideWhenUsed="0"/>
-    <w:lsdException w:name="Medium Shading 2 Accent 1" w:semiHidden="0" w:uiPriority="64" w:unhideWhenUsed="0"/>
-    <w:lsdException w:name="Medium List 1 Accent 1" w:semiHidden="0" w:uiPriority="65" w:unhideWhenUsed="0"/>
-    <w:lsdException w:name="Revision" w:unhideWhenUsed="0"/>
-    <w:lsdException w:name="List Paragraph" w:semiHidden="0" w:uiPriority="34" w:unhideWhenUsed="0" w:qFormat="1"/>
-    <w:lsdException w:name="Quote" w:semiHidden="0" w:uiPriority="29" w:unhideWhenUsed="0" w:qFormat="1"/>
-    <w:lsdException w:name="Intense Quote" w:semiHidden="0" w:uiPriority="30" w:unhideWhenUsed="0" w:qFormat="1"/>
-    <w:lsdException w:name="Medium List 2 Accent 1" w:semiHidden="0" w:uiPriority="66" w:unhideWhenUsed="0"/>
-    <w:lsdException w:name="Medium Grid 1 Accent 1" w:semiHidden="0" w:uiPriority="67" w:unhideWhenUsed="0"/>
-    <w:lsdException w:name="Medium Grid 2 Accent 1" w:semiHidden="0" w:uiPriority="68" w:unhideWhenUsed="0"/>
-    <w:lsdException w:name="Medium Grid 3 Accent 1" w:semiHidden="0" w:uiPriority="69" w:unhideWhenUsed="0"/>
-    <w:lsdException w:name="Dark List Accent 1" w:semiHidden="0" w:uiPriority="70" w:unhideWhenUsed="0"/>
-    <w:lsdException w:name="Colorful Shading Accent 1" w:semiHidden="0" w:uiPriority="71" w:unhideWhenUsed="0"/>
-    <w:lsdException w:name="Colorful List Accent 1" w:semiHidden="0" w:uiPriority="72" w:unhideWhenUsed="0"/>
-    <w:lsdException w:name="Colorful Grid Accent 1" w:semiHidden="0" w:uiPriority="73" w:unhideWhenUsed="0"/>
-    <w:lsdException w:name="Light Shading Accent 2" w:semiHidden="0" w:uiPriority="60" w:unhideWhenUsed="0"/>
-    <w:lsdException w:name="Light List Accent 2" w:semiHidden="0" w:uiPriority="61" w:unhideWhenUsed="0"/>
-    <w:lsdException w:name="Light Grid Accent 2" w:semiHidden="0" w:uiPriority="62" w:unhideWhenUsed="0"/>
-    <w:lsdException w:name="Medium Shading 1 Accent 2" w:semiHidden="0" w:uiPriority="63" w:unhideWhenUsed="0"/>
-    <w:lsdException w:name="Medium Shading 2 Accent 2" w:semiHidden="0" w:uiPriority="64" w:unhideWhenUsed="0"/>
-    <w:lsdException w:name="Medium List 1 Accent 2" w:semiHidden="0" w:uiPriority="65" w:unhideWhenUsed="0"/>
-    <w:lsdException w:name="Medium List 2 Accent 2" w:semiHidden="0" w:uiPriority="66" w:unhideWhenUsed="0"/>
-    <w:lsdException w:name="Medium Grid 1 Accent 2" w:semiHidden="0" w:uiPriority="67" w:unhideWhenUsed="0"/>
-    <w:lsdException w:name="Medium Grid 2 Accent 2" w:semiHidden="0" w:uiPriority="68" w:unhideWhenUsed="0"/>
-    <w:lsdException w:name="Medium Grid 3 Accent 2" w:semiHidden="0" w:uiPriority="69" w:unhideWhenUsed="0"/>
-    <w:lsdException w:name="Dark List Accent 2" w:semiHidden="0" w:uiPriority="70" w:unhideWhenUsed="0"/>
-    <w:lsdException w:name="Colorful Shading Accent 2" w:semiHidden="0" w:uiPriority="71" w:unhideWhenUsed="0"/>
-    <w:lsdException w:name="Colorful List Accent 2" w:semiHidden="0" w:uiPriority="72" w:unhideWhenUsed="0"/>
-    <w:lsdException w:name="Colorful Grid Accent 2" w:semiHidden="0" w:uiPriority="73" w:unhideWhenUsed="0"/>
-    <w:lsdException w:name="Light Shading Accent 3" w:semiHidden="0" w:uiPriority="60" w:unhideWhenUsed="0"/>
-    <w:lsdException w:name="Light List Accent 3" w:semiHidden="0" w:uiPriority="61" w:unhideWhenUsed="0"/>
-    <w:lsdException w:name="Light Grid Accent 3" w:semiHidden="0" w:uiPriority="62" w:unhideWhenUsed="0"/>
-    <w:lsdException w:name="Medium Shading 1 Accent 3" w:semiHidden="0" w:uiPriority="63" w:unhideWhenUsed="0"/>
-    <w:lsdException w:name="Medium Shading 2 Accent 3" w:semiHidden="0" w:uiPriority="64" w:unhideWhenUsed="0"/>
-    <w:lsdException w:name="Medium List 1 Accent 3" w:semiHidden="0" w:uiPriority="65" w:unhideWhenUsed="0"/>
-    <w:lsdException w:name="Medium List 2 Accent 3" w:semiHidden="0" w:uiPriority="66" w:unhideWhenUsed="0"/>
-    <w:lsdException w:name="Medium Grid 1 Accent 3" w:semiHidden="0" w:uiPriority="67" w:unhideWhenUsed="0"/>
-    <w:lsdException w:name="Medium Grid 2 Accent 3" w:semiHidden="0" w:uiPriority="68" w:unhideWhenUsed="0"/>
-    <w:lsdException w:name="Medium Grid 3 Accent 3" w:semiHidden="0" w:uiPriority="69" w:unhideWhenUsed="0"/>
-    <w:lsdException w:name="Dark List Accent 3" w:semiHidden="0" w:uiPriority="70" w:unhideWhenUsed="0"/>
-    <w:lsdException w:name="Colorful Shading Accent 3" w:semiHidden="0" w:uiPriority="71" w:unhideWhenUsed="0"/>
-    <w:lsdException w:name="Colorful List Accent 3" w:semiHidden="0" w:uiPriority="72" w:unhideWhenUsed="0"/>
-    <w:lsdException w:name="Colorful Grid Accent 3" w:semiHidden="0" w:uiPriority="73" w:unhideWhenUsed="0"/>
-    <w:lsdException w:name="Light Shading Accent 4" w:semiHidden="0" w:uiPriority="60" w:unhideWhenUsed="0"/>
-    <w:lsdException w:name="Light List Accent 4" w:semiHidden="0" w:uiPriority="61" w:unhideWhenUsed="0"/>
-    <w:lsdException w:name="Light Grid Accent 4" w:semiHidden="0" w:uiPriority="62" w:unhideWhenUsed="0"/>
-    <w:lsdException w:name="Medium Shading 1 Accent 4" w:semiHidden="0" w:uiPriority="63" w:unhideWhenUsed="0"/>
-    <w:lsdException w:name="Medium Shading 2 Accent 4" w:semiHidden="0" w:uiPriority="64" w:unhideWhenUsed="0"/>
-    <w:lsdException w:name="Medium List 1 Accent 4" w:semiHidden="0" w:uiPriority="65" w:unhideWhenUsed="0"/>
-    <w:lsdException w:name="Medium List 2 Accent 4" w:semiHidden="0" w:uiPriority="66" w:unhideWhenUsed="0"/>
-    <w:lsdException w:name="Medium Grid 1 Accent 4" w:semiHidden="0" w:uiPriority="67" w:unhideWhenUsed="0"/>
-    <w:lsdException w:name="Medium Grid 2 Accent 4" w:semiHidden="0" w:uiPriority="68" w:unhideWhenUsed="0"/>
-    <w:lsdException w:name="Medium Grid 3 Accent 4" w:semiHidden="0" w:uiPriority="69" w:unhideWhenUsed="0"/>
-    <w:lsdException w:name="Dark List Accent 4" w:semiHidden="0" w:uiPriority="70" w:unhideWhenUsed="0"/>
-    <w:lsdException w:name="Colorful Shading Accent 4" w:semiHidden="0" w:uiPriority="71" w:unhideWhenUsed="0"/>
-    <w:lsdException w:name="Colorful List Accent 4" w:semiHidden="0" w:uiPriority="72" w:unhideWhenUsed="0"/>
-    <w:lsdException w:name="Colorful Grid Accent 4" w:semiHidden="0" w:uiPriority="73" w:unhideWhenUsed="0"/>
-    <w:lsdException w:name="Light Shading Accent 5" w:semiHidden="0" w:uiPriority="60" w:unhideWhenUsed="0"/>
-    <w:lsdException w:name="Light List Accent 5" w:semiHidden="0" w:uiPriority="61" w:unhideWhenUsed="0"/>
-    <w:lsdException w:name="Light Grid Accent 5" w:semiHidden="0" w:uiPriority="62" w:unhideWhenUsed="0"/>
-    <w:lsdException w:name="Medium Shading 1 Accent 5" w:semiHidden="0" w:uiPriority="63" w:unhideWhenUsed="0"/>
-    <w:lsdException w:name="Medium Shading 2 Accent 5" w:semiHidden="0" w:uiPriority="64" w:unhideWhenUsed="0"/>
-    <w:lsdException w:name="Medium List 1 Accent 5" w:semiHidden="0" w:uiPriority="65" w:unhideWhenUsed="0"/>
-    <w:lsdException w:name="Medium List 2 Accent 5" w:semiHidden="0" w:uiPriority="66" w:unhideWhenUsed="0"/>
-    <w:lsdException w:name="Medium Grid 1 Accent 5" w:semiHidden="0" w:uiPriority="67" w:unhideWhenUsed="0"/>
-    <w:lsdException w:name="Medium Grid 2 Accent 5" w:semiHidden="0" w:uiPriority="68" w:unhideWhenUsed="0"/>
-    <w:lsdException w:name="Medium Grid 3 Accent 5" w:semiHidden="0" w:uiPriority="69" w:unhideWhenUsed="0"/>
-    <w:lsdException w:name="Dark List Accent 5" w:semiHidden="0" w:uiPriority="70" w:unhideWhenUsed="0"/>
-    <w:lsdException w:name="Colorful Shading Accent 5" w:semiHidden="0" w:uiPriority="71" w:unhideWhenUsed="0"/>
-    <w:lsdException w:name="Colorful List Accent 5" w:semiHidden="0" w:uiPriority="72" w:unhideWhenUsed="0"/>
-    <w:lsdException w:name="Colorful Grid Accent 5" w:semiHidden="0" w:uiPriority="73" w:unhideWhenUsed="0"/>
-    <w:lsdException w:name="Light Shading Accent 6" w:semiHidden="0" w:uiPriority="60" w:unhideWhenUsed="0"/>
-    <w:lsdException w:name="Light List Accent 6" w:semiHidden="0" w:uiPriority="61" w:unhideWhenUsed="0"/>
-    <w:lsdException w:name="Light Grid Accent 6" w:semiHidden="0" w:uiPriority="62" w:unhideWhenUsed="0"/>
-    <w:lsdException w:name="Medium Shading 1 Accent 6" w:semiHidden="0" w:uiPriority="63" w:unhideWhenUsed="0"/>
-    <w:lsdException w:name="Medium Shading 2 Accent 6" w:semiHidden="0" w:uiPriority="64" w:unhideWhenUsed="0"/>
-    <w:lsdException w:name="Medium List 1 Accent 6" w:semiHidden="0" w:uiPriority="65" w:unhideWhenUsed="0"/>
-    <w:lsdException w:name="Medium List 2 Accent 6" w:semiHidden="0" w:uiPriority="66" w:unhideWhenUsed="0"/>
-    <w:lsdException w:name="Medium Grid 1 Accent 6" w:semiHidden="0" w:uiPriority="67" w:unhideWhenUsed="0"/>
-    <w:lsdException w:name="Medium Grid 2 Accent 6" w:semiHidden="0" w:uiPriority="68" w:unhideWhenUsed="0"/>
-    <w:lsdException w:name="Medium Grid 3 Accent 6" w:semiHidden="0" w:uiPriority="69" w:unhideWhenUsed="0"/>
-    <w:lsdException w:name="Dark List Accent 6" w:semiHidden="0" w:uiPriority="70" w:unhideWhenUsed="0"/>
-    <w:lsdException w:name="Colorful Shading Accent 6" w:semiHidden="0" w:uiPriority="71" w:unhideWhenUsed="0"/>
-    <w:lsdException w:name="Colorful List Accent 6" w:semiHidden="0" w:uiPriority="72" w:unhideWhenUsed="0"/>
-    <w:lsdException w:name="Colorful Grid Accent 6" w:semiHidden="0" w:uiPriority="73" w:unhideWhenUsed="0"/>
-    <w:lsdException w:name="Subtle Emphasis" w:semiHidden="0" w:uiPriority="19" w:unhideWhenUsed="0" w:qFormat="1"/>
-    <w:lsdException w:name="Intense Emphasis" w:semiHidden="0" w:uiPriority="21" w:unhideWhenUsed="0" w:qFormat="1"/>
-    <w:lsdException w:name="Subtle Reference" w:semiHidden="0" w:uiPriority="31" w:unhideWhenUsed="0" w:qFormat="1"/>
-    <w:lsdException w:name="Intense Reference" w:semiHidden="0" w:uiPriority="32" w:unhideWhenUsed="0" w:qFormat="1"/>
-    <w:lsdException w:name="Book Title" w:semiHidden="0" w:uiPriority="33" w:unhideWhenUsed="0" w:qFormat="1"/>
-    <w:lsdException w:name="Bibliography" w:uiPriority="37"/>
-    <w:lsdException w:name="TOC Heading" w:uiPriority="39" w:qFormat="1"/>
-  </w:latentStyles>
-  <w:style w:type="paragraph" w:default="1" w:styleId="a">
-    <w:name w:val="Normal"/>
-    <w:qFormat/>
-    <w:pPr>
-      <w:widowControl w:val="0"/>
-      <w:jc w:val="both"/>
-    </w:pPr>
-  </w:style>
-  <w:style w:type="character" w:default="1" w:styleId="a0">
-    <w:name w:val="Default Paragraph Font"/>
-    <w:uiPriority w:val="1"/>
-    <w:semiHidden/>
-    <w:unhideWhenUsed/>
-  </w:style>
-  <w:style w:type="table" w:default="1" w:styleId="a1">
-    <w:name w:val="Normal Table"/>
-    <w:uiPriority w:val="99"/>
-    <w:semiHidden/>
-    <w:unhideWhenUsed/>
-    <w:qFormat/>
-    <w:tblPr>
-      <w:tblInd w:w="0" w:type="dxa"/>
-      <w:tblCellMar>
-        <w:top w:w="0" w:type="dxa"/>
-        <w:left w:w="108" w:type="dxa"/>
-        <w:bottom w:w="0" w:type="dxa"/>
-        <w:right w:w="108" w:type="dxa"/>
-      </w:tblCellMar>
-    </w:tblPr>
-  </w:style>
-  <w:style w:type="numbering" w:default="1" w:styleId="a2">
-    <w:name w:val="No List"/>
-    <w:uiPriority w:val="99"/>
-    <w:semiHidden/>
-    <w:unhideWhenUsed/>
-  </w:style>
-  <w:style w:type="character" w:styleId="a3">
-    <w:name w:val="Placeholder Text"/>
-    <w:basedOn w:val="a0"/>
-    <w:uiPriority w:val="99"/>
-    <w:semiHidden/>
-    <w:rsid w:val="00B82920"/>
-    <w:rPr>
-      <w:color w:val="808080"/>
-    </w:rPr>
-  </w:style>
-</w:styles>
-</file>
-
-<file path=word/glossary/webSettings.xml><?xml version="1.0" encoding="utf-8"?>
-<w:webSettings xmlns:r="http://schemas.openxmlformats.org/officeDocument/2006/relationships" xmlns:w="http://schemas.openxmlformats.org/wordprocessingml/2006/main">
-  <w:optimizeForBrowser/>
-</w:webSettings>
-</file>
-
 <file path=word/theme/theme1.xml><?xml version="1.0" encoding="utf-8"?>
 <a:theme xmlns:a="http://schemas.openxmlformats.org/drawingml/2006/main" name="Office 主题">
   <a:themeElements>

</xml_diff>